<commit_message>
Updated Staff, New Employee, Edit Employee
</commit_message>
<xml_diff>
--- a/Wireframes/UI Wireframing v3.docx
+++ b/Wireframes/UI Wireframing v3.docx
@@ -1,10 +1,10 @@
 
 <file path=word/document.xml><?xml version="1.0" encoding="utf-8"?>
-<w:document xmlns:wpc="http://schemas.microsoft.com/office/word/2010/wordprocessingCanvas" xmlns:mc="http://schemas.openxmlformats.org/markup-compatibility/2006" xmlns:o="urn:schemas-microsoft-com:office:office" xmlns:r="http://schemas.openxmlformats.org/officeDocument/2006/relationships" xmlns:m="http://schemas.openxmlformats.org/officeDocument/2006/math" xmlns:v="urn:schemas-microsoft-com:vml" xmlns:wp14="http://schemas.microsoft.com/office/word/2010/wordprocessingDrawing" xmlns:wp="http://schemas.openxmlformats.org/drawingml/2006/wordprocessingDrawing" xmlns:w10="urn:schemas-microsoft-com:office:word" xmlns:w="http://schemas.openxmlformats.org/wordprocessingml/2006/main" xmlns:w14="http://schemas.microsoft.com/office/word/2010/wordml" xmlns:w15="http://schemas.microsoft.com/office/word/2012/wordml" xmlns:wpg="http://schemas.microsoft.com/office/word/2010/wordprocessingGroup" xmlns:wpi="http://schemas.microsoft.com/office/word/2010/wordprocessingInk" xmlns:wne="http://schemas.microsoft.com/office/word/2006/wordml" xmlns:wps="http://schemas.microsoft.com/office/word/2010/wordprocessingShape" mc:Ignorable="w14 w15 wp14">
+<w:document xmlns:wpc="http://schemas.microsoft.com/office/word/2010/wordprocessingCanvas" xmlns:cx="http://schemas.microsoft.com/office/drawing/2014/chartex" xmlns:cx1="http://schemas.microsoft.com/office/drawing/2015/9/8/chartex" xmlns:cx2="http://schemas.microsoft.com/office/drawing/2015/10/21/chartex" xmlns:cx3="http://schemas.microsoft.com/office/drawing/2016/5/9/chartex" xmlns:cx4="http://schemas.microsoft.com/office/drawing/2016/5/10/chartex" xmlns:cx5="http://schemas.microsoft.com/office/drawing/2016/5/11/chartex" xmlns:cx6="http://schemas.microsoft.com/office/drawing/2016/5/12/chartex" xmlns:cx7="http://schemas.microsoft.com/office/drawing/2016/5/13/chartex" xmlns:cx8="http://schemas.microsoft.com/office/drawing/2016/5/14/chartex" xmlns:mc="http://schemas.openxmlformats.org/markup-compatibility/2006" xmlns:aink="http://schemas.microsoft.com/office/drawing/2016/ink" xmlns:am3d="http://schemas.microsoft.com/office/drawing/2017/model3d" xmlns:o="urn:schemas-microsoft-com:office:office" xmlns:r="http://schemas.openxmlformats.org/officeDocument/2006/relationships" xmlns:m="http://schemas.openxmlformats.org/officeDocument/2006/math" xmlns:v="urn:schemas-microsoft-com:vml" xmlns:wp14="http://schemas.microsoft.com/office/word/2010/wordprocessingDrawing" xmlns:wp="http://schemas.openxmlformats.org/drawingml/2006/wordprocessingDrawing" xmlns:w10="urn:schemas-microsoft-com:office:word" xmlns:w="http://schemas.openxmlformats.org/wordprocessingml/2006/main" xmlns:w14="http://schemas.microsoft.com/office/word/2010/wordml" xmlns:w15="http://schemas.microsoft.com/office/word/2012/wordml" xmlns:w16cid="http://schemas.microsoft.com/office/word/2016/wordml/cid" xmlns:w16se="http://schemas.microsoft.com/office/word/2015/wordml/symex" xmlns:wpg="http://schemas.microsoft.com/office/word/2010/wordprocessingGroup" xmlns:wpi="http://schemas.microsoft.com/office/word/2010/wordprocessingInk" xmlns:wne="http://schemas.microsoft.com/office/word/2006/wordml" xmlns:wps="http://schemas.microsoft.com/office/word/2010/wordprocessingShape" mc:Ignorable="w14 w15 w16se w16cid wp14">
   <w:body>
     <w:p>
       <w:pPr>
-        <w:pStyle w:val="1"/>
+        <w:pStyle w:val="Heading1"/>
         <w:jc w:val="center"/>
         <w:rPr>
           <w:sz w:val="28"/>
@@ -32,7 +32,7 @@
     </w:p>
     <w:p>
       <w:pPr>
-        <w:pStyle w:val="3"/>
+        <w:pStyle w:val="Heading3"/>
         <w:rPr>
           <w:lang w:val="en-US"/>
         </w:rPr>
@@ -133,7 +133,7 @@
     </w:p>
     <w:p>
       <w:pPr>
-        <w:pStyle w:val="a3"/>
+        <w:pStyle w:val="ListParagraph"/>
         <w:numPr>
           <w:ilvl w:val="0"/>
           <w:numId w:val="27"/>
@@ -151,7 +151,7 @@
     </w:p>
     <w:p>
       <w:pPr>
-        <w:pStyle w:val="a3"/>
+        <w:pStyle w:val="ListParagraph"/>
         <w:numPr>
           <w:ilvl w:val="0"/>
           <w:numId w:val="27"/>
@@ -176,15 +176,15 @@
     </w:p>
     <w:p>
       <w:pPr>
-        <w:pStyle w:val="3"/>
-        <w:rPr>
-          <w:lang w:val="en-US"/>
-        </w:rPr>
-      </w:pPr>
-    </w:p>
-    <w:p>
-      <w:pPr>
-        <w:pStyle w:val="3"/>
+        <w:pStyle w:val="Heading3"/>
+        <w:rPr>
+          <w:lang w:val="en-US"/>
+        </w:rPr>
+      </w:pPr>
+    </w:p>
+    <w:p>
+      <w:pPr>
+        <w:pStyle w:val="Heading3"/>
         <w:rPr>
           <w:lang w:val="en-US"/>
         </w:rPr>
@@ -263,13 +263,6 @@
           <w:lang w:val="en-US"/>
         </w:rPr>
       </w:pPr>
-    </w:p>
-    <w:p>
-      <w:pPr>
-        <w:rPr>
-          <w:lang w:val="en-US"/>
-        </w:rPr>
-      </w:pPr>
       <w:r>
         <w:rPr>
           <w:lang w:val="en-US"/>
@@ -292,7 +285,7 @@
     </w:p>
     <w:p>
       <w:pPr>
-        <w:pStyle w:val="a3"/>
+        <w:pStyle w:val="ListParagraph"/>
         <w:numPr>
           <w:ilvl w:val="0"/>
           <w:numId w:val="29"/>
@@ -310,7 +303,7 @@
     </w:p>
     <w:p>
       <w:pPr>
-        <w:pStyle w:val="a3"/>
+        <w:pStyle w:val="ListParagraph"/>
         <w:numPr>
           <w:ilvl w:val="1"/>
           <w:numId w:val="29"/>
@@ -394,7 +387,7 @@
     </w:p>
     <w:p>
       <w:pPr>
-        <w:pStyle w:val="a3"/>
+        <w:pStyle w:val="ListParagraph"/>
         <w:numPr>
           <w:ilvl w:val="0"/>
           <w:numId w:val="29"/>
@@ -412,7 +405,7 @@
     </w:p>
     <w:p>
       <w:pPr>
-        <w:pStyle w:val="a3"/>
+        <w:pStyle w:val="ListParagraph"/>
         <w:numPr>
           <w:ilvl w:val="1"/>
           <w:numId w:val="29"/>
@@ -430,7 +423,7 @@
     </w:p>
     <w:p>
       <w:pPr>
-        <w:pStyle w:val="a3"/>
+        <w:pStyle w:val="ListParagraph"/>
         <w:numPr>
           <w:ilvl w:val="0"/>
           <w:numId w:val="29"/>
@@ -448,7 +441,7 @@
     </w:p>
     <w:p>
       <w:pPr>
-        <w:pStyle w:val="a3"/>
+        <w:pStyle w:val="ListParagraph"/>
         <w:numPr>
           <w:ilvl w:val="1"/>
           <w:numId w:val="29"/>
@@ -466,7 +459,7 @@
     </w:p>
     <w:p>
       <w:pPr>
-        <w:pStyle w:val="a3"/>
+        <w:pStyle w:val="ListParagraph"/>
         <w:numPr>
           <w:ilvl w:val="0"/>
           <w:numId w:val="29"/>
@@ -484,7 +477,7 @@
     </w:p>
     <w:p>
       <w:pPr>
-        <w:pStyle w:val="a3"/>
+        <w:pStyle w:val="ListParagraph"/>
         <w:numPr>
           <w:ilvl w:val="1"/>
           <w:numId w:val="29"/>
@@ -502,7 +495,7 @@
     </w:p>
     <w:p>
       <w:pPr>
-        <w:pStyle w:val="a3"/>
+        <w:pStyle w:val="ListParagraph"/>
         <w:numPr>
           <w:ilvl w:val="0"/>
           <w:numId w:val="29"/>
@@ -520,7 +513,7 @@
     </w:p>
     <w:p>
       <w:pPr>
-        <w:pStyle w:val="a3"/>
+        <w:pStyle w:val="ListParagraph"/>
         <w:numPr>
           <w:ilvl w:val="1"/>
           <w:numId w:val="29"/>
@@ -538,16 +531,23 @@
     </w:p>
     <w:p>
       <w:pPr>
-        <w:pStyle w:val="3"/>
-        <w:rPr>
-          <w:lang w:val="en-US"/>
-        </w:rPr>
-      </w:pPr>
-      <w:r>
-        <w:rPr>
-          <w:lang w:val="en-US"/>
-        </w:rPr>
-        <w:lastRenderedPageBreak/>
+        <w:pStyle w:val="Heading3"/>
+        <w:rPr>
+          <w:lang w:val="en-US"/>
+        </w:rPr>
+      </w:pPr>
+    </w:p>
+    <w:p>
+      <w:pPr>
+        <w:pStyle w:val="Heading3"/>
+        <w:rPr>
+          <w:lang w:val="en-US"/>
+        </w:rPr>
+      </w:pPr>
+      <w:r>
+        <w:rPr>
+          <w:lang w:val="en-US"/>
+        </w:rPr>
         <w:t>Register new Swimmer</w:t>
       </w:r>
       <w:r>
@@ -628,12 +628,12 @@
         <w:rPr>
           <w:lang w:val="en-US"/>
         </w:rPr>
-        <w:t xml:space="preserve">Register new swimmer allows the user to create an entirely new swimmer by filling out personally identifiable information which can later be used to search by in the “Find Swimmer” screen. The “skill level” dropdown corresponds to the swimmer’s swimming skill which relates to how much focus should be placed on this swimmer by the lifeguards. The Status dropdown refers to whether or not the swimmer is banned, suspended, or active in regards to accessing the pool.  This defaults to Active, but can be changed depending on the situation. The user can upload a photo for the swimmer by clicking the Upload Photo button, which opens a standard directory explorer where they can select the appropriate file.  </w:t>
-      </w:r>
-    </w:p>
-    <w:p>
-      <w:pPr>
-        <w:pStyle w:val="a3"/>
+        <w:t xml:space="preserve">Register new swimmer allows the user to create an entirely new swimmer by filling out personally identifiable information which can later be used to search by in the “Find Swimmer” screen. The “skill level” dropdown corresponds to the swimmer’s swimming skill which relates to how much focus should be placed on this swimmer by the lifeguards. The Status dropdown refers to whether or not the swimmer is banned, suspended, or active in regards to accessing the pool.  This defaults to Active, but can be changed depending on the situation. </w:t>
+      </w:r>
+    </w:p>
+    <w:p>
+      <w:pPr>
+        <w:pStyle w:val="ListParagraph"/>
         <w:numPr>
           <w:ilvl w:val="0"/>
           <w:numId w:val="29"/>
@@ -646,12 +646,12 @@
         <w:rPr>
           <w:lang w:val="en-US"/>
         </w:rPr>
-        <w:t>Navigate to another use case</w:t>
-      </w:r>
-    </w:p>
-    <w:p>
-      <w:pPr>
-        <w:pStyle w:val="a3"/>
+        <w:t>Upload photo</w:t>
+      </w:r>
+    </w:p>
+    <w:p>
+      <w:pPr>
+        <w:pStyle w:val="ListParagraph"/>
         <w:numPr>
           <w:ilvl w:val="1"/>
           <w:numId w:val="29"/>
@@ -664,6 +664,42 @@
         <w:rPr>
           <w:lang w:val="en-US"/>
         </w:rPr>
+        <w:t>Opens the directory explorer for the user to select an appropriate file to attach to the swimmer’s profile.</w:t>
+      </w:r>
+    </w:p>
+    <w:p>
+      <w:pPr>
+        <w:pStyle w:val="ListParagraph"/>
+        <w:numPr>
+          <w:ilvl w:val="0"/>
+          <w:numId w:val="29"/>
+        </w:numPr>
+        <w:rPr>
+          <w:lang w:val="en-US"/>
+        </w:rPr>
+      </w:pPr>
+      <w:r>
+        <w:rPr>
+          <w:lang w:val="en-US"/>
+        </w:rPr>
+        <w:t>Navigate to another use case</w:t>
+      </w:r>
+    </w:p>
+    <w:p>
+      <w:pPr>
+        <w:pStyle w:val="ListParagraph"/>
+        <w:numPr>
+          <w:ilvl w:val="1"/>
+          <w:numId w:val="29"/>
+        </w:numPr>
+        <w:rPr>
+          <w:lang w:val="en-US"/>
+        </w:rPr>
+      </w:pPr>
+      <w:r>
+        <w:rPr>
+          <w:lang w:val="en-US"/>
+        </w:rPr>
         <w:t>Click on the tab on the top of the screen that corresponds to the desired use case</w:t>
       </w:r>
     </w:p>
@@ -676,17 +712,93 @@
     </w:p>
     <w:p>
       <w:pPr>
-        <w:pStyle w:val="3"/>
-        <w:rPr>
-          <w:lang w:val="en-US"/>
-        </w:rPr>
-      </w:pPr>
-      <w:r>
-        <w:rPr>
-          <w:lang w:val="en-US"/>
-        </w:rPr>
-        <w:lastRenderedPageBreak/>
-        <w:t>Update Swimmer</w:t>
+        <w:rPr>
+          <w:lang w:val="en-US"/>
+        </w:rPr>
+      </w:pPr>
+    </w:p>
+    <w:p>
+      <w:pPr>
+        <w:rPr>
+          <w:lang w:val="en-US"/>
+        </w:rPr>
+      </w:pPr>
+    </w:p>
+    <w:p>
+      <w:pPr>
+        <w:rPr>
+          <w:lang w:val="en-US"/>
+        </w:rPr>
+      </w:pPr>
+    </w:p>
+    <w:p>
+      <w:pPr>
+        <w:rPr>
+          <w:lang w:val="en-US"/>
+        </w:rPr>
+      </w:pPr>
+    </w:p>
+    <w:p>
+      <w:pPr>
+        <w:rPr>
+          <w:lang w:val="en-US"/>
+        </w:rPr>
+      </w:pPr>
+    </w:p>
+    <w:p>
+      <w:pPr>
+        <w:rPr>
+          <w:lang w:val="en-US"/>
+        </w:rPr>
+      </w:pPr>
+    </w:p>
+    <w:p>
+      <w:pPr>
+        <w:rPr>
+          <w:lang w:val="en-US"/>
+        </w:rPr>
+      </w:pPr>
+    </w:p>
+    <w:p>
+      <w:pPr>
+        <w:rPr>
+          <w:lang w:val="en-US"/>
+        </w:rPr>
+      </w:pPr>
+    </w:p>
+    <w:p>
+      <w:pPr>
+        <w:rPr>
+          <w:lang w:val="en-US"/>
+        </w:rPr>
+      </w:pPr>
+    </w:p>
+    <w:p>
+      <w:pPr>
+        <w:pStyle w:val="Heading3"/>
+        <w:rPr>
+          <w:lang w:val="en-US"/>
+        </w:rPr>
+      </w:pPr>
+    </w:p>
+    <w:p>
+      <w:pPr>
+        <w:pStyle w:val="Heading3"/>
+        <w:rPr>
+          <w:lang w:val="en-US"/>
+        </w:rPr>
+      </w:pPr>
+      <w:r>
+        <w:rPr>
+          <w:lang w:val="en-US"/>
+        </w:rPr>
+        <w:t>Swimmer</w:t>
+      </w:r>
+      <w:r>
+        <w:rPr>
+          <w:lang w:val="en-US"/>
+        </w:rPr>
+        <w:t xml:space="preserve"> Profile</w:t>
       </w:r>
       <w:r>
         <w:rPr>
@@ -708,10 +820,10 @@
           <w:lang w:val="en-US"/>
         </w:rPr>
         <w:drawing>
-          <wp:inline distT="0" distB="0" distL="0" distR="0" wp14:anchorId="5469965F" wp14:editId="4D49A474">
-            <wp:extent cx="4695825" cy="3339085"/>
-            <wp:effectExtent l="0" t="0" r="0" b="0"/>
-            <wp:docPr id="1" name="Рисунок 1" descr="C:\Users\d.mikhaylov\Documents\Локальный\Personal\Обучение\IST311\Mockups\View Profile.png"/>
+          <wp:inline distT="0" distB="0" distL="0" distR="0" wp14:anchorId="496AFE37" wp14:editId="47B0E4B8">
+            <wp:extent cx="5940425" cy="4231005"/>
+            <wp:effectExtent l="0" t="0" r="3175" b="0"/>
+            <wp:docPr id="10" name="Picture 10"/>
             <wp:cNvGraphicFramePr>
               <a:graphicFrameLocks xmlns:a="http://schemas.openxmlformats.org/drawingml/2006/main" noChangeAspect="1"/>
             </wp:cNvGraphicFramePr>
@@ -719,36 +831,29 @@
               <a:graphicData uri="http://schemas.openxmlformats.org/drawingml/2006/picture">
                 <pic:pic xmlns:pic="http://schemas.openxmlformats.org/drawingml/2006/picture">
                   <pic:nvPicPr>
-                    <pic:cNvPr id="0" name="Picture 1" descr="C:\Users\d.mikhaylov\Documents\Локальный\Personal\Обучение\IST311\Mockups\View Profile.png"/>
-                    <pic:cNvPicPr>
-                      <a:picLocks noChangeAspect="1" noChangeArrowheads="1"/>
-                    </pic:cNvPicPr>
+                    <pic:cNvPr id="10" name="Screen Shot 2018-10-17 at 11.00.33 AM.jpg"/>
+                    <pic:cNvPicPr/>
                   </pic:nvPicPr>
                   <pic:blipFill>
-                    <a:blip r:embed="rId11">
+                    <a:blip r:embed="rId11" cstate="print">
                       <a:extLst>
                         <a:ext uri="{28A0092B-C50C-407E-A947-70E740481C1C}">
                           <a14:useLocalDpi xmlns:a14="http://schemas.microsoft.com/office/drawing/2010/main" val="0"/>
                         </a:ext>
                       </a:extLst>
                     </a:blip>
-                    <a:srcRect/>
                     <a:stretch>
                       <a:fillRect/>
                     </a:stretch>
                   </pic:blipFill>
-                  <pic:spPr bwMode="auto">
+                  <pic:spPr>
                     <a:xfrm>
                       <a:off x="0" y="0"/>
-                      <a:ext cx="4715237" cy="3352888"/>
+                      <a:ext cx="5940425" cy="4231005"/>
                     </a:xfrm>
                     <a:prstGeom prst="rect">
                       <a:avLst/>
                     </a:prstGeom>
-                    <a:noFill/>
-                    <a:ln>
-                      <a:noFill/>
-                    </a:ln>
                   </pic:spPr>
                 </pic:pic>
               </a:graphicData>
@@ -768,112 +873,74 @@
     <w:p>
       <w:pPr>
         <w:rPr>
-          <w:noProof/>
-          <w:lang w:val="en-US"/>
-        </w:rPr>
-      </w:pPr>
-    </w:p>
-    <w:p>
-      <w:pPr>
-        <w:rPr>
-          <w:lang w:val="en-US"/>
-        </w:rPr>
-      </w:pPr>
-    </w:p>
-    <w:p>
-      <w:pPr>
-        <w:rPr>
-          <w:lang w:val="en-US"/>
-        </w:rPr>
-      </w:pPr>
-      <w:r>
-        <w:rPr>
-          <w:lang w:val="en-US"/>
-        </w:rPr>
-        <w:t>Similar to “Register New Swimmer”, “</w:t>
-      </w:r>
-      <w:r>
-        <w:rPr>
-          <w:lang w:val="en-US"/>
-        </w:rPr>
-        <w:t xml:space="preserve">View </w:t>
-      </w:r>
-      <w:r>
-        <w:rPr>
-          <w:lang w:val="en-US"/>
-        </w:rPr>
-        <w:t>Swimmer</w:t>
-      </w:r>
-      <w:r>
-        <w:rPr>
-          <w:lang w:val="en-US"/>
-        </w:rPr>
-        <w:t xml:space="preserve"> profile</w:t>
-      </w:r>
-      <w:r>
-        <w:rPr>
-          <w:lang w:val="en-US"/>
-        </w:rPr>
-        <w:t>” allows the user to edit the specific swimmer’s information. This screen also acts as the View Profile screen, as it not only has the same fields</w:t>
-      </w:r>
-      <w:r>
-        <w:rPr>
-          <w:lang w:val="en-US"/>
-        </w:rPr>
-        <w:t xml:space="preserve"> (but editable) </w:t>
-      </w:r>
-      <w:r>
-        <w:rPr>
-          <w:lang w:val="en-US"/>
-        </w:rPr>
-        <w:t xml:space="preserve">as the “Register New Swimmer”, </w:t>
-      </w:r>
-      <w:r>
-        <w:rPr>
-          <w:lang w:val="en-US"/>
-        </w:rPr>
-        <w:t>but the user can also</w:t>
-      </w:r>
-      <w:r>
-        <w:rPr>
-          <w:lang w:val="en-US"/>
-        </w:rPr>
-        <w:t xml:space="preserve"> view the customer</w:t>
-      </w:r>
-      <w:r>
-        <w:rPr>
-          <w:lang w:val="en-US"/>
-        </w:rPr>
-        <w:t>’</w:t>
-      </w:r>
-      <w:r>
-        <w:rPr>
-          <w:lang w:val="en-US"/>
-        </w:rPr>
-        <w:t>s</w:t>
-      </w:r>
-      <w:r>
-        <w:rPr>
-          <w:lang w:val="en-US"/>
-        </w:rPr>
-        <w:t xml:space="preserve"> visit</w:t>
-      </w:r>
-      <w:r>
-        <w:rPr>
-          <w:lang w:val="en-US"/>
-        </w:rPr>
-        <w:t xml:space="preserve"> history</w:t>
-      </w:r>
-      <w:r>
-        <w:rPr>
-          <w:lang w:val="en-US"/>
-        </w:rPr>
-        <w:t>.</w:t>
-      </w:r>
-    </w:p>
-    <w:p>
-      <w:pPr>
-        <w:pStyle w:val="a3"/>
+          <w:lang w:val="en-US"/>
+        </w:rPr>
+      </w:pPr>
+    </w:p>
+    <w:p>
+      <w:pPr>
+        <w:rPr>
+          <w:lang w:val="en-US"/>
+        </w:rPr>
+      </w:pPr>
+      <w:r>
+        <w:rPr>
+          <w:lang w:val="en-US"/>
+        </w:rPr>
+        <w:t>Similar to “Register New Swimmer”, “Swimmer</w:t>
+      </w:r>
+      <w:r>
+        <w:rPr>
+          <w:lang w:val="en-US"/>
+        </w:rPr>
+        <w:t xml:space="preserve"> </w:t>
+      </w:r>
+      <w:r>
+        <w:rPr>
+          <w:lang w:val="en-US"/>
+        </w:rPr>
+        <w:t>P</w:t>
+      </w:r>
+      <w:r>
+        <w:rPr>
+          <w:lang w:val="en-US"/>
+        </w:rPr>
+        <w:t>rofile</w:t>
+      </w:r>
+      <w:r>
+        <w:rPr>
+          <w:lang w:val="en-US"/>
+        </w:rPr>
+        <w:t xml:space="preserve">” allows the </w:t>
+      </w:r>
+      <w:r>
+        <w:rPr>
+          <w:lang w:val="en-US"/>
+        </w:rPr>
+        <w:t xml:space="preserve">user </w:t>
+      </w:r>
+      <w:r>
+        <w:rPr>
+          <w:lang w:val="en-US"/>
+        </w:rPr>
+        <w:t xml:space="preserve">to view and edit (if permitted) </w:t>
+      </w:r>
+      <w:r>
+        <w:rPr>
+          <w:lang w:val="en-US"/>
+        </w:rPr>
+        <w:t xml:space="preserve">the specific swimmer’s information. </w:t>
+      </w:r>
+      <w:r>
+        <w:rPr>
+          <w:lang w:val="en-US"/>
+        </w:rPr>
+        <w:t xml:space="preserve">This screen contains a “History” section, which enables the user to view that swimmer’s visit history, along with information such as check in and out, date of visit, and duration of visit. </w:t>
+      </w:r>
+    </w:p>
+    <w:p>
+      <w:pPr>
+        <w:pStyle w:val="ListParagraph"/>
         <w:numPr>
           <w:ilvl w:val="0"/>
           <w:numId w:val="29"/>
@@ -886,12 +953,12 @@
         <w:rPr>
           <w:lang w:val="en-US"/>
         </w:rPr>
-        <w:t>Navigate to another use case</w:t>
-      </w:r>
-    </w:p>
-    <w:p>
-      <w:pPr>
-        <w:pStyle w:val="a3"/>
+        <w:t>Upload photo</w:t>
+      </w:r>
+    </w:p>
+    <w:p>
+      <w:pPr>
+        <w:pStyle w:val="ListParagraph"/>
         <w:numPr>
           <w:ilvl w:val="1"/>
           <w:numId w:val="29"/>
@@ -904,6 +971,78 @@
         <w:rPr>
           <w:lang w:val="en-US"/>
         </w:rPr>
+        <w:t>Opens the directory explorer for the user to select an appropriate file to attach to the swimmer’s profile.</w:t>
+      </w:r>
+    </w:p>
+    <w:p>
+      <w:pPr>
+        <w:pStyle w:val="ListParagraph"/>
+        <w:numPr>
+          <w:ilvl w:val="0"/>
+          <w:numId w:val="29"/>
+        </w:numPr>
+        <w:rPr>
+          <w:lang w:val="en-US"/>
+        </w:rPr>
+      </w:pPr>
+      <w:r>
+        <w:rPr>
+          <w:lang w:val="en-US"/>
+        </w:rPr>
+        <w:t>Update</w:t>
+      </w:r>
+    </w:p>
+    <w:p>
+      <w:pPr>
+        <w:pStyle w:val="ListParagraph"/>
+        <w:numPr>
+          <w:ilvl w:val="1"/>
+          <w:numId w:val="29"/>
+        </w:numPr>
+        <w:rPr>
+          <w:lang w:val="en-US"/>
+        </w:rPr>
+      </w:pPr>
+      <w:r>
+        <w:rPr>
+          <w:lang w:val="en-US"/>
+        </w:rPr>
+        <w:t xml:space="preserve">The Update button is disabled by default, and is only enabled once there has been a change made to any field. If the user wants to edit the swimmer, this is where they do so. </w:t>
+      </w:r>
+    </w:p>
+    <w:p>
+      <w:pPr>
+        <w:pStyle w:val="ListParagraph"/>
+        <w:numPr>
+          <w:ilvl w:val="0"/>
+          <w:numId w:val="29"/>
+        </w:numPr>
+        <w:rPr>
+          <w:lang w:val="en-US"/>
+        </w:rPr>
+      </w:pPr>
+      <w:r>
+        <w:rPr>
+          <w:lang w:val="en-US"/>
+        </w:rPr>
+        <w:t>Navigate to another use case</w:t>
+      </w:r>
+    </w:p>
+    <w:p>
+      <w:pPr>
+        <w:pStyle w:val="ListParagraph"/>
+        <w:numPr>
+          <w:ilvl w:val="1"/>
+          <w:numId w:val="29"/>
+        </w:numPr>
+        <w:rPr>
+          <w:lang w:val="en-US"/>
+        </w:rPr>
+      </w:pPr>
+      <w:r>
+        <w:rPr>
+          <w:lang w:val="en-US"/>
+        </w:rPr>
         <w:t>Click on the tab on the top of the screen that corresponds to the desired use case</w:t>
       </w:r>
     </w:p>
@@ -923,7 +1062,7 @@
     </w:p>
     <w:p>
       <w:pPr>
-        <w:pStyle w:val="3"/>
+        <w:pStyle w:val="Heading3"/>
         <w:rPr>
           <w:lang w:val="en-US"/>
         </w:rPr>
@@ -992,7 +1131,7 @@
     </w:p>
     <w:p>
       <w:pPr>
-        <w:pStyle w:val="a3"/>
+        <w:pStyle w:val="ListParagraph"/>
         <w:rPr>
           <w:lang w:val="en-US"/>
         </w:rPr>
@@ -1092,7 +1231,7 @@
     </w:p>
     <w:p>
       <w:pPr>
-        <w:pStyle w:val="a3"/>
+        <w:pStyle w:val="ListParagraph"/>
         <w:numPr>
           <w:ilvl w:val="0"/>
           <w:numId w:val="29"/>
@@ -1110,7 +1249,7 @@
     </w:p>
     <w:p>
       <w:pPr>
-        <w:pStyle w:val="a3"/>
+        <w:pStyle w:val="ListParagraph"/>
         <w:numPr>
           <w:ilvl w:val="1"/>
           <w:numId w:val="29"/>
@@ -1128,7 +1267,7 @@
     </w:p>
     <w:p>
       <w:pPr>
-        <w:pStyle w:val="a3"/>
+        <w:pStyle w:val="ListParagraph"/>
         <w:numPr>
           <w:ilvl w:val="0"/>
           <w:numId w:val="29"/>
@@ -1146,7 +1285,7 @@
     </w:p>
     <w:p>
       <w:pPr>
-        <w:pStyle w:val="a3"/>
+        <w:pStyle w:val="ListParagraph"/>
         <w:numPr>
           <w:ilvl w:val="1"/>
           <w:numId w:val="29"/>
@@ -1164,7 +1303,7 @@
     </w:p>
     <w:p>
       <w:pPr>
-        <w:pStyle w:val="a3"/>
+        <w:pStyle w:val="ListParagraph"/>
         <w:numPr>
           <w:ilvl w:val="0"/>
           <w:numId w:val="29"/>
@@ -1182,7 +1321,7 @@
     </w:p>
     <w:p>
       <w:pPr>
-        <w:pStyle w:val="a3"/>
+        <w:pStyle w:val="ListParagraph"/>
         <w:numPr>
           <w:ilvl w:val="1"/>
           <w:numId w:val="29"/>
@@ -1200,7 +1339,7 @@
     </w:p>
     <w:p>
       <w:pPr>
-        <w:pStyle w:val="a3"/>
+        <w:pStyle w:val="ListParagraph"/>
         <w:numPr>
           <w:ilvl w:val="0"/>
           <w:numId w:val="29"/>
@@ -1218,7 +1357,7 @@
     </w:p>
     <w:p>
       <w:pPr>
-        <w:pStyle w:val="a3"/>
+        <w:pStyle w:val="ListParagraph"/>
         <w:numPr>
           <w:ilvl w:val="1"/>
           <w:numId w:val="29"/>
@@ -1236,7 +1375,7 @@
     </w:p>
     <w:p>
       <w:pPr>
-        <w:pStyle w:val="a3"/>
+        <w:pStyle w:val="ListParagraph"/>
         <w:numPr>
           <w:ilvl w:val="0"/>
           <w:numId w:val="29"/>
@@ -1254,7 +1393,7 @@
     </w:p>
     <w:p>
       <w:pPr>
-        <w:pStyle w:val="a3"/>
+        <w:pStyle w:val="ListParagraph"/>
         <w:numPr>
           <w:ilvl w:val="1"/>
           <w:numId w:val="29"/>
@@ -1272,7 +1411,7 @@
     </w:p>
     <w:p>
       <w:pPr>
-        <w:pStyle w:val="a3"/>
+        <w:pStyle w:val="ListParagraph"/>
         <w:ind w:left="1080"/>
         <w:rPr>
           <w:lang w:val="en-US"/>
@@ -1302,7 +1441,7 @@
     </w:p>
     <w:p>
       <w:pPr>
-        <w:pStyle w:val="3"/>
+        <w:pStyle w:val="Heading3"/>
         <w:rPr>
           <w:lang w:val="en-US"/>
         </w:rPr>
@@ -1378,15 +1517,43 @@
     </w:p>
     <w:p>
       <w:pPr>
-        <w:pStyle w:val="3"/>
-        <w:rPr>
-          <w:lang w:val="en-US"/>
-        </w:rPr>
-      </w:pPr>
-    </w:p>
-    <w:p>
-      <w:pPr>
-        <w:pStyle w:val="3"/>
+        <w:rPr>
+          <w:lang w:val="en-US"/>
+        </w:rPr>
+      </w:pPr>
+    </w:p>
+    <w:p>
+      <w:pPr>
+        <w:rPr>
+          <w:lang w:val="en-US"/>
+        </w:rPr>
+      </w:pPr>
+    </w:p>
+    <w:p>
+      <w:pPr>
+        <w:rPr>
+          <w:lang w:val="en-US"/>
+        </w:rPr>
+      </w:pPr>
+    </w:p>
+    <w:p>
+      <w:pPr>
+        <w:rPr>
+          <w:lang w:val="en-US"/>
+        </w:rPr>
+      </w:pPr>
+    </w:p>
+    <w:p>
+      <w:pPr>
+        <w:pStyle w:val="Heading3"/>
+        <w:rPr>
+          <w:lang w:val="en-US"/>
+        </w:rPr>
+      </w:pPr>
+    </w:p>
+    <w:p>
+      <w:pPr>
+        <w:pStyle w:val="Heading3"/>
         <w:rPr>
           <w:lang w:val="en-US"/>
         </w:rPr>
@@ -1454,23 +1621,65 @@
     </w:p>
     <w:p>
       <w:pPr>
-        <w:pStyle w:val="3"/>
-        <w:rPr>
-          <w:lang w:val="en-US"/>
-        </w:rPr>
-      </w:pPr>
-    </w:p>
-    <w:p>
-      <w:pPr>
-        <w:pStyle w:val="3"/>
-        <w:rPr>
-          <w:lang w:val="en-US"/>
-        </w:rPr>
-      </w:pPr>
-    </w:p>
-    <w:p>
-      <w:pPr>
-        <w:pStyle w:val="3"/>
+        <w:pStyle w:val="Heading3"/>
+        <w:rPr>
+          <w:lang w:val="en-US"/>
+        </w:rPr>
+      </w:pPr>
+    </w:p>
+    <w:p>
+      <w:pPr>
+        <w:rPr>
+          <w:lang w:val="en-US"/>
+        </w:rPr>
+      </w:pPr>
+    </w:p>
+    <w:p>
+      <w:pPr>
+        <w:rPr>
+          <w:lang w:val="en-US"/>
+        </w:rPr>
+      </w:pPr>
+    </w:p>
+    <w:p>
+      <w:pPr>
+        <w:rPr>
+          <w:lang w:val="en-US"/>
+        </w:rPr>
+      </w:pPr>
+    </w:p>
+    <w:p>
+      <w:pPr>
+        <w:rPr>
+          <w:lang w:val="en-US"/>
+        </w:rPr>
+      </w:pPr>
+    </w:p>
+    <w:p>
+      <w:pPr>
+        <w:rPr>
+          <w:lang w:val="en-US"/>
+        </w:rPr>
+      </w:pPr>
+    </w:p>
+    <w:p>
+      <w:pPr>
+        <w:rPr>
+          <w:lang w:val="en-US"/>
+        </w:rPr>
+      </w:pPr>
+    </w:p>
+    <w:p>
+      <w:pPr>
+        <w:pStyle w:val="Heading3"/>
+        <w:rPr>
+          <w:lang w:val="en-US"/>
+        </w:rPr>
+      </w:pPr>
+    </w:p>
+    <w:p>
+      <w:pPr>
+        <w:pStyle w:val="Heading3"/>
         <w:rPr>
           <w:lang w:val="en-US"/>
         </w:rPr>
@@ -1545,7 +1754,128 @@
     </w:p>
     <w:p>
       <w:pPr>
-        <w:pStyle w:val="3"/>
+        <w:rPr>
+          <w:lang w:val="en-US"/>
+        </w:rPr>
+      </w:pPr>
+    </w:p>
+    <w:p>
+      <w:pPr>
+        <w:rPr>
+          <w:lang w:val="en-US"/>
+        </w:rPr>
+      </w:pPr>
+    </w:p>
+    <w:p>
+      <w:pPr>
+        <w:rPr>
+          <w:lang w:val="en-US"/>
+        </w:rPr>
+      </w:pPr>
+    </w:p>
+    <w:p>
+      <w:pPr>
+        <w:rPr>
+          <w:lang w:val="en-US"/>
+        </w:rPr>
+      </w:pPr>
+    </w:p>
+    <w:p>
+      <w:pPr>
+        <w:pStyle w:val="Heading3"/>
+        <w:rPr>
+          <w:lang w:val="en-US"/>
+        </w:rPr>
+      </w:pPr>
+    </w:p>
+    <w:p>
+      <w:pPr>
+        <w:rPr>
+          <w:lang w:val="en-US"/>
+        </w:rPr>
+      </w:pPr>
+    </w:p>
+    <w:p>
+      <w:pPr>
+        <w:rPr>
+          <w:lang w:val="en-US"/>
+        </w:rPr>
+      </w:pPr>
+    </w:p>
+    <w:p>
+      <w:pPr>
+        <w:rPr>
+          <w:lang w:val="en-US"/>
+        </w:rPr>
+      </w:pPr>
+    </w:p>
+    <w:p>
+      <w:pPr>
+        <w:rPr>
+          <w:lang w:val="en-US"/>
+        </w:rPr>
+      </w:pPr>
+    </w:p>
+    <w:p>
+      <w:pPr>
+        <w:rPr>
+          <w:lang w:val="en-US"/>
+        </w:rPr>
+      </w:pPr>
+    </w:p>
+    <w:p>
+      <w:pPr>
+        <w:rPr>
+          <w:lang w:val="en-US"/>
+        </w:rPr>
+      </w:pPr>
+    </w:p>
+    <w:p>
+      <w:pPr>
+        <w:rPr>
+          <w:lang w:val="en-US"/>
+        </w:rPr>
+      </w:pPr>
+    </w:p>
+    <w:p>
+      <w:pPr>
+        <w:rPr>
+          <w:lang w:val="en-US"/>
+        </w:rPr>
+      </w:pPr>
+    </w:p>
+    <w:p>
+      <w:pPr>
+        <w:rPr>
+          <w:lang w:val="en-US"/>
+        </w:rPr>
+      </w:pPr>
+    </w:p>
+    <w:p>
+      <w:pPr>
+        <w:rPr>
+          <w:lang w:val="en-US"/>
+        </w:rPr>
+      </w:pPr>
+    </w:p>
+    <w:p>
+      <w:pPr>
+        <w:rPr>
+          <w:lang w:val="en-US"/>
+        </w:rPr>
+      </w:pPr>
+    </w:p>
+    <w:p>
+      <w:pPr>
+        <w:pStyle w:val="Heading3"/>
+        <w:rPr>
+          <w:lang w:val="en-US"/>
+        </w:rPr>
+      </w:pPr>
+    </w:p>
+    <w:p>
+      <w:pPr>
+        <w:pStyle w:val="Heading3"/>
         <w:rPr>
           <w:lang w:val="en-US"/>
         </w:rPr>
@@ -1569,10 +1899,10 @@
           <w:lang w:val="en-US"/>
         </w:rPr>
         <w:drawing>
-          <wp:inline distT="0" distB="0" distL="0" distR="0" wp14:anchorId="2A9A95DA" wp14:editId="6E5046FB">
-            <wp:extent cx="5057775" cy="3596459"/>
-            <wp:effectExtent l="0" t="0" r="0" b="4445"/>
-            <wp:docPr id="6" name="Рисунок 6" descr="C:\Users\d.mikhaylov\Documents\Локальный\Personal\Обучение\IST311\Mockups\Staff.png"/>
+          <wp:inline distT="0" distB="0" distL="0" distR="0" wp14:anchorId="250D1ED0" wp14:editId="457F259B">
+            <wp:extent cx="5940425" cy="4231005"/>
+            <wp:effectExtent l="0" t="0" r="3175" b="0"/>
+            <wp:docPr id="15" name="Picture 15"/>
             <wp:cNvGraphicFramePr>
               <a:graphicFrameLocks xmlns:a="http://schemas.openxmlformats.org/drawingml/2006/main" noChangeAspect="1"/>
             </wp:cNvGraphicFramePr>
@@ -1580,36 +1910,29 @@
               <a:graphicData uri="http://schemas.openxmlformats.org/drawingml/2006/picture">
                 <pic:pic xmlns:pic="http://schemas.openxmlformats.org/drawingml/2006/picture">
                   <pic:nvPicPr>
-                    <pic:cNvPr id="0" name="Picture 2" descr="C:\Users\d.mikhaylov\Documents\Локальный\Personal\Обучение\IST311\Mockups\Staff.png"/>
-                    <pic:cNvPicPr>
-                      <a:picLocks noChangeAspect="1" noChangeArrowheads="1"/>
-                    </pic:cNvPicPr>
+                    <pic:cNvPr id="15" name="Screen Shot 2018-10-17 at 11.31.53 AM.jpg"/>
+                    <pic:cNvPicPr/>
                   </pic:nvPicPr>
                   <pic:blipFill>
-                    <a:blip r:embed="rId16">
+                    <a:blip r:embed="rId16" cstate="print">
                       <a:extLst>
                         <a:ext uri="{28A0092B-C50C-407E-A947-70E740481C1C}">
                           <a14:useLocalDpi xmlns:a14="http://schemas.microsoft.com/office/drawing/2010/main" val="0"/>
                         </a:ext>
                       </a:extLst>
                     </a:blip>
-                    <a:srcRect/>
                     <a:stretch>
                       <a:fillRect/>
                     </a:stretch>
                   </pic:blipFill>
-                  <pic:spPr bwMode="auto">
+                  <pic:spPr>
                     <a:xfrm>
                       <a:off x="0" y="0"/>
-                      <a:ext cx="5068218" cy="3603885"/>
+                      <a:ext cx="5940425" cy="4231005"/>
                     </a:xfrm>
                     <a:prstGeom prst="rect">
                       <a:avLst/>
                     </a:prstGeom>
-                    <a:noFill/>
-                    <a:ln>
-                      <a:noFill/>
-                    </a:ln>
                   </pic:spPr>
                 </pic:pic>
               </a:graphicData>
@@ -1620,22 +1943,215 @@
     </w:p>
     <w:p>
       <w:pPr>
-        <w:rPr>
-          <w:lang w:val="en-US"/>
-        </w:rPr>
-      </w:pPr>
-    </w:p>
-    <w:p>
-      <w:pPr>
-        <w:pStyle w:val="3"/>
-        <w:rPr>
-          <w:lang w:val="en-US"/>
-        </w:rPr>
-      </w:pPr>
-    </w:p>
-    <w:p>
-      <w:pPr>
-        <w:pStyle w:val="3"/>
+        <w:pStyle w:val="Heading3"/>
+        <w:rPr>
+          <w:lang w:val="en-US"/>
+        </w:rPr>
+      </w:pPr>
+    </w:p>
+    <w:p>
+      <w:pPr>
+        <w:rPr>
+          <w:lang w:val="en-US"/>
+        </w:rPr>
+      </w:pPr>
+      <w:r>
+        <w:rPr>
+          <w:lang w:val="en-US"/>
+        </w:rPr>
+        <w:t xml:space="preserve">The Staff screen enables </w:t>
+      </w:r>
+      <w:r>
+        <w:rPr>
+          <w:lang w:val="en-US"/>
+        </w:rPr>
+        <w:t>any-role user to search for an employee. This screen serves as a landing page for editing, removing, and creating new employees for Admin users. For Operator users, this is only a searchable page where they can see their and other employee’s role.</w:t>
+      </w:r>
+    </w:p>
+    <w:p>
+      <w:pPr>
+        <w:pStyle w:val="ListParagraph"/>
+        <w:numPr>
+          <w:ilvl w:val="0"/>
+          <w:numId w:val="29"/>
+        </w:numPr>
+        <w:rPr>
+          <w:lang w:val="en-US"/>
+        </w:rPr>
+      </w:pPr>
+      <w:r>
+        <w:rPr>
+          <w:lang w:val="en-US"/>
+        </w:rPr>
+        <w:t>Staff name hyperlink and Edit</w:t>
+      </w:r>
+    </w:p>
+    <w:p>
+      <w:pPr>
+        <w:pStyle w:val="ListParagraph"/>
+        <w:numPr>
+          <w:ilvl w:val="1"/>
+          <w:numId w:val="29"/>
+        </w:numPr>
+        <w:rPr>
+          <w:lang w:val="en-US"/>
+        </w:rPr>
+      </w:pPr>
+      <w:r>
+        <w:rPr>
+          <w:lang w:val="en-US"/>
+        </w:rPr>
+        <w:t>The clickable staff’s name and Edit buttons are for Admins only, they will be disabled otherwise. Both of these buttons lead the user to the same Edit Employee screen. Any changes made in that screen are reflected when the user returns to this page.</w:t>
+      </w:r>
+    </w:p>
+    <w:p>
+      <w:pPr>
+        <w:pStyle w:val="ListParagraph"/>
+        <w:numPr>
+          <w:ilvl w:val="0"/>
+          <w:numId w:val="29"/>
+        </w:numPr>
+        <w:rPr>
+          <w:lang w:val="en-US"/>
+        </w:rPr>
+      </w:pPr>
+      <w:r>
+        <w:rPr>
+          <w:lang w:val="en-US"/>
+        </w:rPr>
+        <w:t>Remove</w:t>
+      </w:r>
+    </w:p>
+    <w:p>
+      <w:pPr>
+        <w:pStyle w:val="ListParagraph"/>
+        <w:numPr>
+          <w:ilvl w:val="1"/>
+          <w:numId w:val="29"/>
+        </w:numPr>
+        <w:rPr>
+          <w:lang w:val="en-US"/>
+        </w:rPr>
+      </w:pPr>
+      <w:r>
+        <w:rPr>
+          <w:lang w:val="en-US"/>
+        </w:rPr>
+        <w:t xml:space="preserve">Clicking Remove prompts the Admin to verify the name of the employee they want to delete. This is to ensure they clicked on the correct employee. If the typed-in swimmer name matches the one they wish to remove, then that employee is removed from </w:t>
+      </w:r>
+      <w:proofErr w:type="spellStart"/>
+      <w:r>
+        <w:rPr>
+          <w:lang w:val="en-US"/>
+        </w:rPr>
+        <w:t>EmployeeList</w:t>
+      </w:r>
+      <w:proofErr w:type="spellEnd"/>
+      <w:r>
+        <w:rPr>
+          <w:lang w:val="en-US"/>
+        </w:rPr>
+        <w:t>.</w:t>
+      </w:r>
+    </w:p>
+    <w:p>
+      <w:pPr>
+        <w:pStyle w:val="ListParagraph"/>
+        <w:numPr>
+          <w:ilvl w:val="0"/>
+          <w:numId w:val="29"/>
+        </w:numPr>
+        <w:rPr>
+          <w:lang w:val="en-US"/>
+        </w:rPr>
+      </w:pPr>
+      <w:r>
+        <w:rPr>
+          <w:lang w:val="en-US"/>
+        </w:rPr>
+        <w:t>New Employee</w:t>
+      </w:r>
+    </w:p>
+    <w:p>
+      <w:pPr>
+        <w:pStyle w:val="ListParagraph"/>
+        <w:numPr>
+          <w:ilvl w:val="1"/>
+          <w:numId w:val="29"/>
+        </w:numPr>
+        <w:rPr>
+          <w:lang w:val="en-US"/>
+        </w:rPr>
+      </w:pPr>
+      <w:r>
+        <w:rPr>
+          <w:lang w:val="en-US"/>
+        </w:rPr>
+        <w:t>Clicking New Employee redirects the Admin user to the New Employee screen. After finishing with that screen, any new employees will be immediately present and searchable in this Staff list.</w:t>
+      </w:r>
+    </w:p>
+    <w:p>
+      <w:pPr>
+        <w:pStyle w:val="ListParagraph"/>
+        <w:numPr>
+          <w:ilvl w:val="0"/>
+          <w:numId w:val="29"/>
+        </w:numPr>
+        <w:rPr>
+          <w:lang w:val="en-US"/>
+        </w:rPr>
+      </w:pPr>
+      <w:r>
+        <w:rPr>
+          <w:lang w:val="en-US"/>
+        </w:rPr>
+        <w:t>Navigate to another use case</w:t>
+      </w:r>
+    </w:p>
+    <w:p>
+      <w:pPr>
+        <w:pStyle w:val="ListParagraph"/>
+        <w:numPr>
+          <w:ilvl w:val="1"/>
+          <w:numId w:val="29"/>
+        </w:numPr>
+        <w:rPr>
+          <w:lang w:val="en-US"/>
+        </w:rPr>
+      </w:pPr>
+      <w:r>
+        <w:rPr>
+          <w:lang w:val="en-US"/>
+        </w:rPr>
+        <w:t>Click on the tab on the top of the screen that corresponds to the desired use case</w:t>
+      </w:r>
+    </w:p>
+    <w:p>
+      <w:pPr>
+        <w:rPr>
+          <w:lang w:val="en-US"/>
+        </w:rPr>
+      </w:pPr>
+    </w:p>
+    <w:p>
+      <w:pPr>
+        <w:rPr>
+          <w:lang w:val="en-US"/>
+        </w:rPr>
+      </w:pPr>
+    </w:p>
+    <w:p>
+      <w:pPr>
+        <w:rPr>
+          <w:lang w:val="en-US"/>
+        </w:rPr>
+      </w:pPr>
+      <w:bookmarkStart w:id="0" w:name="_GoBack"/>
+      <w:bookmarkEnd w:id="0"/>
+    </w:p>
+    <w:p>
+      <w:pPr>
+        <w:pStyle w:val="Heading3"/>
         <w:rPr>
           <w:lang w:val="en-US"/>
         </w:rPr>
@@ -1660,9 +2176,9 @@
           <w:lang w:val="en-US"/>
         </w:rPr>
         <w:drawing>
-          <wp:inline distT="0" distB="0" distL="0" distR="0" wp14:anchorId="034EDE40" wp14:editId="598D96D5">
-            <wp:extent cx="3657600" cy="2600830"/>
-            <wp:effectExtent l="0" t="0" r="0" b="9525"/>
+          <wp:inline distT="0" distB="0" distL="0" distR="0" wp14:anchorId="034EDE40" wp14:editId="22D204E2">
+            <wp:extent cx="5321030" cy="3783653"/>
+            <wp:effectExtent l="0" t="0" r="635" b="1270"/>
             <wp:docPr id="11" name="Рисунок 11" descr="C:\Users\d.mikhaylov\Documents\Локальный\Personal\Обучение\IST311\Mockups\New Employee.png"/>
             <wp:cNvGraphicFramePr>
               <a:graphicFrameLocks xmlns:a="http://schemas.openxmlformats.org/drawingml/2006/main" noChangeAspect="1"/>
@@ -1692,7 +2208,7 @@
                   <pic:spPr bwMode="auto">
                     <a:xfrm>
                       <a:off x="0" y="0"/>
-                      <a:ext cx="3666583" cy="2607217"/>
+                      <a:ext cx="5353637" cy="3806839"/>
                     </a:xfrm>
                     <a:prstGeom prst="rect">
                       <a:avLst/>
@@ -1719,63 +2235,222 @@
         <w:rPr>
           <w:lang w:val="en-US"/>
         </w:rPr>
-        <w:t>The “New Employee Screen” allows any Admin users create a new employee for the application. The Role dropdown on the top right signifies the Admin or Operator role that the user will have. This is editable later, but it determines what the newly created employee can and cannot do. The employee ID is automatically generated with the surname + first 2 characters of first name. The password is also entered on this screen. Both of these makes up the employee’s credential, which they can use to log in afterwards.</w:t>
-      </w:r>
-    </w:p>
-    <w:p>
-      <w:pPr>
-        <w:rPr>
-          <w:lang w:val="en-US"/>
-        </w:rPr>
-      </w:pPr>
-    </w:p>
-    <w:p>
-      <w:pPr>
-        <w:rPr>
-          <w:lang w:val="en-US"/>
-        </w:rPr>
-      </w:pPr>
-      <w:bookmarkStart w:id="0" w:name="_GoBack"/>
-      <w:bookmarkEnd w:id="0"/>
-    </w:p>
-    <w:p>
-      <w:pPr>
-        <w:rPr>
-          <w:lang w:val="en-US"/>
-        </w:rPr>
-      </w:pPr>
-    </w:p>
-    <w:p>
-      <w:pPr>
-        <w:pStyle w:val="3"/>
-        <w:rPr>
-          <w:lang w:val="en-US"/>
-        </w:rPr>
-      </w:pPr>
-      <w:r>
-        <w:rPr>
-          <w:lang w:val="en-US"/>
-        </w:rPr>
-        <w:t>Update Employee screen:</w:t>
-      </w:r>
-    </w:p>
-    <w:p>
-      <w:pPr>
+        <w:t>The “New Employee”</w:t>
+      </w:r>
+      <w:r>
+        <w:rPr>
+          <w:lang w:val="en-US"/>
+        </w:rPr>
+        <w:t xml:space="preserve"> s</w:t>
+      </w:r>
+      <w:r>
+        <w:rPr>
+          <w:lang w:val="en-US"/>
+        </w:rPr>
+        <w:t>creen</w:t>
+      </w:r>
+      <w:r>
+        <w:rPr>
+          <w:lang w:val="en-US"/>
+        </w:rPr>
+        <w:t xml:space="preserve"> allows any Admin users </w:t>
+      </w:r>
+      <w:r>
+        <w:rPr>
+          <w:lang w:val="en-US"/>
+        </w:rPr>
+        <w:t xml:space="preserve">to </w:t>
+      </w:r>
+      <w:r>
+        <w:rPr>
+          <w:lang w:val="en-US"/>
+        </w:rPr>
+        <w:t>create a new employee for the application. The Role dropdown signifies the Admin or Operator role that the user will have. This is editable later, but it determines what the newly created employee can and cannot do. The employee ID is automatically generated with the surname + first 2 characters of first name. The password is also entered on this screen</w:t>
+      </w:r>
+      <w:r>
+        <w:rPr>
+          <w:lang w:val="en-US"/>
+        </w:rPr>
+        <w:t xml:space="preserve"> and verified</w:t>
+      </w:r>
+      <w:r>
+        <w:rPr>
+          <w:lang w:val="en-US"/>
+        </w:rPr>
+        <w:t>. Both of these make up the employee’s credential, which they can use to log in afterwards.</w:t>
+      </w:r>
+    </w:p>
+    <w:p>
+      <w:pPr>
+        <w:pStyle w:val="ListParagraph"/>
+        <w:numPr>
+          <w:ilvl w:val="0"/>
+          <w:numId w:val="29"/>
+        </w:numPr>
+        <w:rPr>
+          <w:lang w:val="en-US"/>
+        </w:rPr>
+      </w:pPr>
+      <w:r>
+        <w:rPr>
+          <w:lang w:val="en-US"/>
+        </w:rPr>
+        <w:t>Create</w:t>
+      </w:r>
+    </w:p>
+    <w:p>
+      <w:pPr>
+        <w:pStyle w:val="ListParagraph"/>
+        <w:numPr>
+          <w:ilvl w:val="1"/>
+          <w:numId w:val="29"/>
+        </w:numPr>
+        <w:rPr>
+          <w:lang w:val="en-US"/>
+        </w:rPr>
+      </w:pPr>
+      <w:r>
+        <w:rPr>
+          <w:lang w:val="en-US"/>
+        </w:rPr>
+        <w:t xml:space="preserve">Clicking Create verifies that all fields are filled out appropriately, and if so then it saves the employee into the appropriate file to be accessed later. </w:t>
+      </w:r>
+    </w:p>
+    <w:p>
+      <w:pPr>
+        <w:pStyle w:val="ListParagraph"/>
+        <w:numPr>
+          <w:ilvl w:val="0"/>
+          <w:numId w:val="29"/>
+        </w:numPr>
+        <w:rPr>
+          <w:lang w:val="en-US"/>
+        </w:rPr>
+      </w:pPr>
+      <w:r>
+        <w:rPr>
+          <w:lang w:val="en-US"/>
+        </w:rPr>
+        <w:t>Navigate to another use case</w:t>
+      </w:r>
+    </w:p>
+    <w:p>
+      <w:pPr>
+        <w:pStyle w:val="ListParagraph"/>
+        <w:numPr>
+          <w:ilvl w:val="1"/>
+          <w:numId w:val="29"/>
+        </w:numPr>
+        <w:rPr>
+          <w:lang w:val="en-US"/>
+        </w:rPr>
+      </w:pPr>
+      <w:r>
+        <w:rPr>
+          <w:lang w:val="en-US"/>
+        </w:rPr>
+        <w:t>Click on the tab on the top of the screen that corresponds to the desired use case</w:t>
+      </w:r>
+      <w:r>
+        <w:rPr>
+          <w:lang w:val="en-US"/>
+        </w:rPr>
+        <w:t xml:space="preserve">. In this case, doing so without clicking Create will not save any changes. </w:t>
+      </w:r>
+    </w:p>
+    <w:p>
+      <w:pPr>
+        <w:rPr>
+          <w:lang w:val="en-US"/>
+        </w:rPr>
+      </w:pPr>
+    </w:p>
+    <w:p>
+      <w:pPr>
+        <w:rPr>
+          <w:lang w:val="en-US"/>
+        </w:rPr>
+      </w:pPr>
+    </w:p>
+    <w:p>
+      <w:pPr>
+        <w:rPr>
+          <w:lang w:val="en-US"/>
+        </w:rPr>
+      </w:pPr>
+    </w:p>
+    <w:p>
+      <w:pPr>
+        <w:rPr>
+          <w:lang w:val="en-US"/>
+        </w:rPr>
+      </w:pPr>
+    </w:p>
+    <w:p>
+      <w:pPr>
+        <w:rPr>
+          <w:lang w:val="en-US"/>
+        </w:rPr>
+      </w:pPr>
+    </w:p>
+    <w:p>
+      <w:pPr>
+        <w:rPr>
+          <w:lang w:val="en-US"/>
+        </w:rPr>
+      </w:pPr>
+    </w:p>
+    <w:p>
+      <w:pPr>
+        <w:rPr>
+          <w:lang w:val="en-US"/>
+        </w:rPr>
+      </w:pPr>
+    </w:p>
+    <w:p>
+      <w:pPr>
+        <w:pStyle w:val="Heading3"/>
+        <w:rPr>
+          <w:lang w:val="en-US"/>
+        </w:rPr>
+      </w:pPr>
+    </w:p>
+    <w:p>
+      <w:pPr>
+        <w:pStyle w:val="Heading3"/>
+        <w:rPr>
+          <w:lang w:val="en-US"/>
+        </w:rPr>
+      </w:pPr>
+      <w:r>
+        <w:rPr>
+          <w:lang w:val="en-US"/>
+        </w:rPr>
+        <w:t>Edit</w:t>
+      </w:r>
+      <w:r>
+        <w:rPr>
+          <w:lang w:val="en-US"/>
+        </w:rPr>
+        <w:t xml:space="preserve"> Employee screen:</w:t>
+      </w:r>
+    </w:p>
+    <w:p>
+      <w:pPr>
+        <w:rPr>
+          <w:lang w:val="en-US"/>
+        </w:rPr>
+      </w:pPr>
+      <w:r>
         <w:rPr>
           <w:noProof/>
           <w:lang w:val="en-US"/>
         </w:rPr>
-      </w:pPr>
-      <w:r>
-        <w:rPr>
-          <w:noProof/>
-          <w:lang w:val="en-US"/>
-        </w:rPr>
         <w:drawing>
-          <wp:inline distT="0" distB="0" distL="0" distR="0" wp14:anchorId="53C1D1F5" wp14:editId="425B8902">
-            <wp:extent cx="4543425" cy="3230718"/>
-            <wp:effectExtent l="0" t="0" r="0" b="8255"/>
-            <wp:docPr id="12" name="Рисунок 12" descr="C:\Users\d.mikhaylov\Documents\Локальный\Personal\Обучение\IST311\Mockups\Edit Employee.png"/>
+          <wp:inline distT="0" distB="0" distL="0" distR="0" wp14:anchorId="13A561A7" wp14:editId="2B3C7688">
+            <wp:extent cx="5940425" cy="4223385"/>
+            <wp:effectExtent l="0" t="0" r="3175" b="5715"/>
+            <wp:docPr id="14" name="Picture 14"/>
             <wp:cNvGraphicFramePr>
               <a:graphicFrameLocks xmlns:a="http://schemas.openxmlformats.org/drawingml/2006/main" noChangeAspect="1"/>
             </wp:cNvGraphicFramePr>
@@ -1783,36 +2458,29 @@
               <a:graphicData uri="http://schemas.openxmlformats.org/drawingml/2006/picture">
                 <pic:pic xmlns:pic="http://schemas.openxmlformats.org/drawingml/2006/picture">
                   <pic:nvPicPr>
-                    <pic:cNvPr id="0" name="Picture 4" descr="C:\Users\d.mikhaylov\Documents\Локальный\Personal\Обучение\IST311\Mockups\Edit Employee.png"/>
-                    <pic:cNvPicPr>
-                      <a:picLocks noChangeAspect="1" noChangeArrowheads="1"/>
-                    </pic:cNvPicPr>
+                    <pic:cNvPr id="14" name="Screen Shot 2018-10-17 at 11.12.06 AM.jpg"/>
+                    <pic:cNvPicPr/>
                   </pic:nvPicPr>
                   <pic:blipFill>
-                    <a:blip r:embed="rId18">
+                    <a:blip r:embed="rId18" cstate="print">
                       <a:extLst>
                         <a:ext uri="{28A0092B-C50C-407E-A947-70E740481C1C}">
                           <a14:useLocalDpi xmlns:a14="http://schemas.microsoft.com/office/drawing/2010/main" val="0"/>
                         </a:ext>
                       </a:extLst>
                     </a:blip>
-                    <a:srcRect/>
                     <a:stretch>
                       <a:fillRect/>
                     </a:stretch>
                   </pic:blipFill>
-                  <pic:spPr bwMode="auto">
+                  <pic:spPr>
                     <a:xfrm>
                       <a:off x="0" y="0"/>
-                      <a:ext cx="4550768" cy="3235940"/>
+                      <a:ext cx="5940425" cy="4223385"/>
                     </a:xfrm>
                     <a:prstGeom prst="rect">
                       <a:avLst/>
                     </a:prstGeom>
-                    <a:noFill/>
-                    <a:ln>
-                      <a:noFill/>
-                    </a:ln>
                   </pic:spPr>
                 </pic:pic>
               </a:graphicData>
@@ -1827,20 +2495,253 @@
           <w:lang w:val="en-US"/>
         </w:rPr>
       </w:pPr>
-    </w:p>
-    <w:p>
-      <w:pPr>
-        <w:rPr>
-          <w:lang w:val="en-US"/>
-        </w:rPr>
-      </w:pPr>
-      <w:r>
-        <w:rPr>
-          <w:lang w:val="en-US"/>
-        </w:rPr>
-        <w:lastRenderedPageBreak/>
-        <w:t xml:space="preserve">The “Update Employee” screen is also only accessible by Admin users, and it presents the same information as the “New Employee” screen, but in an editable state. </w:t>
-      </w:r>
+      <w:r>
+        <w:rPr>
+          <w:lang w:val="en-US"/>
+        </w:rPr>
+        <w:t xml:space="preserve">The </w:t>
+      </w:r>
+      <w:r>
+        <w:rPr>
+          <w:lang w:val="en-US"/>
+        </w:rPr>
+        <w:t>Edit</w:t>
+      </w:r>
+      <w:r>
+        <w:rPr>
+          <w:lang w:val="en-US"/>
+        </w:rPr>
+        <w:t xml:space="preserve"> Employee</w:t>
+      </w:r>
+      <w:r>
+        <w:rPr>
+          <w:lang w:val="en-US"/>
+        </w:rPr>
+        <w:t xml:space="preserve"> screen</w:t>
+      </w:r>
+      <w:r>
+        <w:rPr>
+          <w:lang w:val="en-US"/>
+        </w:rPr>
+        <w:t xml:space="preserve"> allows any Admin users </w:t>
+      </w:r>
+      <w:r>
+        <w:rPr>
+          <w:lang w:val="en-US"/>
+        </w:rPr>
+        <w:t>to edit any existing employee</w:t>
+      </w:r>
+      <w:r>
+        <w:rPr>
+          <w:lang w:val="en-US"/>
+        </w:rPr>
+        <w:t>.</w:t>
+      </w:r>
+      <w:r>
+        <w:rPr>
+          <w:lang w:val="en-US"/>
+        </w:rPr>
+        <w:t xml:space="preserve"> The fields are mostly the same as the New Employee screen, with the exception of having the ability to change the user’s password</w:t>
+      </w:r>
+      <w:r>
+        <w:rPr>
+          <w:lang w:val="en-US"/>
+        </w:rPr>
+        <w:t xml:space="preserve">. </w:t>
+      </w:r>
+      <w:r>
+        <w:rPr>
+          <w:lang w:val="en-US"/>
+        </w:rPr>
+        <w:t xml:space="preserve"> </w:t>
+      </w:r>
+    </w:p>
+    <w:p>
+      <w:pPr>
+        <w:pStyle w:val="ListParagraph"/>
+        <w:numPr>
+          <w:ilvl w:val="0"/>
+          <w:numId w:val="29"/>
+        </w:numPr>
+        <w:rPr>
+          <w:lang w:val="en-US"/>
+        </w:rPr>
+      </w:pPr>
+      <w:r>
+        <w:rPr>
+          <w:lang w:val="en-US"/>
+        </w:rPr>
+        <w:t>Update</w:t>
+      </w:r>
+    </w:p>
+    <w:p>
+      <w:pPr>
+        <w:pStyle w:val="ListParagraph"/>
+        <w:numPr>
+          <w:ilvl w:val="1"/>
+          <w:numId w:val="29"/>
+        </w:numPr>
+        <w:rPr>
+          <w:lang w:val="en-US"/>
+        </w:rPr>
+      </w:pPr>
+      <w:r>
+        <w:rPr>
+          <w:lang w:val="en-US"/>
+        </w:rPr>
+        <w:t xml:space="preserve">Clicking </w:t>
+      </w:r>
+      <w:r>
+        <w:rPr>
+          <w:lang w:val="en-US"/>
+        </w:rPr>
+        <w:t>Update</w:t>
+      </w:r>
+      <w:r>
+        <w:rPr>
+          <w:lang w:val="en-US"/>
+        </w:rPr>
+        <w:t xml:space="preserve"> verifies that all fields are filled out appropriately, and if so </w:t>
+      </w:r>
+      <w:r>
+        <w:rPr>
+          <w:lang w:val="en-US"/>
+        </w:rPr>
+        <w:t xml:space="preserve">then t updates the specified Employee in the </w:t>
+      </w:r>
+      <w:proofErr w:type="spellStart"/>
+      <w:r>
+        <w:rPr>
+          <w:lang w:val="en-US"/>
+        </w:rPr>
+        <w:t>EmployeeList</w:t>
+      </w:r>
+      <w:proofErr w:type="spellEnd"/>
+    </w:p>
+    <w:p>
+      <w:pPr>
+        <w:pStyle w:val="ListParagraph"/>
+        <w:numPr>
+          <w:ilvl w:val="0"/>
+          <w:numId w:val="29"/>
+        </w:numPr>
+        <w:rPr>
+          <w:lang w:val="en-US"/>
+        </w:rPr>
+      </w:pPr>
+      <w:r>
+        <w:rPr>
+          <w:lang w:val="en-US"/>
+        </w:rPr>
+        <w:t>Cancel</w:t>
+      </w:r>
+    </w:p>
+    <w:p>
+      <w:pPr>
+        <w:pStyle w:val="ListParagraph"/>
+        <w:numPr>
+          <w:ilvl w:val="1"/>
+          <w:numId w:val="29"/>
+        </w:numPr>
+        <w:rPr>
+          <w:lang w:val="en-US"/>
+        </w:rPr>
+      </w:pPr>
+      <w:r>
+        <w:rPr>
+          <w:lang w:val="en-US"/>
+        </w:rPr>
+        <w:t>Clicking Cancel clears out any changes and returns the user to the previous screen (Staff) ignoring any unsaved changes</w:t>
+      </w:r>
+      <w:r>
+        <w:rPr>
+          <w:lang w:val="en-US"/>
+        </w:rPr>
+        <w:t xml:space="preserve"> that were made. </w:t>
+      </w:r>
+    </w:p>
+    <w:p>
+      <w:pPr>
+        <w:pStyle w:val="ListParagraph"/>
+        <w:numPr>
+          <w:ilvl w:val="0"/>
+          <w:numId w:val="29"/>
+        </w:numPr>
+        <w:rPr>
+          <w:lang w:val="en-US"/>
+        </w:rPr>
+      </w:pPr>
+      <w:r>
+        <w:rPr>
+          <w:lang w:val="en-US"/>
+        </w:rPr>
+        <w:t>Navigate to another use case</w:t>
+      </w:r>
+    </w:p>
+    <w:p>
+      <w:pPr>
+        <w:pStyle w:val="ListParagraph"/>
+        <w:numPr>
+          <w:ilvl w:val="1"/>
+          <w:numId w:val="29"/>
+        </w:numPr>
+        <w:rPr>
+          <w:lang w:val="en-US"/>
+        </w:rPr>
+      </w:pPr>
+      <w:r>
+        <w:rPr>
+          <w:lang w:val="en-US"/>
+        </w:rPr>
+        <w:t xml:space="preserve">Click on the tab on the top of the screen that corresponds to the desired use case. In this case, doing so without clicking </w:t>
+      </w:r>
+      <w:r>
+        <w:rPr>
+          <w:lang w:val="en-US"/>
+        </w:rPr>
+        <w:t>Update</w:t>
+      </w:r>
+      <w:r>
+        <w:rPr>
+          <w:lang w:val="en-US"/>
+        </w:rPr>
+        <w:t xml:space="preserve"> will not save any changes</w:t>
+      </w:r>
+      <w:r>
+        <w:rPr>
+          <w:lang w:val="en-US"/>
+        </w:rPr>
+        <w:t xml:space="preserve"> made to that employee.</w:t>
+      </w:r>
+    </w:p>
+    <w:p>
+      <w:pPr>
+        <w:rPr>
+          <w:lang w:val="en-US"/>
+        </w:rPr>
+      </w:pPr>
+    </w:p>
+    <w:p>
+      <w:pPr>
+        <w:rPr>
+          <w:noProof/>
+          <w:lang w:val="en-US"/>
+        </w:rPr>
+      </w:pPr>
+    </w:p>
+    <w:p>
+      <w:pPr>
+        <w:rPr>
+          <w:lang w:val="en-US"/>
+        </w:rPr>
+      </w:pPr>
+    </w:p>
+    <w:p>
+      <w:pPr>
+        <w:rPr>
+          <w:lang w:val="en-US"/>
+        </w:rPr>
+      </w:pPr>
     </w:p>
     <w:sectPr>
       <w:headerReference w:type="default" r:id="rId19"/>
@@ -1854,7 +2755,7 @@
 </file>
 
 <file path=word/endnotes.xml><?xml version="1.0" encoding="utf-8"?>
-<w:endnotes xmlns:wpc="http://schemas.microsoft.com/office/word/2010/wordprocessingCanvas" xmlns:mc="http://schemas.openxmlformats.org/markup-compatibility/2006" xmlns:o="urn:schemas-microsoft-com:office:office" xmlns:r="http://schemas.openxmlformats.org/officeDocument/2006/relationships" xmlns:m="http://schemas.openxmlformats.org/officeDocument/2006/math" xmlns:v="urn:schemas-microsoft-com:vml" xmlns:wp14="http://schemas.microsoft.com/office/word/2010/wordprocessingDrawing" xmlns:wp="http://schemas.openxmlformats.org/drawingml/2006/wordprocessingDrawing" xmlns:w10="urn:schemas-microsoft-com:office:word" xmlns:w="http://schemas.openxmlformats.org/wordprocessingml/2006/main" xmlns:w14="http://schemas.microsoft.com/office/word/2010/wordml" xmlns:w15="http://schemas.microsoft.com/office/word/2012/wordml" xmlns:wpg="http://schemas.microsoft.com/office/word/2010/wordprocessingGroup" xmlns:wpi="http://schemas.microsoft.com/office/word/2010/wordprocessingInk" xmlns:wne="http://schemas.microsoft.com/office/word/2006/wordml" xmlns:wps="http://schemas.microsoft.com/office/word/2010/wordprocessingShape" mc:Ignorable="w14 w15 wp14">
+<w:endnotes xmlns:wpc="http://schemas.microsoft.com/office/word/2010/wordprocessingCanvas" xmlns:cx="http://schemas.microsoft.com/office/drawing/2014/chartex" xmlns:cx1="http://schemas.microsoft.com/office/drawing/2015/9/8/chartex" xmlns:cx2="http://schemas.microsoft.com/office/drawing/2015/10/21/chartex" xmlns:cx3="http://schemas.microsoft.com/office/drawing/2016/5/9/chartex" xmlns:cx4="http://schemas.microsoft.com/office/drawing/2016/5/10/chartex" xmlns:cx5="http://schemas.microsoft.com/office/drawing/2016/5/11/chartex" xmlns:cx6="http://schemas.microsoft.com/office/drawing/2016/5/12/chartex" xmlns:cx7="http://schemas.microsoft.com/office/drawing/2016/5/13/chartex" xmlns:cx8="http://schemas.microsoft.com/office/drawing/2016/5/14/chartex" xmlns:mc="http://schemas.openxmlformats.org/markup-compatibility/2006" xmlns:aink="http://schemas.microsoft.com/office/drawing/2016/ink" xmlns:am3d="http://schemas.microsoft.com/office/drawing/2017/model3d" xmlns:o="urn:schemas-microsoft-com:office:office" xmlns:r="http://schemas.openxmlformats.org/officeDocument/2006/relationships" xmlns:m="http://schemas.openxmlformats.org/officeDocument/2006/math" xmlns:v="urn:schemas-microsoft-com:vml" xmlns:wp14="http://schemas.microsoft.com/office/word/2010/wordprocessingDrawing" xmlns:wp="http://schemas.openxmlformats.org/drawingml/2006/wordprocessingDrawing" xmlns:w10="urn:schemas-microsoft-com:office:word" xmlns:w="http://schemas.openxmlformats.org/wordprocessingml/2006/main" xmlns:w14="http://schemas.microsoft.com/office/word/2010/wordml" xmlns:w15="http://schemas.microsoft.com/office/word/2012/wordml" xmlns:w16cid="http://schemas.microsoft.com/office/word/2016/wordml/cid" xmlns:w16se="http://schemas.microsoft.com/office/word/2015/wordml/symex" xmlns:wpg="http://schemas.microsoft.com/office/word/2010/wordprocessingGroup" xmlns:wpi="http://schemas.microsoft.com/office/word/2010/wordprocessingInk" xmlns:wne="http://schemas.microsoft.com/office/word/2006/wordml" xmlns:wps="http://schemas.microsoft.com/office/word/2010/wordprocessingShape" mc:Ignorable="w14 w15 w16se w16cid wp14">
   <w:endnote w:type="separator" w:id="-1">
     <w:p>
       <w:pPr>
@@ -1879,7 +2780,7 @@
 </file>
 
 <file path=word/footnotes.xml><?xml version="1.0" encoding="utf-8"?>
-<w:footnotes xmlns:wpc="http://schemas.microsoft.com/office/word/2010/wordprocessingCanvas" xmlns:mc="http://schemas.openxmlformats.org/markup-compatibility/2006" xmlns:o="urn:schemas-microsoft-com:office:office" xmlns:r="http://schemas.openxmlformats.org/officeDocument/2006/relationships" xmlns:m="http://schemas.openxmlformats.org/officeDocument/2006/math" xmlns:v="urn:schemas-microsoft-com:vml" xmlns:wp14="http://schemas.microsoft.com/office/word/2010/wordprocessingDrawing" xmlns:wp="http://schemas.openxmlformats.org/drawingml/2006/wordprocessingDrawing" xmlns:w10="urn:schemas-microsoft-com:office:word" xmlns:w="http://schemas.openxmlformats.org/wordprocessingml/2006/main" xmlns:w14="http://schemas.microsoft.com/office/word/2010/wordml" xmlns:w15="http://schemas.microsoft.com/office/word/2012/wordml" xmlns:wpg="http://schemas.microsoft.com/office/word/2010/wordprocessingGroup" xmlns:wpi="http://schemas.microsoft.com/office/word/2010/wordprocessingInk" xmlns:wne="http://schemas.microsoft.com/office/word/2006/wordml" xmlns:wps="http://schemas.microsoft.com/office/word/2010/wordprocessingShape" mc:Ignorable="w14 w15 wp14">
+<w:footnotes xmlns:wpc="http://schemas.microsoft.com/office/word/2010/wordprocessingCanvas" xmlns:cx="http://schemas.microsoft.com/office/drawing/2014/chartex" xmlns:cx1="http://schemas.microsoft.com/office/drawing/2015/9/8/chartex" xmlns:cx2="http://schemas.microsoft.com/office/drawing/2015/10/21/chartex" xmlns:cx3="http://schemas.microsoft.com/office/drawing/2016/5/9/chartex" xmlns:cx4="http://schemas.microsoft.com/office/drawing/2016/5/10/chartex" xmlns:cx5="http://schemas.microsoft.com/office/drawing/2016/5/11/chartex" xmlns:cx6="http://schemas.microsoft.com/office/drawing/2016/5/12/chartex" xmlns:cx7="http://schemas.microsoft.com/office/drawing/2016/5/13/chartex" xmlns:cx8="http://schemas.microsoft.com/office/drawing/2016/5/14/chartex" xmlns:mc="http://schemas.openxmlformats.org/markup-compatibility/2006" xmlns:aink="http://schemas.microsoft.com/office/drawing/2016/ink" xmlns:am3d="http://schemas.microsoft.com/office/drawing/2017/model3d" xmlns:o="urn:schemas-microsoft-com:office:office" xmlns:r="http://schemas.openxmlformats.org/officeDocument/2006/relationships" xmlns:m="http://schemas.openxmlformats.org/officeDocument/2006/math" xmlns:v="urn:schemas-microsoft-com:vml" xmlns:wp14="http://schemas.microsoft.com/office/word/2010/wordprocessingDrawing" xmlns:wp="http://schemas.openxmlformats.org/drawingml/2006/wordprocessingDrawing" xmlns:w10="urn:schemas-microsoft-com:office:word" xmlns:w="http://schemas.openxmlformats.org/wordprocessingml/2006/main" xmlns:w14="http://schemas.microsoft.com/office/word/2010/wordml" xmlns:w15="http://schemas.microsoft.com/office/word/2012/wordml" xmlns:w16cid="http://schemas.microsoft.com/office/word/2016/wordml/cid" xmlns:w16se="http://schemas.microsoft.com/office/word/2015/wordml/symex" xmlns:wpg="http://schemas.microsoft.com/office/word/2010/wordprocessingGroup" xmlns:wpi="http://schemas.microsoft.com/office/word/2010/wordprocessingInk" xmlns:wne="http://schemas.microsoft.com/office/word/2006/wordml" xmlns:wps="http://schemas.microsoft.com/office/word/2010/wordprocessingShape" mc:Ignorable="w14 w15 w16se w16cid wp14">
   <w:footnote w:type="separator" w:id="-1">
     <w:p>
       <w:pPr>
@@ -1904,10 +2805,10 @@
 </file>
 
 <file path=word/header1.xml><?xml version="1.0" encoding="utf-8"?>
-<w:hdr xmlns:wpc="http://schemas.microsoft.com/office/word/2010/wordprocessingCanvas" xmlns:mc="http://schemas.openxmlformats.org/markup-compatibility/2006" xmlns:o="urn:schemas-microsoft-com:office:office" xmlns:r="http://schemas.openxmlformats.org/officeDocument/2006/relationships" xmlns:m="http://schemas.openxmlformats.org/officeDocument/2006/math" xmlns:v="urn:schemas-microsoft-com:vml" xmlns:wp14="http://schemas.microsoft.com/office/word/2010/wordprocessingDrawing" xmlns:wp="http://schemas.openxmlformats.org/drawingml/2006/wordprocessingDrawing" xmlns:w10="urn:schemas-microsoft-com:office:word" xmlns:w="http://schemas.openxmlformats.org/wordprocessingml/2006/main" xmlns:w14="http://schemas.microsoft.com/office/word/2010/wordml" xmlns:w15="http://schemas.microsoft.com/office/word/2012/wordml" xmlns:wpg="http://schemas.microsoft.com/office/word/2010/wordprocessingGroup" xmlns:wpi="http://schemas.microsoft.com/office/word/2010/wordprocessingInk" xmlns:wne="http://schemas.microsoft.com/office/word/2006/wordml" xmlns:wps="http://schemas.microsoft.com/office/word/2010/wordprocessingShape" mc:Ignorable="w14 w15 wp14">
+<w:hdr xmlns:wpc="http://schemas.microsoft.com/office/word/2010/wordprocessingCanvas" xmlns:cx="http://schemas.microsoft.com/office/drawing/2014/chartex" xmlns:cx1="http://schemas.microsoft.com/office/drawing/2015/9/8/chartex" xmlns:cx2="http://schemas.microsoft.com/office/drawing/2015/10/21/chartex" xmlns:cx3="http://schemas.microsoft.com/office/drawing/2016/5/9/chartex" xmlns:cx4="http://schemas.microsoft.com/office/drawing/2016/5/10/chartex" xmlns:cx5="http://schemas.microsoft.com/office/drawing/2016/5/11/chartex" xmlns:cx6="http://schemas.microsoft.com/office/drawing/2016/5/12/chartex" xmlns:cx7="http://schemas.microsoft.com/office/drawing/2016/5/13/chartex" xmlns:cx8="http://schemas.microsoft.com/office/drawing/2016/5/14/chartex" xmlns:mc="http://schemas.openxmlformats.org/markup-compatibility/2006" xmlns:aink="http://schemas.microsoft.com/office/drawing/2016/ink" xmlns:am3d="http://schemas.microsoft.com/office/drawing/2017/model3d" xmlns:o="urn:schemas-microsoft-com:office:office" xmlns:r="http://schemas.openxmlformats.org/officeDocument/2006/relationships" xmlns:m="http://schemas.openxmlformats.org/officeDocument/2006/math" xmlns:v="urn:schemas-microsoft-com:vml" xmlns:wp14="http://schemas.microsoft.com/office/word/2010/wordprocessingDrawing" xmlns:wp="http://schemas.openxmlformats.org/drawingml/2006/wordprocessingDrawing" xmlns:w10="urn:schemas-microsoft-com:office:word" xmlns:w="http://schemas.openxmlformats.org/wordprocessingml/2006/main" xmlns:w14="http://schemas.microsoft.com/office/word/2010/wordml" xmlns:w15="http://schemas.microsoft.com/office/word/2012/wordml" xmlns:w16cid="http://schemas.microsoft.com/office/word/2016/wordml/cid" xmlns:w16se="http://schemas.microsoft.com/office/word/2015/wordml/symex" xmlns:wpg="http://schemas.microsoft.com/office/word/2010/wordprocessingGroup" xmlns:wpi="http://schemas.microsoft.com/office/word/2010/wordprocessingInk" xmlns:wne="http://schemas.microsoft.com/office/word/2006/wordml" xmlns:wps="http://schemas.microsoft.com/office/word/2010/wordprocessingShape" mc:Ignorable="w14 w15 w16se w16cid wp14">
   <w:p>
     <w:pPr>
-      <w:pStyle w:val="a4"/>
+      <w:pStyle w:val="Header"/>
       <w:rPr>
         <w:color w:val="808080" w:themeColor="background1" w:themeShade="80"/>
         <w:lang w:val="en-US"/>
@@ -1923,7 +2824,7 @@
   </w:p>
   <w:p>
     <w:pPr>
-      <w:pStyle w:val="a4"/>
+      <w:pStyle w:val="Header"/>
       <w:rPr>
         <w:color w:val="808080" w:themeColor="background1" w:themeShade="80"/>
         <w:lang w:val="en-US"/>
@@ -1939,7 +2840,7 @@
   </w:p>
   <w:p>
     <w:pPr>
-      <w:pStyle w:val="a4"/>
+      <w:pStyle w:val="Header"/>
       <w:rPr>
         <w:color w:val="808080" w:themeColor="background1" w:themeShade="80"/>
         <w:lang w:val="en-US"/>
@@ -1957,8 +2858,8 @@
 </file>
 
 <file path=word/numbering.xml><?xml version="1.0" encoding="utf-8"?>
-<w:numbering xmlns:wpc="http://schemas.microsoft.com/office/word/2010/wordprocessingCanvas" xmlns:mc="http://schemas.openxmlformats.org/markup-compatibility/2006" xmlns:o="urn:schemas-microsoft-com:office:office" xmlns:r="http://schemas.openxmlformats.org/officeDocument/2006/relationships" xmlns:m="http://schemas.openxmlformats.org/officeDocument/2006/math" xmlns:v="urn:schemas-microsoft-com:vml" xmlns:wp14="http://schemas.microsoft.com/office/word/2010/wordprocessingDrawing" xmlns:wp="http://schemas.openxmlformats.org/drawingml/2006/wordprocessingDrawing" xmlns:w10="urn:schemas-microsoft-com:office:word" xmlns:w="http://schemas.openxmlformats.org/wordprocessingml/2006/main" xmlns:w14="http://schemas.microsoft.com/office/word/2010/wordml" xmlns:w15="http://schemas.microsoft.com/office/word/2012/wordml" xmlns:wpg="http://schemas.microsoft.com/office/word/2010/wordprocessingGroup" xmlns:wpi="http://schemas.microsoft.com/office/word/2010/wordprocessingInk" xmlns:wne="http://schemas.microsoft.com/office/word/2006/wordml" xmlns:wps="http://schemas.microsoft.com/office/word/2010/wordprocessingShape" mc:Ignorable="w14 w15 wp14">
-  <w:abstractNum w:abstractNumId="0">
+<w:numbering xmlns:wpc="http://schemas.microsoft.com/office/word/2010/wordprocessingCanvas" xmlns:cx="http://schemas.microsoft.com/office/drawing/2014/chartex" xmlns:cx1="http://schemas.microsoft.com/office/drawing/2015/9/8/chartex" xmlns:cx2="http://schemas.microsoft.com/office/drawing/2015/10/21/chartex" xmlns:cx3="http://schemas.microsoft.com/office/drawing/2016/5/9/chartex" xmlns:cx4="http://schemas.microsoft.com/office/drawing/2016/5/10/chartex" xmlns:cx5="http://schemas.microsoft.com/office/drawing/2016/5/11/chartex" xmlns:cx6="http://schemas.microsoft.com/office/drawing/2016/5/12/chartex" xmlns:cx7="http://schemas.microsoft.com/office/drawing/2016/5/13/chartex" xmlns:cx8="http://schemas.microsoft.com/office/drawing/2016/5/14/chartex" xmlns:mc="http://schemas.openxmlformats.org/markup-compatibility/2006" xmlns:aink="http://schemas.microsoft.com/office/drawing/2016/ink" xmlns:am3d="http://schemas.microsoft.com/office/drawing/2017/model3d" xmlns:o="urn:schemas-microsoft-com:office:office" xmlns:r="http://schemas.openxmlformats.org/officeDocument/2006/relationships" xmlns:m="http://schemas.openxmlformats.org/officeDocument/2006/math" xmlns:v="urn:schemas-microsoft-com:vml" xmlns:wp14="http://schemas.microsoft.com/office/word/2010/wordprocessingDrawing" xmlns:wp="http://schemas.openxmlformats.org/drawingml/2006/wordprocessingDrawing" xmlns:w10="urn:schemas-microsoft-com:office:word" xmlns:w="http://schemas.openxmlformats.org/wordprocessingml/2006/main" xmlns:w14="http://schemas.microsoft.com/office/word/2010/wordml" xmlns:w15="http://schemas.microsoft.com/office/word/2012/wordml" xmlns:w16cid="http://schemas.microsoft.com/office/word/2016/wordml/cid" xmlns:w16se="http://schemas.microsoft.com/office/word/2015/wordml/symex" xmlns:wpg="http://schemas.microsoft.com/office/word/2010/wordprocessingGroup" xmlns:wpi="http://schemas.microsoft.com/office/word/2010/wordprocessingInk" xmlns:wne="http://schemas.microsoft.com/office/word/2006/wordml" xmlns:wps="http://schemas.microsoft.com/office/word/2010/wordprocessingShape" mc:Ignorable="w14 w15 w16se w16cid wp14">
+  <w:abstractNum w:abstractNumId="0" w15:restartNumberingAfterBreak="0">
     <w:nsid w:val="00420AD0"/>
     <w:multiLevelType w:val="hybridMultilevel"/>
     <w:tmpl w:val="DD2C81D0"/>
@@ -2071,7 +2972,7 @@
       </w:rPr>
     </w:lvl>
   </w:abstractNum>
-  <w:abstractNum w:abstractNumId="1">
+  <w:abstractNum w:abstractNumId="1" w15:restartNumberingAfterBreak="0">
     <w:nsid w:val="06D12566"/>
     <w:multiLevelType w:val="hybridMultilevel"/>
     <w:tmpl w:val="AB1A730C"/>
@@ -2184,7 +3085,7 @@
       </w:rPr>
     </w:lvl>
   </w:abstractNum>
-  <w:abstractNum w:abstractNumId="2">
+  <w:abstractNum w:abstractNumId="2" w15:restartNumberingAfterBreak="0">
     <w:nsid w:val="0C664547"/>
     <w:multiLevelType w:val="hybridMultilevel"/>
     <w:tmpl w:val="DA82484C"/>
@@ -2296,7 +3197,7 @@
       </w:rPr>
     </w:lvl>
   </w:abstractNum>
-  <w:abstractNum w:abstractNumId="3">
+  <w:abstractNum w:abstractNumId="3" w15:restartNumberingAfterBreak="0">
     <w:nsid w:val="0FDF1FD3"/>
     <w:multiLevelType w:val="hybridMultilevel"/>
     <w:tmpl w:val="1ADCD944"/>
@@ -2409,7 +3310,7 @@
       </w:rPr>
     </w:lvl>
   </w:abstractNum>
-  <w:abstractNum w:abstractNumId="4">
+  <w:abstractNum w:abstractNumId="4" w15:restartNumberingAfterBreak="0">
     <w:nsid w:val="13AB3A84"/>
     <w:multiLevelType w:val="hybridMultilevel"/>
     <w:tmpl w:val="FCD88058"/>
@@ -2522,7 +3423,7 @@
       </w:rPr>
     </w:lvl>
   </w:abstractNum>
-  <w:abstractNum w:abstractNumId="5">
+  <w:abstractNum w:abstractNumId="5" w15:restartNumberingAfterBreak="0">
     <w:nsid w:val="15551620"/>
     <w:multiLevelType w:val="hybridMultilevel"/>
     <w:tmpl w:val="0ABC2ED2"/>
@@ -2608,7 +3509,7 @@
       </w:pPr>
     </w:lvl>
   </w:abstractNum>
-  <w:abstractNum w:abstractNumId="6">
+  <w:abstractNum w:abstractNumId="6" w15:restartNumberingAfterBreak="0">
     <w:nsid w:val="17071526"/>
     <w:multiLevelType w:val="hybridMultilevel"/>
     <w:tmpl w:val="7E48FA9E"/>
@@ -2694,7 +3595,7 @@
       </w:pPr>
     </w:lvl>
   </w:abstractNum>
-  <w:abstractNum w:abstractNumId="7">
+  <w:abstractNum w:abstractNumId="7" w15:restartNumberingAfterBreak="0">
     <w:nsid w:val="1AC93C4C"/>
     <w:multiLevelType w:val="hybridMultilevel"/>
     <w:tmpl w:val="C2F6F150"/>
@@ -2807,7 +3708,7 @@
       </w:rPr>
     </w:lvl>
   </w:abstractNum>
-  <w:abstractNum w:abstractNumId="8">
+  <w:abstractNum w:abstractNumId="8" w15:restartNumberingAfterBreak="0">
     <w:nsid w:val="260259BB"/>
     <w:multiLevelType w:val="hybridMultilevel"/>
     <w:tmpl w:val="264E09F2"/>
@@ -2920,7 +3821,7 @@
       </w:rPr>
     </w:lvl>
   </w:abstractNum>
-  <w:abstractNum w:abstractNumId="9">
+  <w:abstractNum w:abstractNumId="9" w15:restartNumberingAfterBreak="0">
     <w:nsid w:val="26AD68F4"/>
     <w:multiLevelType w:val="hybridMultilevel"/>
     <w:tmpl w:val="C8923BD4"/>
@@ -3009,7 +3910,7 @@
       </w:pPr>
     </w:lvl>
   </w:abstractNum>
-  <w:abstractNum w:abstractNumId="10">
+  <w:abstractNum w:abstractNumId="10" w15:restartNumberingAfterBreak="0">
     <w:nsid w:val="273D12C3"/>
     <w:multiLevelType w:val="hybridMultilevel"/>
     <w:tmpl w:val="08807910"/>
@@ -3095,7 +3996,7 @@
       </w:pPr>
     </w:lvl>
   </w:abstractNum>
-  <w:abstractNum w:abstractNumId="11">
+  <w:abstractNum w:abstractNumId="11" w15:restartNumberingAfterBreak="0">
     <w:nsid w:val="2FF75550"/>
     <w:multiLevelType w:val="hybridMultilevel"/>
     <w:tmpl w:val="5DAC1F24"/>
@@ -3181,7 +4082,7 @@
       </w:pPr>
     </w:lvl>
   </w:abstractNum>
-  <w:abstractNum w:abstractNumId="12">
+  <w:abstractNum w:abstractNumId="12" w15:restartNumberingAfterBreak="0">
     <w:nsid w:val="32D5495F"/>
     <w:multiLevelType w:val="hybridMultilevel"/>
     <w:tmpl w:val="67A8005C"/>
@@ -3270,7 +4171,7 @@
       </w:pPr>
     </w:lvl>
   </w:abstractNum>
-  <w:abstractNum w:abstractNumId="13">
+  <w:abstractNum w:abstractNumId="13" w15:restartNumberingAfterBreak="0">
     <w:nsid w:val="368D6CA1"/>
     <w:multiLevelType w:val="hybridMultilevel"/>
     <w:tmpl w:val="4060F2F4"/>
@@ -3383,7 +4284,7 @@
       </w:rPr>
     </w:lvl>
   </w:abstractNum>
-  <w:abstractNum w:abstractNumId="14">
+  <w:abstractNum w:abstractNumId="14" w15:restartNumberingAfterBreak="0">
     <w:nsid w:val="3764285D"/>
     <w:multiLevelType w:val="hybridMultilevel"/>
     <w:tmpl w:val="48461608"/>
@@ -3496,7 +4397,7 @@
       </w:rPr>
     </w:lvl>
   </w:abstractNum>
-  <w:abstractNum w:abstractNumId="15">
+  <w:abstractNum w:abstractNumId="15" w15:restartNumberingAfterBreak="0">
     <w:nsid w:val="3813029C"/>
     <w:multiLevelType w:val="hybridMultilevel"/>
     <w:tmpl w:val="DCCAC874"/>
@@ -3585,7 +4486,7 @@
       </w:pPr>
     </w:lvl>
   </w:abstractNum>
-  <w:abstractNum w:abstractNumId="16">
+  <w:abstractNum w:abstractNumId="16" w15:restartNumberingAfterBreak="0">
     <w:nsid w:val="3AFF1606"/>
     <w:multiLevelType w:val="hybridMultilevel"/>
     <w:tmpl w:val="966056F2"/>
@@ -3697,7 +4598,7 @@
       </w:rPr>
     </w:lvl>
   </w:abstractNum>
-  <w:abstractNum w:abstractNumId="17">
+  <w:abstractNum w:abstractNumId="17" w15:restartNumberingAfterBreak="0">
     <w:nsid w:val="3EB5542C"/>
     <w:multiLevelType w:val="hybridMultilevel"/>
     <w:tmpl w:val="AA68E5C6"/>
@@ -3810,7 +4711,7 @@
       </w:rPr>
     </w:lvl>
   </w:abstractNum>
-  <w:abstractNum w:abstractNumId="18">
+  <w:abstractNum w:abstractNumId="18" w15:restartNumberingAfterBreak="0">
     <w:nsid w:val="453A126F"/>
     <w:multiLevelType w:val="hybridMultilevel"/>
     <w:tmpl w:val="DB9CAC00"/>
@@ -3923,7 +4824,7 @@
       </w:rPr>
     </w:lvl>
   </w:abstractNum>
-  <w:abstractNum w:abstractNumId="19">
+  <w:abstractNum w:abstractNumId="19" w15:restartNumberingAfterBreak="0">
     <w:nsid w:val="488024A2"/>
     <w:multiLevelType w:val="hybridMultilevel"/>
     <w:tmpl w:val="22EE6CF6"/>
@@ -4009,7 +4910,7 @@
       </w:pPr>
     </w:lvl>
   </w:abstractNum>
-  <w:abstractNum w:abstractNumId="20">
+  <w:abstractNum w:abstractNumId="20" w15:restartNumberingAfterBreak="0">
     <w:nsid w:val="4AE4537E"/>
     <w:multiLevelType w:val="hybridMultilevel"/>
     <w:tmpl w:val="B498CE94"/>
@@ -4122,7 +5023,7 @@
       </w:rPr>
     </w:lvl>
   </w:abstractNum>
-  <w:abstractNum w:abstractNumId="21">
+  <w:abstractNum w:abstractNumId="21" w15:restartNumberingAfterBreak="0">
     <w:nsid w:val="4AE6224B"/>
     <w:multiLevelType w:val="hybridMultilevel"/>
     <w:tmpl w:val="76A64E50"/>
@@ -4211,7 +5112,7 @@
       </w:pPr>
     </w:lvl>
   </w:abstractNum>
-  <w:abstractNum w:abstractNumId="22">
+  <w:abstractNum w:abstractNumId="22" w15:restartNumberingAfterBreak="0">
     <w:nsid w:val="4CD67DCE"/>
     <w:multiLevelType w:val="hybridMultilevel"/>
     <w:tmpl w:val="3C3090DE"/>
@@ -4324,7 +5225,7 @@
       </w:rPr>
     </w:lvl>
   </w:abstractNum>
-  <w:abstractNum w:abstractNumId="23">
+  <w:abstractNum w:abstractNumId="23" w15:restartNumberingAfterBreak="0">
     <w:nsid w:val="54784100"/>
     <w:multiLevelType w:val="hybridMultilevel"/>
     <w:tmpl w:val="9894FE00"/>
@@ -4437,7 +5338,7 @@
       </w:rPr>
     </w:lvl>
   </w:abstractNum>
-  <w:abstractNum w:abstractNumId="24">
+  <w:abstractNum w:abstractNumId="24" w15:restartNumberingAfterBreak="0">
     <w:nsid w:val="663257A9"/>
     <w:multiLevelType w:val="hybridMultilevel"/>
     <w:tmpl w:val="60CAAD4C"/>
@@ -4523,7 +5424,7 @@
       </w:pPr>
     </w:lvl>
   </w:abstractNum>
-  <w:abstractNum w:abstractNumId="25">
+  <w:abstractNum w:abstractNumId="25" w15:restartNumberingAfterBreak="0">
     <w:nsid w:val="66DB1FC4"/>
     <w:multiLevelType w:val="hybridMultilevel"/>
     <w:tmpl w:val="970C24AE"/>
@@ -4636,7 +5537,7 @@
       </w:rPr>
     </w:lvl>
   </w:abstractNum>
-  <w:abstractNum w:abstractNumId="26">
+  <w:abstractNum w:abstractNumId="26" w15:restartNumberingAfterBreak="0">
     <w:nsid w:val="69D67B30"/>
     <w:multiLevelType w:val="hybridMultilevel"/>
     <w:tmpl w:val="9D80B67E"/>
@@ -4748,7 +5649,7 @@
       </w:rPr>
     </w:lvl>
   </w:abstractNum>
-  <w:abstractNum w:abstractNumId="27">
+  <w:abstractNum w:abstractNumId="27" w15:restartNumberingAfterBreak="0">
     <w:nsid w:val="74F07634"/>
     <w:multiLevelType w:val="hybridMultilevel"/>
     <w:tmpl w:val="0BB43FB6"/>
@@ -4861,7 +5762,7 @@
       </w:rPr>
     </w:lvl>
   </w:abstractNum>
-  <w:abstractNum w:abstractNumId="28">
+  <w:abstractNum w:abstractNumId="28" w15:restartNumberingAfterBreak="0">
     <w:nsid w:val="77D323B9"/>
     <w:multiLevelType w:val="hybridMultilevel"/>
     <w:tmpl w:val="5EE00E72"/>
@@ -5065,7 +5966,7 @@
 </file>
 
 <file path=word/styles.xml><?xml version="1.0" encoding="utf-8"?>
-<w:styles xmlns:mc="http://schemas.openxmlformats.org/markup-compatibility/2006" xmlns:r="http://schemas.openxmlformats.org/officeDocument/2006/relationships" xmlns:w="http://schemas.openxmlformats.org/wordprocessingml/2006/main" xmlns:w14="http://schemas.microsoft.com/office/word/2010/wordml" xmlns:w15="http://schemas.microsoft.com/office/word/2012/wordml" mc:Ignorable="w14 w15">
+<w:styles xmlns:mc="http://schemas.openxmlformats.org/markup-compatibility/2006" xmlns:r="http://schemas.openxmlformats.org/officeDocument/2006/relationships" xmlns:w="http://schemas.openxmlformats.org/wordprocessingml/2006/main" xmlns:w14="http://schemas.microsoft.com/office/word/2010/wordml" xmlns:w15="http://schemas.microsoft.com/office/word/2012/wordml" xmlns:w16cid="http://schemas.microsoft.com/office/word/2016/wordml/cid" xmlns:w16se="http://schemas.microsoft.com/office/word/2015/wordml/symex" mc:Ignorable="w14 w15 w16se w16cid">
   <w:docDefaults>
     <w:rPrDefault>
       <w:rPr>
@@ -5081,7 +5982,7 @@
       </w:pPr>
     </w:pPrDefault>
   </w:docDefaults>
-  <w:latentStyles w:defLockedState="0" w:defUIPriority="99" w:defSemiHidden="0" w:defUnhideWhenUsed="0" w:defQFormat="0" w:count="371">
+  <w:latentStyles w:defLockedState="0" w:defUIPriority="99" w:defSemiHidden="0" w:defUnhideWhenUsed="0" w:defQFormat="0" w:count="375">
     <w:lsdException w:name="Normal" w:uiPriority="0" w:qFormat="1"/>
     <w:lsdException w:name="heading 1" w:uiPriority="9" w:qFormat="1"/>
     <w:lsdException w:name="heading 2" w:semiHidden="1" w:uiPriority="9" w:unhideWhenUsed="1" w:qFormat="1"/>
@@ -5187,7 +6088,6 @@
     <w:lsdException w:name="HTML Sample" w:semiHidden="1" w:unhideWhenUsed="1"/>
     <w:lsdException w:name="HTML Typewriter" w:semiHidden="1" w:unhideWhenUsed="1"/>
     <w:lsdException w:name="HTML Variable" w:semiHidden="1" w:unhideWhenUsed="1"/>
-    <w:lsdException w:name="Normal Table" w:semiHidden="1" w:unhideWhenUsed="1"/>
     <w:lsdException w:name="annotation subject" w:semiHidden="1" w:unhideWhenUsed="1"/>
     <w:lsdException w:name="No List" w:semiHidden="1" w:unhideWhenUsed="1"/>
     <w:lsdException w:name="Outline List 1" w:semiHidden="1" w:unhideWhenUsed="1"/>
@@ -5231,10 +6131,8 @@
     <w:lsdException w:name="Table Elegant" w:semiHidden="1" w:unhideWhenUsed="1"/>
     <w:lsdException w:name="Table Professional" w:semiHidden="1" w:unhideWhenUsed="1"/>
     <w:lsdException w:name="Table Subtle 1" w:semiHidden="1" w:unhideWhenUsed="1"/>
-    <w:lsdException w:name="Table Subtle 2" w:semiHidden="1" w:unhideWhenUsed="1"/>
     <w:lsdException w:name="Table Web 1" w:semiHidden="1" w:unhideWhenUsed="1"/>
     <w:lsdException w:name="Table Web 2" w:semiHidden="1" w:unhideWhenUsed="1"/>
-    <w:lsdException w:name="Table Web 3" w:semiHidden="1" w:unhideWhenUsed="1"/>
     <w:lsdException w:name="Balloon Text" w:semiHidden="1" w:unhideWhenUsed="1"/>
     <w:lsdException w:name="Table Grid" w:uiPriority="39"/>
     <w:lsdException w:name="Table Theme" w:semiHidden="1" w:unhideWhenUsed="1"/>
@@ -5453,16 +6351,20 @@
     <w:lsdException w:name="List Table 5 Dark Accent 6" w:uiPriority="50"/>
     <w:lsdException w:name="List Table 6 Colorful Accent 6" w:uiPriority="51"/>
     <w:lsdException w:name="List Table 7 Colorful Accent 6" w:uiPriority="52"/>
+    <w:lsdException w:name="Mention" w:semiHidden="1" w:unhideWhenUsed="1"/>
+    <w:lsdException w:name="Smart Hyperlink" w:semiHidden="1" w:unhideWhenUsed="1"/>
+    <w:lsdException w:name="Hashtag" w:semiHidden="1" w:unhideWhenUsed="1"/>
+    <w:lsdException w:name="Unresolved Mention" w:semiHidden="1" w:unhideWhenUsed="1"/>
   </w:latentStyles>
-  <w:style w:type="paragraph" w:default="1" w:styleId="a">
+  <w:style w:type="paragraph" w:default="1" w:styleId="Normal">
     <w:name w:val="Normal"/>
     <w:qFormat/>
   </w:style>
-  <w:style w:type="paragraph" w:styleId="1">
+  <w:style w:type="paragraph" w:styleId="Heading1">
     <w:name w:val="heading 1"/>
-    <w:basedOn w:val="a"/>
-    <w:next w:val="a"/>
-    <w:link w:val="10"/>
+    <w:basedOn w:val="Normal"/>
+    <w:next w:val="Normal"/>
+    <w:link w:val="Heading1Char"/>
     <w:uiPriority w:val="9"/>
     <w:qFormat/>
     <w:rsid w:val="00A357F6"/>
@@ -5480,11 +6382,11 @@
       <w:lang w:val="en-US"/>
     </w:rPr>
   </w:style>
-  <w:style w:type="paragraph" w:styleId="2">
+  <w:style w:type="paragraph" w:styleId="Heading2">
     <w:name w:val="heading 2"/>
-    <w:basedOn w:val="a"/>
-    <w:next w:val="a"/>
-    <w:link w:val="20"/>
+    <w:basedOn w:val="Normal"/>
+    <w:next w:val="Normal"/>
+    <w:link w:val="Heading2Char"/>
     <w:uiPriority w:val="9"/>
     <w:unhideWhenUsed/>
     <w:qFormat/>
@@ -5503,11 +6405,11 @@
       <w:lang w:val="en-US"/>
     </w:rPr>
   </w:style>
-  <w:style w:type="paragraph" w:styleId="3">
+  <w:style w:type="paragraph" w:styleId="Heading3">
     <w:name w:val="heading 3"/>
-    <w:basedOn w:val="a"/>
-    <w:next w:val="a"/>
-    <w:link w:val="30"/>
+    <w:basedOn w:val="Normal"/>
+    <w:next w:val="Normal"/>
+    <w:link w:val="Heading3Char"/>
     <w:uiPriority w:val="9"/>
     <w:unhideWhenUsed/>
     <w:qFormat/>
@@ -5525,13 +6427,13 @@
       <w:szCs w:val="24"/>
     </w:rPr>
   </w:style>
-  <w:style w:type="character" w:default="1" w:styleId="a0">
+  <w:style w:type="character" w:default="1" w:styleId="DefaultParagraphFont">
     <w:name w:val="Default Paragraph Font"/>
     <w:uiPriority w:val="1"/>
     <w:semiHidden/>
     <w:unhideWhenUsed/>
   </w:style>
-  <w:style w:type="table" w:default="1" w:styleId="a1">
+  <w:style w:type="table" w:default="1" w:styleId="TableNormal">
     <w:name w:val="Normal Table"/>
     <w:uiPriority w:val="99"/>
     <w:semiHidden/>
@@ -5546,15 +6448,15 @@
       </w:tblCellMar>
     </w:tblPr>
   </w:style>
-  <w:style w:type="numbering" w:default="1" w:styleId="a2">
+  <w:style w:type="numbering" w:default="1" w:styleId="NoList">
     <w:name w:val="No List"/>
     <w:uiPriority w:val="99"/>
     <w:semiHidden/>
     <w:unhideWhenUsed/>
   </w:style>
-  <w:style w:type="paragraph" w:styleId="a3">
+  <w:style w:type="paragraph" w:styleId="ListParagraph">
     <w:name w:val="List Paragraph"/>
-    <w:basedOn w:val="a"/>
+    <w:basedOn w:val="Normal"/>
     <w:uiPriority w:val="34"/>
     <w:qFormat/>
     <w:rsid w:val="00D05A24"/>
@@ -5563,10 +6465,10 @@
       <w:contextualSpacing/>
     </w:pPr>
   </w:style>
-  <w:style w:type="character" w:customStyle="1" w:styleId="10">
-    <w:name w:val="Заголовок 1 Знак"/>
-    <w:basedOn w:val="a0"/>
-    <w:link w:val="1"/>
+  <w:style w:type="character" w:customStyle="1" w:styleId="Heading1Char">
+    <w:name w:val="Heading 1 Char"/>
+    <w:basedOn w:val="DefaultParagraphFont"/>
+    <w:link w:val="Heading1"/>
     <w:uiPriority w:val="9"/>
     <w:rsid w:val="00A357F6"/>
     <w:rPr>
@@ -5577,10 +6479,10 @@
       <w:lang w:val="en-US"/>
     </w:rPr>
   </w:style>
-  <w:style w:type="character" w:customStyle="1" w:styleId="20">
-    <w:name w:val="Заголовок 2 Знак"/>
-    <w:basedOn w:val="a0"/>
-    <w:link w:val="2"/>
+  <w:style w:type="character" w:customStyle="1" w:styleId="Heading2Char">
+    <w:name w:val="Heading 2 Char"/>
+    <w:basedOn w:val="DefaultParagraphFont"/>
+    <w:link w:val="Heading2"/>
     <w:uiPriority w:val="9"/>
     <w:rsid w:val="00A357F6"/>
     <w:rPr>
@@ -5591,10 +6493,10 @@
       <w:lang w:val="en-US"/>
     </w:rPr>
   </w:style>
-  <w:style w:type="paragraph" w:styleId="a4">
+  <w:style w:type="paragraph" w:styleId="Header">
     <w:name w:val="header"/>
-    <w:basedOn w:val="a"/>
-    <w:link w:val="a5"/>
+    <w:basedOn w:val="Normal"/>
+    <w:link w:val="HeaderChar"/>
     <w:uiPriority w:val="99"/>
     <w:unhideWhenUsed/>
     <w:rsid w:val="004F4459"/>
@@ -5606,17 +6508,17 @@
       <w:spacing w:after="0" w:line="240" w:lineRule="auto"/>
     </w:pPr>
   </w:style>
-  <w:style w:type="character" w:customStyle="1" w:styleId="a5">
-    <w:name w:val="Верхний колонтитул Знак"/>
-    <w:basedOn w:val="a0"/>
-    <w:link w:val="a4"/>
+  <w:style w:type="character" w:customStyle="1" w:styleId="HeaderChar">
+    <w:name w:val="Header Char"/>
+    <w:basedOn w:val="DefaultParagraphFont"/>
+    <w:link w:val="Header"/>
     <w:uiPriority w:val="99"/>
     <w:rsid w:val="004F4459"/>
   </w:style>
-  <w:style w:type="paragraph" w:styleId="a6">
+  <w:style w:type="paragraph" w:styleId="Footer">
     <w:name w:val="footer"/>
-    <w:basedOn w:val="a"/>
-    <w:link w:val="a7"/>
+    <w:basedOn w:val="Normal"/>
+    <w:link w:val="FooterChar"/>
     <w:uiPriority w:val="99"/>
     <w:unhideWhenUsed/>
     <w:rsid w:val="004F4459"/>
@@ -5628,17 +6530,17 @@
       <w:spacing w:after="0" w:line="240" w:lineRule="auto"/>
     </w:pPr>
   </w:style>
-  <w:style w:type="character" w:customStyle="1" w:styleId="a7">
-    <w:name w:val="Нижний колонтитул Знак"/>
-    <w:basedOn w:val="a0"/>
-    <w:link w:val="a6"/>
+  <w:style w:type="character" w:customStyle="1" w:styleId="FooterChar">
+    <w:name w:val="Footer Char"/>
+    <w:basedOn w:val="DefaultParagraphFont"/>
+    <w:link w:val="Footer"/>
     <w:uiPriority w:val="99"/>
     <w:rsid w:val="004F4459"/>
   </w:style>
-  <w:style w:type="paragraph" w:styleId="a8">
+  <w:style w:type="paragraph" w:styleId="BalloonText">
     <w:name w:val="Balloon Text"/>
-    <w:basedOn w:val="a"/>
-    <w:link w:val="a9"/>
+    <w:basedOn w:val="Normal"/>
+    <w:link w:val="BalloonTextChar"/>
     <w:uiPriority w:val="99"/>
     <w:semiHidden/>
     <w:unhideWhenUsed/>
@@ -5652,10 +6554,10 @@
       <w:szCs w:val="18"/>
     </w:rPr>
   </w:style>
-  <w:style w:type="character" w:customStyle="1" w:styleId="a9">
-    <w:name w:val="Текст выноски Знак"/>
-    <w:basedOn w:val="a0"/>
-    <w:link w:val="a8"/>
+  <w:style w:type="character" w:customStyle="1" w:styleId="BalloonTextChar">
+    <w:name w:val="Balloon Text Char"/>
+    <w:basedOn w:val="DefaultParagraphFont"/>
+    <w:link w:val="BalloonText"/>
     <w:uiPriority w:val="99"/>
     <w:semiHidden/>
     <w:rsid w:val="004F4459"/>
@@ -5665,9 +6567,9 @@
       <w:szCs w:val="18"/>
     </w:rPr>
   </w:style>
-  <w:style w:type="table" w:styleId="aa">
+  <w:style w:type="table" w:styleId="TableGrid">
     <w:name w:val="Table Grid"/>
-    <w:basedOn w:val="a1"/>
+    <w:basedOn w:val="TableNormal"/>
     <w:uiPriority w:val="39"/>
     <w:rsid w:val="00D033E0"/>
     <w:pPr>
@@ -5686,7 +6588,7 @@
   </w:style>
   <w:style w:type="table" w:customStyle="1" w:styleId="-411">
     <w:name w:val="Таблица-сетка 4 — акцент 11"/>
-    <w:basedOn w:val="a1"/>
+    <w:basedOn w:val="TableNormal"/>
     <w:uiPriority w:val="49"/>
     <w:rsid w:val="00A00EB1"/>
     <w:pPr>
@@ -5760,10 +6662,10 @@
       </w:tcPr>
     </w:tblStylePr>
   </w:style>
-  <w:style w:type="character" w:customStyle="1" w:styleId="30">
-    <w:name w:val="Заголовок 3 Знак"/>
-    <w:basedOn w:val="a0"/>
-    <w:link w:val="3"/>
+  <w:style w:type="character" w:customStyle="1" w:styleId="Heading3Char">
+    <w:name w:val="Heading 3 Char"/>
+    <w:basedOn w:val="DefaultParagraphFont"/>
+    <w:link w:val="Heading3"/>
     <w:uiPriority w:val="9"/>
     <w:rsid w:val="007E65D8"/>
     <w:rPr>
@@ -6042,7 +6944,7 @@
 </file>
 
 <file path=customXml/itemProps1.xml><?xml version="1.0" encoding="utf-8"?>
-<ds:datastoreItem xmlns:ds="http://schemas.openxmlformats.org/officeDocument/2006/customXml" ds:itemID="{290F5EA8-BABD-47C4-99B2-B2D913081DC6}">
+<ds:datastoreItem xmlns:ds="http://schemas.openxmlformats.org/officeDocument/2006/customXml" ds:itemID="{40C86336-7941-3D41-9D98-4E44DEDA8E5F}">
   <ds:schemaRefs>
     <ds:schemaRef ds:uri="http://schemas.openxmlformats.org/officeDocument/2006/bibliography"/>
   </ds:schemaRefs>

</xml_diff>

<commit_message>
Update Wireframes/UI Wireframing v3.docx
</commit_message>
<xml_diff>
--- a/Wireframes/UI Wireframing v3.docx
+++ b/Wireframes/UI Wireframing v3.docx
@@ -917,13 +917,7 @@
         <w:rPr>
           <w:lang w:val="en-US"/>
         </w:rPr>
-        <w:t xml:space="preserve">user </w:t>
-      </w:r>
-      <w:r>
-        <w:rPr>
-          <w:lang w:val="en-US"/>
-        </w:rPr>
-        <w:t xml:space="preserve">to view and edit (if permitted) </w:t>
+        <w:t xml:space="preserve">user to view and edit (if permitted) </w:t>
       </w:r>
       <w:r>
         <w:rPr>
@@ -1514,6 +1508,117 @@
           <w:lang w:val="en-US"/>
         </w:rPr>
       </w:pPr>
+      <w:r>
+        <w:rPr>
+          <w:lang w:val="en-US"/>
+        </w:rPr>
+        <w:t xml:space="preserve">The Reports/View Visits screen shows the relevant data for a visits report. This report is essentially the replacement for a check-in log/book that would be used record attendance at the pool. It displays each instance of a customer visit between a time period specified by the user. </w:t>
+      </w:r>
+      <w:r>
+        <w:rPr>
+          <w:lang w:val="en-US"/>
+        </w:rPr>
+        <w:t xml:space="preserve">It can be sorted by any of the columns on the screen. </w:t>
+      </w:r>
+    </w:p>
+    <w:p>
+      <w:pPr>
+        <w:rPr>
+          <w:lang w:val="en-US"/>
+        </w:rPr>
+      </w:pPr>
+      <w:r>
+        <w:rPr>
+          <w:lang w:val="en-US"/>
+        </w:rPr>
+        <w:t xml:space="preserve">Instructions: </w:t>
+      </w:r>
+    </w:p>
+    <w:p>
+      <w:pPr>
+        <w:pStyle w:val="ListParagraph"/>
+        <w:numPr>
+          <w:ilvl w:val="0"/>
+          <w:numId w:val="30"/>
+        </w:numPr>
+        <w:rPr>
+          <w:lang w:val="en-US"/>
+        </w:rPr>
+      </w:pPr>
+      <w:r>
+        <w:rPr>
+          <w:lang w:val="en-US"/>
+        </w:rPr>
+        <w:t>Select date range:</w:t>
+      </w:r>
+    </w:p>
+    <w:p>
+      <w:pPr>
+        <w:pStyle w:val="ListParagraph"/>
+        <w:numPr>
+          <w:ilvl w:val="1"/>
+          <w:numId w:val="30"/>
+        </w:numPr>
+        <w:rPr>
+          <w:lang w:val="en-US"/>
+        </w:rPr>
+      </w:pPr>
+      <w:r>
+        <w:rPr>
+          <w:lang w:val="en-US"/>
+        </w:rPr>
+        <w:t xml:space="preserve">Selecting a date can be done by clicking on the calendar next to each date at the top of the report. Click the calendar to the right of the field labeled “from” to choose a beginning date and do the same on the calendar to the right of the “to” field to select </w:t>
+      </w:r>
+      <w:proofErr w:type="gramStart"/>
+      <w:r>
+        <w:rPr>
+          <w:lang w:val="en-US"/>
+        </w:rPr>
+        <w:t>a</w:t>
+      </w:r>
+      <w:proofErr w:type="gramEnd"/>
+      <w:r>
+        <w:rPr>
+          <w:lang w:val="en-US"/>
+        </w:rPr>
+        <w:t xml:space="preserve"> end date for the report. </w:t>
+      </w:r>
+    </w:p>
+    <w:p>
+      <w:pPr>
+        <w:pStyle w:val="ListParagraph"/>
+        <w:numPr>
+          <w:ilvl w:val="0"/>
+          <w:numId w:val="30"/>
+        </w:numPr>
+        <w:rPr>
+          <w:lang w:val="en-US"/>
+        </w:rPr>
+      </w:pPr>
+      <w:r>
+        <w:rPr>
+          <w:lang w:val="en-US"/>
+        </w:rPr>
+        <w:t>Update report data:</w:t>
+      </w:r>
+    </w:p>
+    <w:p>
+      <w:pPr>
+        <w:pStyle w:val="ListParagraph"/>
+        <w:numPr>
+          <w:ilvl w:val="1"/>
+          <w:numId w:val="30"/>
+        </w:numPr>
+        <w:rPr>
+          <w:lang w:val="en-US"/>
+        </w:rPr>
+      </w:pPr>
+      <w:r>
+        <w:rPr>
+          <w:lang w:val="en-US"/>
+        </w:rPr>
+        <w:t xml:space="preserve">Select the date range for the report and then click the “update” button to show the updated range. </w:t>
+      </w:r>
     </w:p>
     <w:p>
       <w:pPr>
@@ -1633,6 +1738,127 @@
           <w:lang w:val="en-US"/>
         </w:rPr>
       </w:pPr>
+      <w:r>
+        <w:rPr>
+          <w:lang w:val="en-US"/>
+        </w:rPr>
+        <w:t>The reports/ View Customers screen shows a report for each customer based on the date range spe</w:t>
+      </w:r>
+      <w:r>
+        <w:rPr>
+          <w:lang w:val="en-US"/>
+        </w:rPr>
+        <w:t xml:space="preserve">cified. Columns from left to right consist of: Customer, the number of visits for said customer, their average time attended per visit, the total time spent at the pool during this period, and the type of customer. </w:t>
+      </w:r>
+    </w:p>
+    <w:p>
+      <w:pPr>
+        <w:rPr>
+          <w:lang w:val="en-US"/>
+        </w:rPr>
+      </w:pPr>
+      <w:r>
+        <w:rPr>
+          <w:lang w:val="en-US"/>
+        </w:rPr>
+        <w:t xml:space="preserve">Instructions: </w:t>
+      </w:r>
+    </w:p>
+    <w:p>
+      <w:pPr>
+        <w:pStyle w:val="ListParagraph"/>
+        <w:numPr>
+          <w:ilvl w:val="0"/>
+          <w:numId w:val="31"/>
+        </w:numPr>
+        <w:rPr>
+          <w:lang w:val="en-US"/>
+        </w:rPr>
+      </w:pPr>
+      <w:r>
+        <w:rPr>
+          <w:lang w:val="en-US"/>
+        </w:rPr>
+        <w:t xml:space="preserve">Sort by customer, number of visits, average time, total time, or type. </w:t>
+      </w:r>
+    </w:p>
+    <w:p>
+      <w:pPr>
+        <w:pStyle w:val="ListParagraph"/>
+        <w:numPr>
+          <w:ilvl w:val="1"/>
+          <w:numId w:val="31"/>
+        </w:numPr>
+        <w:rPr>
+          <w:lang w:val="en-US"/>
+        </w:rPr>
+      </w:pPr>
+      <w:r>
+        <w:rPr>
+          <w:lang w:val="en-US"/>
+        </w:rPr>
+        <w:t xml:space="preserve">You can sort by any column by clicking on the column header. </w:t>
+      </w:r>
+    </w:p>
+    <w:p>
+      <w:pPr>
+        <w:pStyle w:val="ListParagraph"/>
+        <w:numPr>
+          <w:ilvl w:val="0"/>
+          <w:numId w:val="31"/>
+        </w:numPr>
+        <w:rPr>
+          <w:lang w:val="en-US"/>
+        </w:rPr>
+      </w:pPr>
+      <w:r>
+        <w:rPr>
+          <w:lang w:val="en-US"/>
+        </w:rPr>
+        <w:t>Select date range:</w:t>
+      </w:r>
+    </w:p>
+    <w:p>
+      <w:pPr>
+        <w:pStyle w:val="ListParagraph"/>
+        <w:numPr>
+          <w:ilvl w:val="1"/>
+          <w:numId w:val="31"/>
+        </w:numPr>
+        <w:rPr>
+          <w:lang w:val="en-US"/>
+        </w:rPr>
+      </w:pPr>
+      <w:r>
+        <w:rPr>
+          <w:lang w:val="en-US"/>
+        </w:rPr>
+        <w:t xml:space="preserve">Selecting a date can be done by clicking on the calendar next to each date at the top of the report. Click the calendar to the right of the field labeled “from” to choose a beginning date and do the same on the calendar to the right of the “to” field to select </w:t>
+      </w:r>
+      <w:proofErr w:type="spellStart"/>
+      <w:proofErr w:type="gramStart"/>
+      <w:r>
+        <w:rPr>
+          <w:lang w:val="en-US"/>
+        </w:rPr>
+        <w:t>a</w:t>
+      </w:r>
+      <w:proofErr w:type="spellEnd"/>
+      <w:proofErr w:type="gramEnd"/>
+      <w:r>
+        <w:rPr>
+          <w:lang w:val="en-US"/>
+        </w:rPr>
+        <w:t xml:space="preserve"> end date for the report. </w:t>
+      </w:r>
+    </w:p>
+    <w:p>
+      <w:pPr>
+        <w:pStyle w:val="ListParagraph"/>
+        <w:rPr>
+          <w:lang w:val="en-US"/>
+        </w:rPr>
+      </w:pPr>
     </w:p>
     <w:p>
       <w:pPr>
@@ -1758,6 +1984,141 @@
           <w:lang w:val="en-US"/>
         </w:rPr>
       </w:pPr>
+      <w:r>
+        <w:rPr>
+          <w:lang w:val="en-US"/>
+        </w:rPr>
+        <w:t xml:space="preserve">The reports/ attendance screens give an in-depth report of attendance during a specified date range. The time of day refers to the hour of the day in military time. The table pictured above shows the average load per each hour, and day of the week. </w:t>
+      </w:r>
+      <w:r>
+        <w:rPr>
+          <w:lang w:val="en-US"/>
+        </w:rPr>
+        <w:t xml:space="preserve">Different statistics pertaining to attendance can be selected using the statistic drop down. </w:t>
+      </w:r>
+    </w:p>
+    <w:p>
+      <w:pPr>
+        <w:rPr>
+          <w:lang w:val="en-US"/>
+        </w:rPr>
+      </w:pPr>
+      <w:r>
+        <w:rPr>
+          <w:lang w:val="en-US"/>
+        </w:rPr>
+        <w:t>Instructions:</w:t>
+      </w:r>
+    </w:p>
+    <w:p>
+      <w:pPr>
+        <w:pStyle w:val="ListParagraph"/>
+        <w:numPr>
+          <w:ilvl w:val="0"/>
+          <w:numId w:val="32"/>
+        </w:numPr>
+        <w:rPr>
+          <w:lang w:val="en-US"/>
+        </w:rPr>
+      </w:pPr>
+      <w:r>
+        <w:rPr>
+          <w:lang w:val="en-US"/>
+        </w:rPr>
+        <w:t>Change statistic</w:t>
+      </w:r>
+    </w:p>
+    <w:p>
+      <w:pPr>
+        <w:pStyle w:val="ListParagraph"/>
+        <w:numPr>
+          <w:ilvl w:val="1"/>
+          <w:numId w:val="32"/>
+        </w:numPr>
+        <w:rPr>
+          <w:lang w:val="en-US"/>
+        </w:rPr>
+      </w:pPr>
+      <w:r>
+        <w:rPr>
+          <w:lang w:val="en-US"/>
+        </w:rPr>
+        <w:t xml:space="preserve">To change the statistic displayed, use the </w:t>
+      </w:r>
+      <w:proofErr w:type="gramStart"/>
+      <w:r>
+        <w:rPr>
+          <w:lang w:val="en-US"/>
+        </w:rPr>
+        <w:t>drop down</w:t>
+      </w:r>
+      <w:proofErr w:type="gramEnd"/>
+      <w:r>
+        <w:rPr>
+          <w:lang w:val="en-US"/>
+        </w:rPr>
+        <w:t xml:space="preserve"> field labeled “Statistic” to select the statistic you want, then click the update button to display it.</w:t>
+      </w:r>
+    </w:p>
+    <w:p>
+      <w:pPr>
+        <w:pStyle w:val="ListParagraph"/>
+        <w:numPr>
+          <w:ilvl w:val="0"/>
+          <w:numId w:val="32"/>
+        </w:numPr>
+        <w:rPr>
+          <w:lang w:val="en-US"/>
+        </w:rPr>
+      </w:pPr>
+      <w:r>
+        <w:rPr>
+          <w:lang w:val="en-US"/>
+        </w:rPr>
+        <w:t>Select date range:</w:t>
+      </w:r>
+    </w:p>
+    <w:p>
+      <w:pPr>
+        <w:pStyle w:val="ListParagraph"/>
+        <w:numPr>
+          <w:ilvl w:val="1"/>
+          <w:numId w:val="32"/>
+        </w:numPr>
+        <w:rPr>
+          <w:lang w:val="en-US"/>
+        </w:rPr>
+      </w:pPr>
+      <w:r>
+        <w:rPr>
+          <w:lang w:val="en-US"/>
+        </w:rPr>
+        <w:t xml:space="preserve">Selecting a date can be done by clicking on the calendar next to each date at the top of the report. Click the calendar to the right of the field labeled “from” to choose a beginning date and do the same on the calendar to the right of the “to” field to select </w:t>
+      </w:r>
+      <w:proofErr w:type="spellStart"/>
+      <w:proofErr w:type="gramStart"/>
+      <w:r>
+        <w:rPr>
+          <w:lang w:val="en-US"/>
+        </w:rPr>
+        <w:t>a</w:t>
+      </w:r>
+      <w:proofErr w:type="spellEnd"/>
+      <w:proofErr w:type="gramEnd"/>
+      <w:r>
+        <w:rPr>
+          <w:lang w:val="en-US"/>
+        </w:rPr>
+        <w:t xml:space="preserve"> end date for the report. </w:t>
+      </w:r>
+    </w:p>
+    <w:p>
+      <w:pPr>
+        <w:pStyle w:val="ListParagraph"/>
+        <w:rPr>
+          <w:lang w:val="en-US"/>
+        </w:rPr>
+      </w:pPr>
     </w:p>
     <w:p>
       <w:pPr>
@@ -1801,69 +2162,8 @@
           <w:lang w:val="en-US"/>
         </w:rPr>
       </w:pPr>
-    </w:p>
-    <w:p>
-      <w:pPr>
-        <w:rPr>
-          <w:lang w:val="en-US"/>
-        </w:rPr>
-      </w:pPr>
-    </w:p>
-    <w:p>
-      <w:pPr>
-        <w:rPr>
-          <w:lang w:val="en-US"/>
-        </w:rPr>
-      </w:pPr>
-    </w:p>
-    <w:p>
-      <w:pPr>
-        <w:rPr>
-          <w:lang w:val="en-US"/>
-        </w:rPr>
-      </w:pPr>
-    </w:p>
-    <w:p>
-      <w:pPr>
-        <w:rPr>
-          <w:lang w:val="en-US"/>
-        </w:rPr>
-      </w:pPr>
-    </w:p>
-    <w:p>
-      <w:pPr>
-        <w:rPr>
-          <w:lang w:val="en-US"/>
-        </w:rPr>
-      </w:pPr>
-    </w:p>
-    <w:p>
-      <w:pPr>
-        <w:rPr>
-          <w:lang w:val="en-US"/>
-        </w:rPr>
-      </w:pPr>
-    </w:p>
-    <w:p>
-      <w:pPr>
-        <w:rPr>
-          <w:lang w:val="en-US"/>
-        </w:rPr>
-      </w:pPr>
-    </w:p>
-    <w:p>
-      <w:pPr>
-        <w:rPr>
-          <w:lang w:val="en-US"/>
-        </w:rPr>
-      </w:pPr>
-    </w:p>
-    <w:p>
-      <w:pPr>
-        <w:rPr>
-          <w:lang w:val="en-US"/>
-        </w:rPr>
-      </w:pPr>
+      <w:bookmarkStart w:id="0" w:name="_GoBack"/>
+      <w:bookmarkEnd w:id="0"/>
     </w:p>
     <w:p>
       <w:pPr>
@@ -2146,8 +2446,6 @@
           <w:lang w:val="en-US"/>
         </w:rPr>
       </w:pPr>
-      <w:bookmarkStart w:id="0" w:name="_GoBack"/>
-      <w:bookmarkEnd w:id="0"/>
     </w:p>
     <w:p>
       <w:pPr>
@@ -2241,13 +2539,7 @@
         <w:rPr>
           <w:lang w:val="en-US"/>
         </w:rPr>
-        <w:t xml:space="preserve"> s</w:t>
-      </w:r>
-      <w:r>
-        <w:rPr>
-          <w:lang w:val="en-US"/>
-        </w:rPr>
-        <w:t>creen</w:t>
+        <w:t xml:space="preserve"> screen</w:t>
       </w:r>
       <w:r>
         <w:rPr>
@@ -2349,13 +2641,7 @@
         <w:rPr>
           <w:lang w:val="en-US"/>
         </w:rPr>
-        <w:t>Click on the tab on the top of the screen that corresponds to the desired use case</w:t>
-      </w:r>
-      <w:r>
-        <w:rPr>
-          <w:lang w:val="en-US"/>
-        </w:rPr>
-        <w:t xml:space="preserve">. In this case, doing so without clicking Create will not save any changes. </w:t>
+        <w:t xml:space="preserve">Click on the tab on the top of the screen that corresponds to the desired use case. In this case, doing so without clicking Create will not save any changes. </w:t>
       </w:r>
     </w:p>
     <w:p>
@@ -2499,31 +2785,7 @@
         <w:rPr>
           <w:lang w:val="en-US"/>
         </w:rPr>
-        <w:t xml:space="preserve">The </w:t>
-      </w:r>
-      <w:r>
-        <w:rPr>
-          <w:lang w:val="en-US"/>
-        </w:rPr>
-        <w:t>Edit</w:t>
-      </w:r>
-      <w:r>
-        <w:rPr>
-          <w:lang w:val="en-US"/>
-        </w:rPr>
-        <w:t xml:space="preserve"> Employee</w:t>
-      </w:r>
-      <w:r>
-        <w:rPr>
-          <w:lang w:val="en-US"/>
-        </w:rPr>
-        <w:t xml:space="preserve"> screen</w:t>
-      </w:r>
-      <w:r>
-        <w:rPr>
-          <w:lang w:val="en-US"/>
-        </w:rPr>
-        <w:t xml:space="preserve"> allows any Admin users </w:t>
+        <w:t xml:space="preserve">The Edit Employee screen allows any Admin users </w:t>
       </w:r>
       <w:r>
         <w:rPr>
@@ -2693,25 +2955,7 @@
         <w:rPr>
           <w:lang w:val="en-US"/>
         </w:rPr>
-        <w:t xml:space="preserve">Click on the tab on the top of the screen that corresponds to the desired use case. In this case, doing so without clicking </w:t>
-      </w:r>
-      <w:r>
-        <w:rPr>
-          <w:lang w:val="en-US"/>
-        </w:rPr>
-        <w:t>Update</w:t>
-      </w:r>
-      <w:r>
-        <w:rPr>
-          <w:lang w:val="en-US"/>
-        </w:rPr>
-        <w:t xml:space="preserve"> will not save any changes</w:t>
-      </w:r>
-      <w:r>
-        <w:rPr>
-          <w:lang w:val="en-US"/>
-        </w:rPr>
-        <w:t xml:space="preserve"> made to that employee.</w:t>
+        <w:t>Click on the tab on the top of the screen that corresponds to the desired use case. In this case, doing so without clicking Update will not save any changes made to that employee.</w:t>
       </w:r>
     </w:p>
     <w:p>
@@ -3997,6 +4241,119 @@
     </w:lvl>
   </w:abstractNum>
   <w:abstractNum w:abstractNumId="11" w15:restartNumberingAfterBreak="0">
+    <w:nsid w:val="2C2B3736"/>
+    <w:multiLevelType w:val="hybridMultilevel"/>
+    <w:tmpl w:val="8CC856E2"/>
+    <w:lvl w:ilvl="0" w:tplc="04090001">
+      <w:start w:val="1"/>
+      <w:numFmt w:val="bullet"/>
+      <w:lvlText w:val=""/>
+      <w:lvlJc w:val="left"/>
+      <w:pPr>
+        <w:ind w:left="772" w:hanging="360"/>
+      </w:pPr>
+      <w:rPr>
+        <w:rFonts w:ascii="Symbol" w:hAnsi="Symbol" w:hint="default"/>
+      </w:rPr>
+    </w:lvl>
+    <w:lvl w:ilvl="1" w:tplc="04090003">
+      <w:start w:val="1"/>
+      <w:numFmt w:val="bullet"/>
+      <w:lvlText w:val="o"/>
+      <w:lvlJc w:val="left"/>
+      <w:pPr>
+        <w:ind w:left="1492" w:hanging="360"/>
+      </w:pPr>
+      <w:rPr>
+        <w:rFonts w:ascii="Courier New" w:hAnsi="Courier New" w:cs="Courier New" w:hint="default"/>
+      </w:rPr>
+    </w:lvl>
+    <w:lvl w:ilvl="2" w:tplc="04090005" w:tentative="1">
+      <w:start w:val="1"/>
+      <w:numFmt w:val="bullet"/>
+      <w:lvlText w:val=""/>
+      <w:lvlJc w:val="left"/>
+      <w:pPr>
+        <w:ind w:left="2212" w:hanging="360"/>
+      </w:pPr>
+      <w:rPr>
+        <w:rFonts w:ascii="Wingdings" w:hAnsi="Wingdings" w:hint="default"/>
+      </w:rPr>
+    </w:lvl>
+    <w:lvl w:ilvl="3" w:tplc="04090001" w:tentative="1">
+      <w:start w:val="1"/>
+      <w:numFmt w:val="bullet"/>
+      <w:lvlText w:val=""/>
+      <w:lvlJc w:val="left"/>
+      <w:pPr>
+        <w:ind w:left="2932" w:hanging="360"/>
+      </w:pPr>
+      <w:rPr>
+        <w:rFonts w:ascii="Symbol" w:hAnsi="Symbol" w:hint="default"/>
+      </w:rPr>
+    </w:lvl>
+    <w:lvl w:ilvl="4" w:tplc="04090003" w:tentative="1">
+      <w:start w:val="1"/>
+      <w:numFmt w:val="bullet"/>
+      <w:lvlText w:val="o"/>
+      <w:lvlJc w:val="left"/>
+      <w:pPr>
+        <w:ind w:left="3652" w:hanging="360"/>
+      </w:pPr>
+      <w:rPr>
+        <w:rFonts w:ascii="Courier New" w:hAnsi="Courier New" w:cs="Courier New" w:hint="default"/>
+      </w:rPr>
+    </w:lvl>
+    <w:lvl w:ilvl="5" w:tplc="04090005" w:tentative="1">
+      <w:start w:val="1"/>
+      <w:numFmt w:val="bullet"/>
+      <w:lvlText w:val=""/>
+      <w:lvlJc w:val="left"/>
+      <w:pPr>
+        <w:ind w:left="4372" w:hanging="360"/>
+      </w:pPr>
+      <w:rPr>
+        <w:rFonts w:ascii="Wingdings" w:hAnsi="Wingdings" w:hint="default"/>
+      </w:rPr>
+    </w:lvl>
+    <w:lvl w:ilvl="6" w:tplc="04090001" w:tentative="1">
+      <w:start w:val="1"/>
+      <w:numFmt w:val="bullet"/>
+      <w:lvlText w:val=""/>
+      <w:lvlJc w:val="left"/>
+      <w:pPr>
+        <w:ind w:left="5092" w:hanging="360"/>
+      </w:pPr>
+      <w:rPr>
+        <w:rFonts w:ascii="Symbol" w:hAnsi="Symbol" w:hint="default"/>
+      </w:rPr>
+    </w:lvl>
+    <w:lvl w:ilvl="7" w:tplc="04090003" w:tentative="1">
+      <w:start w:val="1"/>
+      <w:numFmt w:val="bullet"/>
+      <w:lvlText w:val="o"/>
+      <w:lvlJc w:val="left"/>
+      <w:pPr>
+        <w:ind w:left="5812" w:hanging="360"/>
+      </w:pPr>
+      <w:rPr>
+        <w:rFonts w:ascii="Courier New" w:hAnsi="Courier New" w:cs="Courier New" w:hint="default"/>
+      </w:rPr>
+    </w:lvl>
+    <w:lvl w:ilvl="8" w:tplc="04090005" w:tentative="1">
+      <w:start w:val="1"/>
+      <w:numFmt w:val="bullet"/>
+      <w:lvlText w:val=""/>
+      <w:lvlJc w:val="left"/>
+      <w:pPr>
+        <w:ind w:left="6532" w:hanging="360"/>
+      </w:pPr>
+      <w:rPr>
+        <w:rFonts w:ascii="Wingdings" w:hAnsi="Wingdings" w:hint="default"/>
+      </w:rPr>
+    </w:lvl>
+  </w:abstractNum>
+  <w:abstractNum w:abstractNumId="12" w15:restartNumberingAfterBreak="0">
     <w:nsid w:val="2FF75550"/>
     <w:multiLevelType w:val="hybridMultilevel"/>
     <w:tmpl w:val="5DAC1F24"/>
@@ -4082,7 +4439,7 @@
       </w:pPr>
     </w:lvl>
   </w:abstractNum>
-  <w:abstractNum w:abstractNumId="12" w15:restartNumberingAfterBreak="0">
+  <w:abstractNum w:abstractNumId="13" w15:restartNumberingAfterBreak="0">
     <w:nsid w:val="32D5495F"/>
     <w:multiLevelType w:val="hybridMultilevel"/>
     <w:tmpl w:val="67A8005C"/>
@@ -4171,7 +4528,7 @@
       </w:pPr>
     </w:lvl>
   </w:abstractNum>
-  <w:abstractNum w:abstractNumId="13" w15:restartNumberingAfterBreak="0">
+  <w:abstractNum w:abstractNumId="14" w15:restartNumberingAfterBreak="0">
     <w:nsid w:val="368D6CA1"/>
     <w:multiLevelType w:val="hybridMultilevel"/>
     <w:tmpl w:val="4060F2F4"/>
@@ -4284,7 +4641,7 @@
       </w:rPr>
     </w:lvl>
   </w:abstractNum>
-  <w:abstractNum w:abstractNumId="14" w15:restartNumberingAfterBreak="0">
+  <w:abstractNum w:abstractNumId="15" w15:restartNumberingAfterBreak="0">
     <w:nsid w:val="3764285D"/>
     <w:multiLevelType w:val="hybridMultilevel"/>
     <w:tmpl w:val="48461608"/>
@@ -4397,7 +4754,7 @@
       </w:rPr>
     </w:lvl>
   </w:abstractNum>
-  <w:abstractNum w:abstractNumId="15" w15:restartNumberingAfterBreak="0">
+  <w:abstractNum w:abstractNumId="16" w15:restartNumberingAfterBreak="0">
     <w:nsid w:val="3813029C"/>
     <w:multiLevelType w:val="hybridMultilevel"/>
     <w:tmpl w:val="DCCAC874"/>
@@ -4486,7 +4843,7 @@
       </w:pPr>
     </w:lvl>
   </w:abstractNum>
-  <w:abstractNum w:abstractNumId="16" w15:restartNumberingAfterBreak="0">
+  <w:abstractNum w:abstractNumId="17" w15:restartNumberingAfterBreak="0">
     <w:nsid w:val="3AFF1606"/>
     <w:multiLevelType w:val="hybridMultilevel"/>
     <w:tmpl w:val="966056F2"/>
@@ -4598,7 +4955,7 @@
       </w:rPr>
     </w:lvl>
   </w:abstractNum>
-  <w:abstractNum w:abstractNumId="17" w15:restartNumberingAfterBreak="0">
+  <w:abstractNum w:abstractNumId="18" w15:restartNumberingAfterBreak="0">
     <w:nsid w:val="3EB5542C"/>
     <w:multiLevelType w:val="hybridMultilevel"/>
     <w:tmpl w:val="AA68E5C6"/>
@@ -4711,7 +5068,7 @@
       </w:rPr>
     </w:lvl>
   </w:abstractNum>
-  <w:abstractNum w:abstractNumId="18" w15:restartNumberingAfterBreak="0">
+  <w:abstractNum w:abstractNumId="19" w15:restartNumberingAfterBreak="0">
     <w:nsid w:val="453A126F"/>
     <w:multiLevelType w:val="hybridMultilevel"/>
     <w:tmpl w:val="DB9CAC00"/>
@@ -4824,7 +5181,7 @@
       </w:rPr>
     </w:lvl>
   </w:abstractNum>
-  <w:abstractNum w:abstractNumId="19" w15:restartNumberingAfterBreak="0">
+  <w:abstractNum w:abstractNumId="20" w15:restartNumberingAfterBreak="0">
     <w:nsid w:val="488024A2"/>
     <w:multiLevelType w:val="hybridMultilevel"/>
     <w:tmpl w:val="22EE6CF6"/>
@@ -4910,7 +5267,7 @@
       </w:pPr>
     </w:lvl>
   </w:abstractNum>
-  <w:abstractNum w:abstractNumId="20" w15:restartNumberingAfterBreak="0">
+  <w:abstractNum w:abstractNumId="21" w15:restartNumberingAfterBreak="0">
     <w:nsid w:val="4AE4537E"/>
     <w:multiLevelType w:val="hybridMultilevel"/>
     <w:tmpl w:val="B498CE94"/>
@@ -5023,7 +5380,7 @@
       </w:rPr>
     </w:lvl>
   </w:abstractNum>
-  <w:abstractNum w:abstractNumId="21" w15:restartNumberingAfterBreak="0">
+  <w:abstractNum w:abstractNumId="22" w15:restartNumberingAfterBreak="0">
     <w:nsid w:val="4AE6224B"/>
     <w:multiLevelType w:val="hybridMultilevel"/>
     <w:tmpl w:val="76A64E50"/>
@@ -5112,7 +5469,7 @@
       </w:pPr>
     </w:lvl>
   </w:abstractNum>
-  <w:abstractNum w:abstractNumId="22" w15:restartNumberingAfterBreak="0">
+  <w:abstractNum w:abstractNumId="23" w15:restartNumberingAfterBreak="0">
     <w:nsid w:val="4CD67DCE"/>
     <w:multiLevelType w:val="hybridMultilevel"/>
     <w:tmpl w:val="3C3090DE"/>
@@ -5225,7 +5582,7 @@
       </w:rPr>
     </w:lvl>
   </w:abstractNum>
-  <w:abstractNum w:abstractNumId="23" w15:restartNumberingAfterBreak="0">
+  <w:abstractNum w:abstractNumId="24" w15:restartNumberingAfterBreak="0">
     <w:nsid w:val="54784100"/>
     <w:multiLevelType w:val="hybridMultilevel"/>
     <w:tmpl w:val="9894FE00"/>
@@ -5338,7 +5695,7 @@
       </w:rPr>
     </w:lvl>
   </w:abstractNum>
-  <w:abstractNum w:abstractNumId="24" w15:restartNumberingAfterBreak="0">
+  <w:abstractNum w:abstractNumId="25" w15:restartNumberingAfterBreak="0">
     <w:nsid w:val="663257A9"/>
     <w:multiLevelType w:val="hybridMultilevel"/>
     <w:tmpl w:val="60CAAD4C"/>
@@ -5424,7 +5781,7 @@
       </w:pPr>
     </w:lvl>
   </w:abstractNum>
-  <w:abstractNum w:abstractNumId="25" w15:restartNumberingAfterBreak="0">
+  <w:abstractNum w:abstractNumId="26" w15:restartNumberingAfterBreak="0">
     <w:nsid w:val="66DB1FC4"/>
     <w:multiLevelType w:val="hybridMultilevel"/>
     <w:tmpl w:val="970C24AE"/>
@@ -5537,7 +5894,7 @@
       </w:rPr>
     </w:lvl>
   </w:abstractNum>
-  <w:abstractNum w:abstractNumId="26" w15:restartNumberingAfterBreak="0">
+  <w:abstractNum w:abstractNumId="27" w15:restartNumberingAfterBreak="0">
     <w:nsid w:val="69D67B30"/>
     <w:multiLevelType w:val="hybridMultilevel"/>
     <w:tmpl w:val="9D80B67E"/>
@@ -5649,7 +6006,233 @@
       </w:rPr>
     </w:lvl>
   </w:abstractNum>
-  <w:abstractNum w:abstractNumId="27" w15:restartNumberingAfterBreak="0">
+  <w:abstractNum w:abstractNumId="28" w15:restartNumberingAfterBreak="0">
+    <w:nsid w:val="6BC12694"/>
+    <w:multiLevelType w:val="hybridMultilevel"/>
+    <w:tmpl w:val="86C22BEE"/>
+    <w:lvl w:ilvl="0" w:tplc="04090001">
+      <w:start w:val="1"/>
+      <w:numFmt w:val="bullet"/>
+      <w:lvlText w:val=""/>
+      <w:lvlJc w:val="left"/>
+      <w:pPr>
+        <w:ind w:left="720" w:hanging="360"/>
+      </w:pPr>
+      <w:rPr>
+        <w:rFonts w:ascii="Symbol" w:hAnsi="Symbol" w:hint="default"/>
+      </w:rPr>
+    </w:lvl>
+    <w:lvl w:ilvl="1" w:tplc="04090003">
+      <w:start w:val="1"/>
+      <w:numFmt w:val="bullet"/>
+      <w:lvlText w:val="o"/>
+      <w:lvlJc w:val="left"/>
+      <w:pPr>
+        <w:ind w:left="1440" w:hanging="360"/>
+      </w:pPr>
+      <w:rPr>
+        <w:rFonts w:ascii="Courier New" w:hAnsi="Courier New" w:cs="Courier New" w:hint="default"/>
+      </w:rPr>
+    </w:lvl>
+    <w:lvl w:ilvl="2" w:tplc="04090005" w:tentative="1">
+      <w:start w:val="1"/>
+      <w:numFmt w:val="bullet"/>
+      <w:lvlText w:val=""/>
+      <w:lvlJc w:val="left"/>
+      <w:pPr>
+        <w:ind w:left="2160" w:hanging="360"/>
+      </w:pPr>
+      <w:rPr>
+        <w:rFonts w:ascii="Wingdings" w:hAnsi="Wingdings" w:hint="default"/>
+      </w:rPr>
+    </w:lvl>
+    <w:lvl w:ilvl="3" w:tplc="04090001" w:tentative="1">
+      <w:start w:val="1"/>
+      <w:numFmt w:val="bullet"/>
+      <w:lvlText w:val=""/>
+      <w:lvlJc w:val="left"/>
+      <w:pPr>
+        <w:ind w:left="2880" w:hanging="360"/>
+      </w:pPr>
+      <w:rPr>
+        <w:rFonts w:ascii="Symbol" w:hAnsi="Symbol" w:hint="default"/>
+      </w:rPr>
+    </w:lvl>
+    <w:lvl w:ilvl="4" w:tplc="04090003" w:tentative="1">
+      <w:start w:val="1"/>
+      <w:numFmt w:val="bullet"/>
+      <w:lvlText w:val="o"/>
+      <w:lvlJc w:val="left"/>
+      <w:pPr>
+        <w:ind w:left="3600" w:hanging="360"/>
+      </w:pPr>
+      <w:rPr>
+        <w:rFonts w:ascii="Courier New" w:hAnsi="Courier New" w:cs="Courier New" w:hint="default"/>
+      </w:rPr>
+    </w:lvl>
+    <w:lvl w:ilvl="5" w:tplc="04090005" w:tentative="1">
+      <w:start w:val="1"/>
+      <w:numFmt w:val="bullet"/>
+      <w:lvlText w:val=""/>
+      <w:lvlJc w:val="left"/>
+      <w:pPr>
+        <w:ind w:left="4320" w:hanging="360"/>
+      </w:pPr>
+      <w:rPr>
+        <w:rFonts w:ascii="Wingdings" w:hAnsi="Wingdings" w:hint="default"/>
+      </w:rPr>
+    </w:lvl>
+    <w:lvl w:ilvl="6" w:tplc="04090001" w:tentative="1">
+      <w:start w:val="1"/>
+      <w:numFmt w:val="bullet"/>
+      <w:lvlText w:val=""/>
+      <w:lvlJc w:val="left"/>
+      <w:pPr>
+        <w:ind w:left="5040" w:hanging="360"/>
+      </w:pPr>
+      <w:rPr>
+        <w:rFonts w:ascii="Symbol" w:hAnsi="Symbol" w:hint="default"/>
+      </w:rPr>
+    </w:lvl>
+    <w:lvl w:ilvl="7" w:tplc="04090003" w:tentative="1">
+      <w:start w:val="1"/>
+      <w:numFmt w:val="bullet"/>
+      <w:lvlText w:val="o"/>
+      <w:lvlJc w:val="left"/>
+      <w:pPr>
+        <w:ind w:left="5760" w:hanging="360"/>
+      </w:pPr>
+      <w:rPr>
+        <w:rFonts w:ascii="Courier New" w:hAnsi="Courier New" w:cs="Courier New" w:hint="default"/>
+      </w:rPr>
+    </w:lvl>
+    <w:lvl w:ilvl="8" w:tplc="04090005" w:tentative="1">
+      <w:start w:val="1"/>
+      <w:numFmt w:val="bullet"/>
+      <w:lvlText w:val=""/>
+      <w:lvlJc w:val="left"/>
+      <w:pPr>
+        <w:ind w:left="6480" w:hanging="360"/>
+      </w:pPr>
+      <w:rPr>
+        <w:rFonts w:ascii="Wingdings" w:hAnsi="Wingdings" w:hint="default"/>
+      </w:rPr>
+    </w:lvl>
+  </w:abstractNum>
+  <w:abstractNum w:abstractNumId="29" w15:restartNumberingAfterBreak="0">
+    <w:nsid w:val="6CF07489"/>
+    <w:multiLevelType w:val="hybridMultilevel"/>
+    <w:tmpl w:val="08ECA686"/>
+    <w:lvl w:ilvl="0" w:tplc="04090001">
+      <w:start w:val="1"/>
+      <w:numFmt w:val="bullet"/>
+      <w:lvlText w:val=""/>
+      <w:lvlJc w:val="left"/>
+      <w:pPr>
+        <w:ind w:left="720" w:hanging="360"/>
+      </w:pPr>
+      <w:rPr>
+        <w:rFonts w:ascii="Symbol" w:hAnsi="Symbol" w:hint="default"/>
+      </w:rPr>
+    </w:lvl>
+    <w:lvl w:ilvl="1" w:tplc="04090003">
+      <w:start w:val="1"/>
+      <w:numFmt w:val="bullet"/>
+      <w:lvlText w:val="o"/>
+      <w:lvlJc w:val="left"/>
+      <w:pPr>
+        <w:ind w:left="1440" w:hanging="360"/>
+      </w:pPr>
+      <w:rPr>
+        <w:rFonts w:ascii="Courier New" w:hAnsi="Courier New" w:cs="Courier New" w:hint="default"/>
+      </w:rPr>
+    </w:lvl>
+    <w:lvl w:ilvl="2" w:tplc="04090005" w:tentative="1">
+      <w:start w:val="1"/>
+      <w:numFmt w:val="bullet"/>
+      <w:lvlText w:val=""/>
+      <w:lvlJc w:val="left"/>
+      <w:pPr>
+        <w:ind w:left="2160" w:hanging="360"/>
+      </w:pPr>
+      <w:rPr>
+        <w:rFonts w:ascii="Wingdings" w:hAnsi="Wingdings" w:hint="default"/>
+      </w:rPr>
+    </w:lvl>
+    <w:lvl w:ilvl="3" w:tplc="04090001" w:tentative="1">
+      <w:start w:val="1"/>
+      <w:numFmt w:val="bullet"/>
+      <w:lvlText w:val=""/>
+      <w:lvlJc w:val="left"/>
+      <w:pPr>
+        <w:ind w:left="2880" w:hanging="360"/>
+      </w:pPr>
+      <w:rPr>
+        <w:rFonts w:ascii="Symbol" w:hAnsi="Symbol" w:hint="default"/>
+      </w:rPr>
+    </w:lvl>
+    <w:lvl w:ilvl="4" w:tplc="04090003" w:tentative="1">
+      <w:start w:val="1"/>
+      <w:numFmt w:val="bullet"/>
+      <w:lvlText w:val="o"/>
+      <w:lvlJc w:val="left"/>
+      <w:pPr>
+        <w:ind w:left="3600" w:hanging="360"/>
+      </w:pPr>
+      <w:rPr>
+        <w:rFonts w:ascii="Courier New" w:hAnsi="Courier New" w:cs="Courier New" w:hint="default"/>
+      </w:rPr>
+    </w:lvl>
+    <w:lvl w:ilvl="5" w:tplc="04090005" w:tentative="1">
+      <w:start w:val="1"/>
+      <w:numFmt w:val="bullet"/>
+      <w:lvlText w:val=""/>
+      <w:lvlJc w:val="left"/>
+      <w:pPr>
+        <w:ind w:left="4320" w:hanging="360"/>
+      </w:pPr>
+      <w:rPr>
+        <w:rFonts w:ascii="Wingdings" w:hAnsi="Wingdings" w:hint="default"/>
+      </w:rPr>
+    </w:lvl>
+    <w:lvl w:ilvl="6" w:tplc="04090001" w:tentative="1">
+      <w:start w:val="1"/>
+      <w:numFmt w:val="bullet"/>
+      <w:lvlText w:val=""/>
+      <w:lvlJc w:val="left"/>
+      <w:pPr>
+        <w:ind w:left="5040" w:hanging="360"/>
+      </w:pPr>
+      <w:rPr>
+        <w:rFonts w:ascii="Symbol" w:hAnsi="Symbol" w:hint="default"/>
+      </w:rPr>
+    </w:lvl>
+    <w:lvl w:ilvl="7" w:tplc="04090003" w:tentative="1">
+      <w:start w:val="1"/>
+      <w:numFmt w:val="bullet"/>
+      <w:lvlText w:val="o"/>
+      <w:lvlJc w:val="left"/>
+      <w:pPr>
+        <w:ind w:left="5760" w:hanging="360"/>
+      </w:pPr>
+      <w:rPr>
+        <w:rFonts w:ascii="Courier New" w:hAnsi="Courier New" w:cs="Courier New" w:hint="default"/>
+      </w:rPr>
+    </w:lvl>
+    <w:lvl w:ilvl="8" w:tplc="04090005" w:tentative="1">
+      <w:start w:val="1"/>
+      <w:numFmt w:val="bullet"/>
+      <w:lvlText w:val=""/>
+      <w:lvlJc w:val="left"/>
+      <w:pPr>
+        <w:ind w:left="6480" w:hanging="360"/>
+      </w:pPr>
+      <w:rPr>
+        <w:rFonts w:ascii="Wingdings" w:hAnsi="Wingdings" w:hint="default"/>
+      </w:rPr>
+    </w:lvl>
+  </w:abstractNum>
+  <w:abstractNum w:abstractNumId="30" w15:restartNumberingAfterBreak="0">
     <w:nsid w:val="74F07634"/>
     <w:multiLevelType w:val="hybridMultilevel"/>
     <w:tmpl w:val="0BB43FB6"/>
@@ -5762,7 +6345,7 @@
       </w:rPr>
     </w:lvl>
   </w:abstractNum>
-  <w:abstractNum w:abstractNumId="28" w15:restartNumberingAfterBreak="0">
+  <w:abstractNum w:abstractNumId="31" w15:restartNumberingAfterBreak="0">
     <w:nsid w:val="77D323B9"/>
     <w:multiLevelType w:val="hybridMultilevel"/>
     <w:tmpl w:val="5EE00E72"/>
@@ -5876,28 +6459,28 @@
     </w:lvl>
   </w:abstractNum>
   <w:num w:numId="1">
-    <w:abstractNumId w:val="26"/>
+    <w:abstractNumId w:val="27"/>
   </w:num>
   <w:num w:numId="2">
     <w:abstractNumId w:val="2"/>
   </w:num>
   <w:num w:numId="3">
-    <w:abstractNumId w:val="15"/>
+    <w:abstractNumId w:val="16"/>
   </w:num>
   <w:num w:numId="4">
-    <w:abstractNumId w:val="24"/>
+    <w:abstractNumId w:val="25"/>
   </w:num>
   <w:num w:numId="5">
     <w:abstractNumId w:val="4"/>
   </w:num>
   <w:num w:numId="6">
-    <w:abstractNumId w:val="13"/>
+    <w:abstractNumId w:val="14"/>
   </w:num>
   <w:num w:numId="7">
     <w:abstractNumId w:val="1"/>
   </w:num>
   <w:num w:numId="8">
-    <w:abstractNumId w:val="12"/>
+    <w:abstractNumId w:val="13"/>
   </w:num>
   <w:num w:numId="9">
     <w:abstractNumId w:val="6"/>
@@ -5909,34 +6492,34 @@
     <w:abstractNumId w:val="8"/>
   </w:num>
   <w:num w:numId="12">
-    <w:abstractNumId w:val="25"/>
+    <w:abstractNumId w:val="26"/>
   </w:num>
   <w:num w:numId="13">
-    <w:abstractNumId w:val="20"/>
+    <w:abstractNumId w:val="21"/>
   </w:num>
   <w:num w:numId="14">
-    <w:abstractNumId w:val="27"/>
+    <w:abstractNumId w:val="30"/>
   </w:num>
   <w:num w:numId="15">
-    <w:abstractNumId w:val="18"/>
+    <w:abstractNumId w:val="19"/>
   </w:num>
   <w:num w:numId="16">
-    <w:abstractNumId w:val="21"/>
+    <w:abstractNumId w:val="22"/>
   </w:num>
   <w:num w:numId="17">
     <w:abstractNumId w:val="9"/>
   </w:num>
   <w:num w:numId="18">
-    <w:abstractNumId w:val="14"/>
+    <w:abstractNumId w:val="15"/>
   </w:num>
   <w:num w:numId="19">
     <w:abstractNumId w:val="0"/>
   </w:num>
   <w:num w:numId="20">
-    <w:abstractNumId w:val="16"/>
+    <w:abstractNumId w:val="17"/>
   </w:num>
   <w:num w:numId="21">
-    <w:abstractNumId w:val="17"/>
+    <w:abstractNumId w:val="18"/>
   </w:num>
   <w:num w:numId="22">
     <w:abstractNumId w:val="10"/>
@@ -5945,22 +6528,31 @@
     <w:abstractNumId w:val="5"/>
   </w:num>
   <w:num w:numId="24">
-    <w:abstractNumId w:val="19"/>
+    <w:abstractNumId w:val="20"/>
   </w:num>
   <w:num w:numId="25">
-    <w:abstractNumId w:val="11"/>
+    <w:abstractNumId w:val="12"/>
   </w:num>
   <w:num w:numId="26">
-    <w:abstractNumId w:val="22"/>
+    <w:abstractNumId w:val="23"/>
   </w:num>
   <w:num w:numId="27">
-    <w:abstractNumId w:val="28"/>
+    <w:abstractNumId w:val="31"/>
   </w:num>
   <w:num w:numId="28">
     <w:abstractNumId w:val="7"/>
   </w:num>
   <w:num w:numId="29">
-    <w:abstractNumId w:val="23"/>
+    <w:abstractNumId w:val="24"/>
+  </w:num>
+  <w:num w:numId="30">
+    <w:abstractNumId w:val="11"/>
+  </w:num>
+  <w:num w:numId="31">
+    <w:abstractNumId w:val="29"/>
+  </w:num>
+  <w:num w:numId="32">
+    <w:abstractNumId w:val="28"/>
   </w:num>
 </w:numbering>
 </file>
@@ -6088,6 +6680,7 @@
     <w:lsdException w:name="HTML Sample" w:semiHidden="1" w:unhideWhenUsed="1"/>
     <w:lsdException w:name="HTML Typewriter" w:semiHidden="1" w:unhideWhenUsed="1"/>
     <w:lsdException w:name="HTML Variable" w:semiHidden="1" w:unhideWhenUsed="1"/>
+    <w:lsdException w:name="Normal Table" w:semiHidden="1" w:unhideWhenUsed="1"/>
     <w:lsdException w:name="annotation subject" w:semiHidden="1" w:unhideWhenUsed="1"/>
     <w:lsdException w:name="No List" w:semiHidden="1" w:unhideWhenUsed="1"/>
     <w:lsdException w:name="Outline List 1" w:semiHidden="1" w:unhideWhenUsed="1"/>
@@ -6131,8 +6724,10 @@
     <w:lsdException w:name="Table Elegant" w:semiHidden="1" w:unhideWhenUsed="1"/>
     <w:lsdException w:name="Table Professional" w:semiHidden="1" w:unhideWhenUsed="1"/>
     <w:lsdException w:name="Table Subtle 1" w:semiHidden="1" w:unhideWhenUsed="1"/>
+    <w:lsdException w:name="Table Subtle 2" w:semiHidden="1" w:unhideWhenUsed="1"/>
     <w:lsdException w:name="Table Web 1" w:semiHidden="1" w:unhideWhenUsed="1"/>
     <w:lsdException w:name="Table Web 2" w:semiHidden="1" w:unhideWhenUsed="1"/>
+    <w:lsdException w:name="Table Web 3" w:semiHidden="1" w:unhideWhenUsed="1"/>
     <w:lsdException w:name="Balloon Text" w:semiHidden="1" w:unhideWhenUsed="1"/>
     <w:lsdException w:name="Table Grid" w:uiPriority="39"/>
     <w:lsdException w:name="Table Theme" w:semiHidden="1" w:unhideWhenUsed="1"/>
@@ -6944,7 +7539,7 @@
 </file>
 
 <file path=customXml/itemProps1.xml><?xml version="1.0" encoding="utf-8"?>
-<ds:datastoreItem xmlns:ds="http://schemas.openxmlformats.org/officeDocument/2006/customXml" ds:itemID="{40C86336-7941-3D41-9D98-4E44DEDA8E5F}">
+<ds:datastoreItem xmlns:ds="http://schemas.openxmlformats.org/officeDocument/2006/customXml" ds:itemID="{B2FF651C-8757-4876-92C1-9E1A8A828B1B}">
   <ds:schemaRefs>
     <ds:schemaRef ds:uri="http://schemas.openxmlformats.org/officeDocument/2006/bibliography"/>
   </ds:schemaRefs>

</xml_diff>

<commit_message>
removed tabs and add Main Menu
</commit_message>
<xml_diff>
--- a/Wireframes/UI Wireframing v3.docx
+++ b/Wireframes/UI Wireframing v3.docx
@@ -184,20 +184,84 @@
     </w:p>
     <w:p>
       <w:pPr>
+        <w:rPr>
+          <w:lang w:val="en-US"/>
+        </w:rPr>
+      </w:pPr>
+    </w:p>
+    <w:p>
+      <w:pPr>
+        <w:rPr>
+          <w:lang w:val="en-US"/>
+        </w:rPr>
+      </w:pPr>
+    </w:p>
+    <w:p>
+      <w:pPr>
+        <w:rPr>
+          <w:lang w:val="en-US"/>
+        </w:rPr>
+      </w:pPr>
+    </w:p>
+    <w:p>
+      <w:pPr>
+        <w:rPr>
+          <w:lang w:val="en-US"/>
+        </w:rPr>
+      </w:pPr>
+    </w:p>
+    <w:p>
+      <w:pPr>
+        <w:rPr>
+          <w:lang w:val="en-US"/>
+        </w:rPr>
+      </w:pPr>
+    </w:p>
+    <w:p>
+      <w:pPr>
+        <w:rPr>
+          <w:lang w:val="en-US"/>
+        </w:rPr>
+      </w:pPr>
+    </w:p>
+    <w:p>
+      <w:pPr>
+        <w:rPr>
+          <w:lang w:val="en-US"/>
+        </w:rPr>
+      </w:pPr>
+    </w:p>
+    <w:p>
+      <w:pPr>
         <w:pStyle w:val="Heading3"/>
         <w:rPr>
           <w:lang w:val="en-US"/>
         </w:rPr>
       </w:pPr>
-      <w:r>
-        <w:rPr>
-          <w:lang w:val="en-US"/>
-        </w:rPr>
-        <w:t>Find Swimmer screen:</w:t>
-      </w:r>
-    </w:p>
-    <w:p>
-      <w:pPr>
+    </w:p>
+    <w:p>
+      <w:pPr>
+        <w:pStyle w:val="Heading3"/>
+        <w:rPr>
+          <w:lang w:val="en-US"/>
+        </w:rPr>
+      </w:pPr>
+      <w:r>
+        <w:rPr>
+          <w:lang w:val="en-US"/>
+        </w:rPr>
+        <w:t xml:space="preserve">Main Menu </w:t>
+      </w:r>
+      <w:r>
+        <w:rPr>
+          <w:lang w:val="en-US"/>
+        </w:rPr>
+        <w:t>screen:</w:t>
+      </w:r>
+    </w:p>
+    <w:p>
+      <w:pPr>
+        <w:pStyle w:val="Heading3"/>
         <w:rPr>
           <w:lang w:val="en-US"/>
         </w:rPr>
@@ -208,10 +272,10 @@
           <w:lang w:val="en-US"/>
         </w:rPr>
         <w:drawing>
-          <wp:inline distT="0" distB="0" distL="0" distR="0" wp14:anchorId="40E71F65" wp14:editId="4DFFB0A0">
-            <wp:extent cx="5676900" cy="4036704"/>
-            <wp:effectExtent l="0" t="0" r="0" b="1905"/>
-            <wp:docPr id="8" name="Рисунок 8" descr="C:\Users\d.mikhaylov\Documents\Локальный\Personal\Обучение\IST311\Mockups\Customers.png"/>
+          <wp:inline distT="0" distB="0" distL="0" distR="0" wp14:anchorId="3EE73B82" wp14:editId="279B7838">
+            <wp:extent cx="5218413" cy="3710066"/>
+            <wp:effectExtent l="0" t="0" r="1905" b="0"/>
+            <wp:docPr id="1" name="Picture 1"/>
             <wp:cNvGraphicFramePr>
               <a:graphicFrameLocks xmlns:a="http://schemas.openxmlformats.org/drawingml/2006/main" noChangeAspect="1"/>
             </wp:cNvGraphicFramePr>
@@ -219,36 +283,29 @@
               <a:graphicData uri="http://schemas.openxmlformats.org/drawingml/2006/picture">
                 <pic:pic xmlns:pic="http://schemas.openxmlformats.org/drawingml/2006/picture">
                   <pic:nvPicPr>
-                    <pic:cNvPr id="0" name="Picture 1" descr="C:\Users\d.mikhaylov\Documents\Локальный\Personal\Обучение\IST311\Mockups\Customers.png"/>
-                    <pic:cNvPicPr>
-                      <a:picLocks noChangeAspect="1" noChangeArrowheads="1"/>
-                    </pic:cNvPicPr>
+                    <pic:cNvPr id="1" name="Screen Shot 2018-10-19 at 4.52.40 PM.jpg"/>
+                    <pic:cNvPicPr/>
                   </pic:nvPicPr>
                   <pic:blipFill>
-                    <a:blip r:embed="rId9">
+                    <a:blip r:embed="rId9" cstate="print">
                       <a:extLst>
                         <a:ext uri="{28A0092B-C50C-407E-A947-70E740481C1C}">
                           <a14:useLocalDpi xmlns:a14="http://schemas.microsoft.com/office/drawing/2010/main" val="0"/>
                         </a:ext>
                       </a:extLst>
                     </a:blip>
-                    <a:srcRect/>
                     <a:stretch>
                       <a:fillRect/>
                     </a:stretch>
                   </pic:blipFill>
-                  <pic:spPr bwMode="auto">
+                  <pic:spPr>
                     <a:xfrm>
                       <a:off x="0" y="0"/>
-                      <a:ext cx="5679225" cy="4038357"/>
+                      <a:ext cx="5226986" cy="3716161"/>
                     </a:xfrm>
                     <a:prstGeom prst="rect">
                       <a:avLst/>
                     </a:prstGeom>
-                    <a:noFill/>
-                    <a:ln>
-                      <a:noFill/>
-                    </a:ln>
                   </pic:spPr>
                 </pic:pic>
               </a:graphicData>
@@ -259,28 +316,23 @@
     </w:p>
     <w:p>
       <w:pPr>
-        <w:rPr>
-          <w:lang w:val="en-US"/>
-        </w:rPr>
-      </w:pPr>
-      <w:r>
-        <w:rPr>
-          <w:lang w:val="en-US"/>
-        </w:rPr>
-        <w:t>The Find Swimmer screen displays a list of all swimmers currently registered to the system along with their general information and picture.  The user can refine the list by searching for the swimmer’s name or key words in the swimmer’s general information.  If the user is a manger, they can edit the swimmer’s profile or register a new swimmer.  The user can also check-in and check-out swimmers.</w:t>
-      </w:r>
-    </w:p>
-    <w:p>
-      <w:pPr>
-        <w:rPr>
-          <w:lang w:val="en-US"/>
-        </w:rPr>
-      </w:pPr>
-      <w:r>
-        <w:rPr>
-          <w:lang w:val="en-US"/>
-        </w:rPr>
-        <w:t>Instructions:</w:t>
+        <w:pStyle w:val="Heading3"/>
+        <w:rPr>
+          <w:lang w:val="en-US"/>
+        </w:rPr>
+      </w:pPr>
+    </w:p>
+    <w:p>
+      <w:pPr>
+        <w:rPr>
+          <w:lang w:val="en-US"/>
+        </w:rPr>
+      </w:pPr>
+      <w:r>
+        <w:rPr>
+          <w:lang w:val="en-US"/>
+        </w:rPr>
+        <w:t>The Main Menu screen acts as the navigator controller for PAS. From here, the user can elect go into all the different use cases.</w:t>
       </w:r>
     </w:p>
     <w:p>
@@ -298,7 +350,7 @@
         <w:rPr>
           <w:lang w:val="en-US"/>
         </w:rPr>
-        <w:t>Search by Name or Key Word</w:t>
+        <w:t>Find Swimmer</w:t>
       </w:r>
     </w:p>
     <w:p>
@@ -316,73 +368,7 @@
         <w:rPr>
           <w:lang w:val="en-US"/>
         </w:rPr>
-        <w:t xml:space="preserve">Type a </w:t>
-      </w:r>
-      <w:r>
-        <w:rPr>
-          <w:lang w:val="en-US"/>
-        </w:rPr>
-        <w:t xml:space="preserve">name or key word </w:t>
-      </w:r>
-      <w:r>
-        <w:rPr>
-          <w:lang w:val="en-US"/>
-        </w:rPr>
-        <w:t>a</w:t>
-      </w:r>
-      <w:r>
-        <w:rPr>
-          <w:lang w:val="en-US"/>
-        </w:rPr>
-        <w:t xml:space="preserve">s it </w:t>
-      </w:r>
-      <w:r>
-        <w:rPr>
-          <w:lang w:val="en-US"/>
-        </w:rPr>
-        <w:t xml:space="preserve">would </w:t>
-      </w:r>
-      <w:r>
-        <w:rPr>
-          <w:lang w:val="en-US"/>
-        </w:rPr>
-        <w:t>appear</w:t>
-      </w:r>
-      <w:r>
-        <w:rPr>
-          <w:lang w:val="en-US"/>
-        </w:rPr>
-        <w:t xml:space="preserve"> </w:t>
-      </w:r>
-      <w:r>
-        <w:rPr>
-          <w:lang w:val="en-US"/>
-        </w:rPr>
-        <w:t>on the screen</w:t>
-      </w:r>
-      <w:r>
-        <w:rPr>
-          <w:lang w:val="en-US"/>
-        </w:rPr>
-        <w:t xml:space="preserve"> (</w:t>
-      </w:r>
-      <w:r>
-        <w:rPr>
-          <w:lang w:val="en-US"/>
-        </w:rPr>
-        <w:t xml:space="preserve">i.e. phone numbers must be entered as </w:t>
-      </w:r>
-      <w:r>
-        <w:rPr>
-          <w:lang w:val="en-US"/>
-        </w:rPr>
-        <w:t xml:space="preserve">XXX-XXX-XXXX) </w:t>
-      </w:r>
-      <w:r>
-        <w:rPr>
-          <w:lang w:val="en-US"/>
-        </w:rPr>
-        <w:t>into the search field and click the search button.  The screen will display matching results or an error message.</w:t>
+        <w:t>Find Swimmer is where the user can search through all the swimmers registered on PAS. It is also where they can register new swimmers.</w:t>
       </w:r>
     </w:p>
     <w:p>
@@ -400,7 +386,7 @@
         <w:rPr>
           <w:lang w:val="en-US"/>
         </w:rPr>
-        <w:t>Edit Profile</w:t>
+        <w:t>View Pool</w:t>
       </w:r>
     </w:p>
     <w:p>
@@ -418,7 +404,7 @@
         <w:rPr>
           <w:lang w:val="en-US"/>
         </w:rPr>
-        <w:t>Click the ‘Edit’ button with in the row of the swimmer to be edited</w:t>
+        <w:t xml:space="preserve">View Pool is where the users may see currently checked in swimmers, with details about each one. </w:t>
       </w:r>
     </w:p>
     <w:p>
@@ -436,7 +422,7 @@
         <w:rPr>
           <w:lang w:val="en-US"/>
         </w:rPr>
-        <w:t>Check-In/Check-Out Swimmer</w:t>
+        <w:t xml:space="preserve">Reports </w:t>
       </w:r>
     </w:p>
     <w:p>
@@ -454,7 +440,7 @@
         <w:rPr>
           <w:lang w:val="en-US"/>
         </w:rPr>
-        <w:t>Click the check-in or check-out button within the row of the swimmer to be checked into or out of the pool.  The buttons will alternate in active status to reflect whether a swimmer is in or out of the pool.</w:t>
+        <w:t>This is where the user can generate many types of reports depending on their need.</w:t>
       </w:r>
     </w:p>
     <w:p>
@@ -472,7 +458,7 @@
         <w:rPr>
           <w:lang w:val="en-US"/>
         </w:rPr>
-        <w:t>View Full Profile</w:t>
+        <w:t>Staff</w:t>
       </w:r>
     </w:p>
     <w:p>
@@ -490,7 +476,7 @@
         <w:rPr>
           <w:lang w:val="en-US"/>
         </w:rPr>
-        <w:t>Clicking on the swimmer’s name will redirect the user to the swimmer’s profile, where they are able to view more detailed information and edit if permitted.</w:t>
+        <w:t xml:space="preserve">The user can see all employees, as well as add a new employee or edit an existing employee’s information. </w:t>
       </w:r>
     </w:p>
     <w:p>
@@ -508,25 +494,15 @@
         <w:rPr>
           <w:lang w:val="en-US"/>
         </w:rPr>
-        <w:t>Navigate to another use case</w:t>
-      </w:r>
-    </w:p>
-    <w:p>
-      <w:pPr>
-        <w:pStyle w:val="ListParagraph"/>
-        <w:numPr>
-          <w:ilvl w:val="1"/>
-          <w:numId w:val="29"/>
-        </w:numPr>
-        <w:rPr>
-          <w:lang w:val="en-US"/>
-        </w:rPr>
-      </w:pPr>
-      <w:r>
-        <w:rPr>
-          <w:lang w:val="en-US"/>
-        </w:rPr>
-        <w:t>Click on the tab on the top of the screen that corresponds to the desired use case</w:t>
+        <w:t>Log out returns the user back to the Login</w:t>
+      </w:r>
+      <w:bookmarkStart w:id="0" w:name="_GoBack"/>
+      <w:bookmarkEnd w:id="0"/>
+      <w:r>
+        <w:rPr>
+          <w:lang w:val="en-US"/>
+        </w:rPr>
+        <w:t xml:space="preserve"> screen</w:t>
       </w:r>
     </w:p>
     <w:p>
@@ -548,13 +524,7 @@
         <w:rPr>
           <w:lang w:val="en-US"/>
         </w:rPr>
-        <w:t>Register new Swimmer</w:t>
-      </w:r>
-      <w:r>
-        <w:rPr>
-          <w:lang w:val="en-US"/>
-        </w:rPr>
-        <w:t>:</w:t>
+        <w:t>Find Swimmer screen:</w:t>
       </w:r>
     </w:p>
     <w:p>
@@ -569,10 +539,10 @@
           <w:lang w:val="en-US"/>
         </w:rPr>
         <w:drawing>
-          <wp:inline distT="0" distB="0" distL="0" distR="0" wp14:anchorId="4E39CC2A" wp14:editId="141463E5">
-            <wp:extent cx="4953000" cy="3521957"/>
-            <wp:effectExtent l="0" t="0" r="0" b="2540"/>
-            <wp:docPr id="9" name="Рисунок 9" descr="C:\Users\d.mikhaylov\Documents\Локальный\Personal\Обучение\IST311\Mockups\Register new Swimmer.png"/>
+          <wp:inline distT="0" distB="0" distL="0" distR="0" wp14:anchorId="2C4A7F43" wp14:editId="3C6E23BD">
+            <wp:extent cx="5940425" cy="4219575"/>
+            <wp:effectExtent l="0" t="0" r="3175" b="0"/>
+            <wp:docPr id="12" name="Picture 12"/>
             <wp:cNvGraphicFramePr>
               <a:graphicFrameLocks xmlns:a="http://schemas.openxmlformats.org/drawingml/2006/main" noChangeAspect="1"/>
             </wp:cNvGraphicFramePr>
@@ -580,36 +550,29 @@
               <a:graphicData uri="http://schemas.openxmlformats.org/drawingml/2006/picture">
                 <pic:pic xmlns:pic="http://schemas.openxmlformats.org/drawingml/2006/picture">
                   <pic:nvPicPr>
-                    <pic:cNvPr id="0" name="Picture 2" descr="C:\Users\d.mikhaylov\Documents\Локальный\Personal\Обучение\IST311\Mockups\Register new Swimmer.png"/>
-                    <pic:cNvPicPr>
-                      <a:picLocks noChangeAspect="1" noChangeArrowheads="1"/>
-                    </pic:cNvPicPr>
+                    <pic:cNvPr id="12" name="Screen Shot 2018-10-19 at 4.55.20 PM.jpg"/>
+                    <pic:cNvPicPr/>
                   </pic:nvPicPr>
                   <pic:blipFill>
-                    <a:blip r:embed="rId10">
+                    <a:blip r:embed="rId10" cstate="print">
                       <a:extLst>
                         <a:ext uri="{28A0092B-C50C-407E-A947-70E740481C1C}">
                           <a14:useLocalDpi xmlns:a14="http://schemas.microsoft.com/office/drawing/2010/main" val="0"/>
                         </a:ext>
                       </a:extLst>
                     </a:blip>
-                    <a:srcRect/>
                     <a:stretch>
                       <a:fillRect/>
                     </a:stretch>
                   </pic:blipFill>
-                  <pic:spPr bwMode="auto">
+                  <pic:spPr>
                     <a:xfrm>
                       <a:off x="0" y="0"/>
-                      <a:ext cx="4962528" cy="3528732"/>
+                      <a:ext cx="5940425" cy="4219575"/>
                     </a:xfrm>
                     <a:prstGeom prst="rect">
                       <a:avLst/>
                     </a:prstGeom>
-                    <a:noFill/>
-                    <a:ln>
-                      <a:noFill/>
-                    </a:ln>
                   </pic:spPr>
                 </pic:pic>
               </a:graphicData>
@@ -628,7 +591,20 @@
         <w:rPr>
           <w:lang w:val="en-US"/>
         </w:rPr>
-        <w:t xml:space="preserve">Register new swimmer allows the user to create an entirely new swimmer by filling out personally identifiable information which can later be used to search by in the “Find Swimmer” screen. The “skill level” dropdown corresponds to the swimmer’s swimming skill which relates to how much focus should be placed on this swimmer by the lifeguards. The Status dropdown refers to whether or not the swimmer is banned, suspended, or active in regards to accessing the pool.  This defaults to Active, but can be changed depending on the situation. </w:t>
+        <w:t>The Find Swimmer screen displays a list of all swimmers currently registered to the system along with their general information and picture.  The user can refine the list by searching for the swimmer’s name or key words in the swimmer’s general information.  If the user is a manger, they can edit the swimmer’s profile or register a new swimmer.  The user can also check-in and check-out swimmers.</w:t>
+      </w:r>
+    </w:p>
+    <w:p>
+      <w:pPr>
+        <w:rPr>
+          <w:lang w:val="en-US"/>
+        </w:rPr>
+      </w:pPr>
+      <w:r>
+        <w:rPr>
+          <w:lang w:val="en-US"/>
+        </w:rPr>
+        <w:t>Instructions:</w:t>
       </w:r>
     </w:p>
     <w:p>
@@ -646,7 +622,7 @@
         <w:rPr>
           <w:lang w:val="en-US"/>
         </w:rPr>
-        <w:t>Upload photo</w:t>
+        <w:t>Search by Name or Key Word</w:t>
       </w:r>
     </w:p>
     <w:p>
@@ -664,7 +640,73 @@
         <w:rPr>
           <w:lang w:val="en-US"/>
         </w:rPr>
-        <w:t>Opens the directory explorer for the user to select an appropriate file to attach to the swimmer’s profile.</w:t>
+        <w:t xml:space="preserve">Type a </w:t>
+      </w:r>
+      <w:r>
+        <w:rPr>
+          <w:lang w:val="en-US"/>
+        </w:rPr>
+        <w:t xml:space="preserve">name or key word </w:t>
+      </w:r>
+      <w:r>
+        <w:rPr>
+          <w:lang w:val="en-US"/>
+        </w:rPr>
+        <w:t>a</w:t>
+      </w:r>
+      <w:r>
+        <w:rPr>
+          <w:lang w:val="en-US"/>
+        </w:rPr>
+        <w:t xml:space="preserve">s it </w:t>
+      </w:r>
+      <w:r>
+        <w:rPr>
+          <w:lang w:val="en-US"/>
+        </w:rPr>
+        <w:t xml:space="preserve">would </w:t>
+      </w:r>
+      <w:r>
+        <w:rPr>
+          <w:lang w:val="en-US"/>
+        </w:rPr>
+        <w:t>appear</w:t>
+      </w:r>
+      <w:r>
+        <w:rPr>
+          <w:lang w:val="en-US"/>
+        </w:rPr>
+        <w:t xml:space="preserve"> </w:t>
+      </w:r>
+      <w:r>
+        <w:rPr>
+          <w:lang w:val="en-US"/>
+        </w:rPr>
+        <w:t>on the screen</w:t>
+      </w:r>
+      <w:r>
+        <w:rPr>
+          <w:lang w:val="en-US"/>
+        </w:rPr>
+        <w:t xml:space="preserve"> (</w:t>
+      </w:r>
+      <w:r>
+        <w:rPr>
+          <w:lang w:val="en-US"/>
+        </w:rPr>
+        <w:t xml:space="preserve">i.e. phone numbers must be entered as </w:t>
+      </w:r>
+      <w:r>
+        <w:rPr>
+          <w:lang w:val="en-US"/>
+        </w:rPr>
+        <w:t xml:space="preserve">XXX-XXX-XXXX) </w:t>
+      </w:r>
+      <w:r>
+        <w:rPr>
+          <w:lang w:val="en-US"/>
+        </w:rPr>
+        <w:t>into the search field and click the search button.  The screen will display matching results or an error message.</w:t>
       </w:r>
     </w:p>
     <w:p>
@@ -682,7 +724,7 @@
         <w:rPr>
           <w:lang w:val="en-US"/>
         </w:rPr>
-        <w:t>Navigate to another use case</w:t>
+        <w:t>Edit Profile</w:t>
       </w:r>
     </w:p>
     <w:p>
@@ -700,78 +742,122 @@
         <w:rPr>
           <w:lang w:val="en-US"/>
         </w:rPr>
-        <w:t>Click on the tab on the top of the screen that corresponds to the desired use case</w:t>
-      </w:r>
-    </w:p>
-    <w:p>
-      <w:pPr>
-        <w:rPr>
-          <w:lang w:val="en-US"/>
-        </w:rPr>
-      </w:pPr>
-    </w:p>
-    <w:p>
-      <w:pPr>
-        <w:rPr>
-          <w:lang w:val="en-US"/>
-        </w:rPr>
-      </w:pPr>
-    </w:p>
-    <w:p>
-      <w:pPr>
-        <w:rPr>
-          <w:lang w:val="en-US"/>
-        </w:rPr>
-      </w:pPr>
-    </w:p>
-    <w:p>
-      <w:pPr>
-        <w:rPr>
-          <w:lang w:val="en-US"/>
-        </w:rPr>
-      </w:pPr>
-    </w:p>
-    <w:p>
-      <w:pPr>
-        <w:rPr>
-          <w:lang w:val="en-US"/>
-        </w:rPr>
-      </w:pPr>
-    </w:p>
-    <w:p>
-      <w:pPr>
-        <w:rPr>
-          <w:lang w:val="en-US"/>
-        </w:rPr>
-      </w:pPr>
-    </w:p>
-    <w:p>
-      <w:pPr>
-        <w:rPr>
-          <w:lang w:val="en-US"/>
-        </w:rPr>
-      </w:pPr>
-    </w:p>
-    <w:p>
-      <w:pPr>
-        <w:rPr>
-          <w:lang w:val="en-US"/>
-        </w:rPr>
-      </w:pPr>
-    </w:p>
-    <w:p>
-      <w:pPr>
-        <w:rPr>
-          <w:lang w:val="en-US"/>
-        </w:rPr>
-      </w:pPr>
-    </w:p>
-    <w:p>
-      <w:pPr>
-        <w:rPr>
-          <w:lang w:val="en-US"/>
-        </w:rPr>
-      </w:pPr>
+        <w:t>Click the ‘Edit’ button with in the row of the swimmer to be edited</w:t>
+      </w:r>
+    </w:p>
+    <w:p>
+      <w:pPr>
+        <w:pStyle w:val="ListParagraph"/>
+        <w:numPr>
+          <w:ilvl w:val="0"/>
+          <w:numId w:val="29"/>
+        </w:numPr>
+        <w:rPr>
+          <w:lang w:val="en-US"/>
+        </w:rPr>
+      </w:pPr>
+      <w:r>
+        <w:rPr>
+          <w:lang w:val="en-US"/>
+        </w:rPr>
+        <w:t>Check-In/Check-Out Swimmer</w:t>
+      </w:r>
+    </w:p>
+    <w:p>
+      <w:pPr>
+        <w:pStyle w:val="ListParagraph"/>
+        <w:numPr>
+          <w:ilvl w:val="1"/>
+          <w:numId w:val="29"/>
+        </w:numPr>
+        <w:rPr>
+          <w:lang w:val="en-US"/>
+        </w:rPr>
+      </w:pPr>
+      <w:r>
+        <w:rPr>
+          <w:lang w:val="en-US"/>
+        </w:rPr>
+        <w:t>Click the check-in or check-out button within the row of the swimmer to be checked into or out of the pool.  The buttons will alternate in active status to reflect whether a swimmer is in or out of the pool.</w:t>
+      </w:r>
+    </w:p>
+    <w:p>
+      <w:pPr>
+        <w:pStyle w:val="ListParagraph"/>
+        <w:numPr>
+          <w:ilvl w:val="0"/>
+          <w:numId w:val="29"/>
+        </w:numPr>
+        <w:rPr>
+          <w:lang w:val="en-US"/>
+        </w:rPr>
+      </w:pPr>
+      <w:r>
+        <w:rPr>
+          <w:lang w:val="en-US"/>
+        </w:rPr>
+        <w:t>View Full Profile</w:t>
+      </w:r>
+    </w:p>
+    <w:p>
+      <w:pPr>
+        <w:pStyle w:val="ListParagraph"/>
+        <w:numPr>
+          <w:ilvl w:val="1"/>
+          <w:numId w:val="29"/>
+        </w:numPr>
+        <w:rPr>
+          <w:lang w:val="en-US"/>
+        </w:rPr>
+      </w:pPr>
+      <w:r>
+        <w:rPr>
+          <w:lang w:val="en-US"/>
+        </w:rPr>
+        <w:t>Clicking on the swimmer’s name will redirect the user to the swimmer’s profile, where they are able to view more detailed information and edit if permitted.</w:t>
+      </w:r>
+    </w:p>
+    <w:p>
+      <w:pPr>
+        <w:pStyle w:val="ListParagraph"/>
+        <w:numPr>
+          <w:ilvl w:val="0"/>
+          <w:numId w:val="29"/>
+        </w:numPr>
+        <w:rPr>
+          <w:lang w:val="en-US"/>
+        </w:rPr>
+      </w:pPr>
+      <w:r>
+        <w:rPr>
+          <w:lang w:val="en-US"/>
+        </w:rPr>
+        <w:t>Back</w:t>
+      </w:r>
+    </w:p>
+    <w:p>
+      <w:pPr>
+        <w:pStyle w:val="ListParagraph"/>
+        <w:numPr>
+          <w:ilvl w:val="1"/>
+          <w:numId w:val="29"/>
+        </w:numPr>
+        <w:rPr>
+          <w:lang w:val="en-US"/>
+        </w:rPr>
+      </w:pPr>
+      <w:r>
+        <w:rPr>
+          <w:lang w:val="en-US"/>
+        </w:rPr>
+        <w:t xml:space="preserve">Click on the </w:t>
+      </w:r>
+      <w:r>
+        <w:rPr>
+          <w:lang w:val="en-US"/>
+        </w:rPr>
+        <w:t>Back button to return to Main Menu</w:t>
+      </w:r>
     </w:p>
     <w:p>
       <w:pPr>
@@ -792,13 +878,19 @@
         <w:rPr>
           <w:lang w:val="en-US"/>
         </w:rPr>
-        <w:t>Swimmer</w:t>
-      </w:r>
-      <w:r>
-        <w:rPr>
-          <w:lang w:val="en-US"/>
-        </w:rPr>
-        <w:t xml:space="preserve"> Profile</w:t>
+        <w:t xml:space="preserve">Register </w:t>
+      </w:r>
+      <w:r>
+        <w:rPr>
+          <w:lang w:val="en-US"/>
+        </w:rPr>
+        <w:t>N</w:t>
+      </w:r>
+      <w:r>
+        <w:rPr>
+          <w:lang w:val="en-US"/>
+        </w:rPr>
+        <w:t>ew Swimmer</w:t>
       </w:r>
       <w:r>
         <w:rPr>
@@ -806,24 +898,16 @@
         </w:rPr>
         <w:t>:</w:t>
       </w:r>
-    </w:p>
-    <w:p>
-      <w:pPr>
+      <w:r>
         <w:rPr>
           <w:noProof/>
           <w:lang w:val="en-US"/>
         </w:rPr>
-      </w:pPr>
-      <w:r>
-        <w:rPr>
-          <w:noProof/>
-          <w:lang w:val="en-US"/>
-        </w:rPr>
         <w:drawing>
-          <wp:inline distT="0" distB="0" distL="0" distR="0" wp14:anchorId="496AFE37" wp14:editId="47B0E4B8">
-            <wp:extent cx="5940425" cy="4231005"/>
-            <wp:effectExtent l="0" t="0" r="3175" b="0"/>
-            <wp:docPr id="10" name="Picture 10"/>
+          <wp:inline distT="0" distB="0" distL="0" distR="0" wp14:anchorId="39B3E7F4" wp14:editId="6DDF075B">
+            <wp:extent cx="5478905" cy="3909321"/>
+            <wp:effectExtent l="0" t="0" r="0" b="2540"/>
+            <wp:docPr id="13" name="Picture 13"/>
             <wp:cNvGraphicFramePr>
               <a:graphicFrameLocks xmlns:a="http://schemas.openxmlformats.org/drawingml/2006/main" noChangeAspect="1"/>
             </wp:cNvGraphicFramePr>
@@ -831,7 +915,7 @@
               <a:graphicData uri="http://schemas.openxmlformats.org/drawingml/2006/picture">
                 <pic:pic xmlns:pic="http://schemas.openxmlformats.org/drawingml/2006/picture">
                   <pic:nvPicPr>
-                    <pic:cNvPr id="10" name="Screen Shot 2018-10-17 at 11.00.33 AM.jpg"/>
+                    <pic:cNvPr id="13" name="Screen Shot 2018-10-19 at 4.54.17 PM.jpg"/>
                     <pic:cNvPicPr/>
                   </pic:nvPicPr>
                   <pic:blipFill>
@@ -849,7 +933,7 @@
                   <pic:spPr>
                     <a:xfrm>
                       <a:off x="0" y="0"/>
-                      <a:ext cx="5940425" cy="4231005"/>
+                      <a:ext cx="5501343" cy="3925331"/>
                     </a:xfrm>
                     <a:prstGeom prst="rect">
                       <a:avLst/>
@@ -865,71 +949,21 @@
     <w:p>
       <w:pPr>
         <w:rPr>
-          <w:noProof/>
-          <w:lang w:val="en-US"/>
-        </w:rPr>
-      </w:pPr>
-    </w:p>
-    <w:p>
-      <w:pPr>
-        <w:rPr>
-          <w:lang w:val="en-US"/>
-        </w:rPr>
-      </w:pPr>
-    </w:p>
-    <w:p>
-      <w:pPr>
-        <w:rPr>
-          <w:lang w:val="en-US"/>
-        </w:rPr>
-      </w:pPr>
-      <w:r>
-        <w:rPr>
-          <w:lang w:val="en-US"/>
-        </w:rPr>
-        <w:t>Similar to “Register New Swimmer”, “Swimmer</w:t>
-      </w:r>
-      <w:r>
-        <w:rPr>
-          <w:lang w:val="en-US"/>
-        </w:rPr>
-        <w:t xml:space="preserve"> </w:t>
-      </w:r>
-      <w:r>
-        <w:rPr>
-          <w:lang w:val="en-US"/>
-        </w:rPr>
-        <w:t>P</w:t>
-      </w:r>
-      <w:r>
-        <w:rPr>
-          <w:lang w:val="en-US"/>
-        </w:rPr>
-        <w:t>rofile</w:t>
-      </w:r>
-      <w:r>
-        <w:rPr>
-          <w:lang w:val="en-US"/>
-        </w:rPr>
-        <w:t xml:space="preserve">” allows the </w:t>
-      </w:r>
-      <w:r>
-        <w:rPr>
-          <w:lang w:val="en-US"/>
-        </w:rPr>
-        <w:t xml:space="preserve">user to view and edit (if permitted) </w:t>
-      </w:r>
-      <w:r>
-        <w:rPr>
-          <w:lang w:val="en-US"/>
-        </w:rPr>
-        <w:t xml:space="preserve">the specific swimmer’s information. </w:t>
-      </w:r>
-      <w:r>
-        <w:rPr>
-          <w:lang w:val="en-US"/>
-        </w:rPr>
-        <w:t xml:space="preserve">This screen contains a “History” section, which enables the user to view that swimmer’s visit history, along with information such as check in and out, date of visit, and duration of visit. </w:t>
+          <w:lang w:val="en-US"/>
+        </w:rPr>
+      </w:pPr>
+    </w:p>
+    <w:p>
+      <w:pPr>
+        <w:rPr>
+          <w:lang w:val="en-US"/>
+        </w:rPr>
+      </w:pPr>
+      <w:r>
+        <w:rPr>
+          <w:lang w:val="en-US"/>
+        </w:rPr>
+        <w:t xml:space="preserve">Register new swimmer allows the user to create an entirely new swimmer by filling out personally identifiable information which can later be used to search by in the “Find Swimmer” screen. The “skill level” dropdown corresponds to the swimmer’s swimming skill which relates to how much focus should be placed on this swimmer by the lifeguards. The Status dropdown refers to whether or not the swimmer is banned, suspended, or active in regards to accessing the pool.  This defaults to Active, but can be changed depending on the situation. </w:t>
       </w:r>
     </w:p>
     <w:p>
@@ -983,7 +1017,7 @@
         <w:rPr>
           <w:lang w:val="en-US"/>
         </w:rPr>
-        <w:t>Update</w:t>
+        <w:t>Create or Cancel</w:t>
       </w:r>
     </w:p>
     <w:p>
@@ -1001,44 +1035,43 @@
         <w:rPr>
           <w:lang w:val="en-US"/>
         </w:rPr>
-        <w:t xml:space="preserve">The Update button is disabled by default, and is only enabled once there has been a change made to any field. If the user wants to edit the swimmer, this is where they do so. </w:t>
-      </w:r>
-    </w:p>
-    <w:p>
-      <w:pPr>
-        <w:pStyle w:val="ListParagraph"/>
-        <w:numPr>
-          <w:ilvl w:val="0"/>
-          <w:numId w:val="29"/>
-        </w:numPr>
-        <w:rPr>
-          <w:lang w:val="en-US"/>
-        </w:rPr>
-      </w:pPr>
-      <w:r>
-        <w:rPr>
-          <w:lang w:val="en-US"/>
-        </w:rPr>
-        <w:t>Navigate to another use case</w:t>
-      </w:r>
-    </w:p>
-    <w:p>
-      <w:pPr>
-        <w:pStyle w:val="ListParagraph"/>
-        <w:numPr>
-          <w:ilvl w:val="1"/>
-          <w:numId w:val="29"/>
-        </w:numPr>
-        <w:rPr>
-          <w:lang w:val="en-US"/>
-        </w:rPr>
-      </w:pPr>
-      <w:r>
-        <w:rPr>
-          <w:lang w:val="en-US"/>
-        </w:rPr>
-        <w:t>Click on the tab on the top of the screen that corresponds to the desired use case</w:t>
-      </w:r>
+        <w:t>Click Create or Cancel to save or return to previous screen, respectively.</w:t>
+      </w:r>
+    </w:p>
+    <w:p>
+      <w:pPr>
+        <w:rPr>
+          <w:lang w:val="en-US"/>
+        </w:rPr>
+      </w:pPr>
+    </w:p>
+    <w:p>
+      <w:pPr>
+        <w:rPr>
+          <w:lang w:val="en-US"/>
+        </w:rPr>
+      </w:pPr>
+    </w:p>
+    <w:p>
+      <w:pPr>
+        <w:rPr>
+          <w:lang w:val="en-US"/>
+        </w:rPr>
+      </w:pPr>
+    </w:p>
+    <w:p>
+      <w:pPr>
+        <w:rPr>
+          <w:lang w:val="en-US"/>
+        </w:rPr>
+      </w:pPr>
+    </w:p>
+    <w:p>
+      <w:pPr>
+        <w:rPr>
+          <w:lang w:val="en-US"/>
+        </w:rPr>
+      </w:pPr>
     </w:p>
     <w:p>
       <w:pPr>
@@ -1061,12 +1094,31 @@
           <w:lang w:val="en-US"/>
         </w:rPr>
       </w:pPr>
-      <w:r>
-        <w:rPr>
-          <w:lang w:val="en-US"/>
-        </w:rPr>
-        <w:lastRenderedPageBreak/>
-        <w:t>View Pool screen:</w:t>
+    </w:p>
+    <w:p>
+      <w:pPr>
+        <w:pStyle w:val="Heading3"/>
+        <w:rPr>
+          <w:lang w:val="en-US"/>
+        </w:rPr>
+      </w:pPr>
+      <w:r>
+        <w:rPr>
+          <w:lang w:val="en-US"/>
+        </w:rPr>
+        <w:t>Swimmer</w:t>
+      </w:r>
+      <w:r>
+        <w:rPr>
+          <w:lang w:val="en-US"/>
+        </w:rPr>
+        <w:t xml:space="preserve"> Profile</w:t>
+      </w:r>
+      <w:r>
+        <w:rPr>
+          <w:lang w:val="en-US"/>
+        </w:rPr>
+        <w:t>:</w:t>
       </w:r>
     </w:p>
     <w:p>
@@ -1081,10 +1133,10 @@
           <w:lang w:val="en-US"/>
         </w:rPr>
         <w:drawing>
-          <wp:inline distT="0" distB="0" distL="0" distR="0" wp14:anchorId="3C3E452C" wp14:editId="3BF06C1F">
-            <wp:extent cx="4965724" cy="3531476"/>
-            <wp:effectExtent l="0" t="0" r="6350" b="0"/>
-            <wp:docPr id="7" name="Рисунок 7"/>
+          <wp:inline distT="0" distB="0" distL="0" distR="0" wp14:anchorId="04913A72" wp14:editId="005F1D44">
+            <wp:extent cx="5940425" cy="4225290"/>
+            <wp:effectExtent l="0" t="0" r="3175" b="3810"/>
+            <wp:docPr id="17" name="Picture 17"/>
             <wp:cNvGraphicFramePr>
               <a:graphicFrameLocks xmlns:a="http://schemas.openxmlformats.org/drawingml/2006/main" noChangeAspect="1"/>
             </wp:cNvGraphicFramePr>
@@ -1092,11 +1144,11 @@
               <a:graphicData uri="http://schemas.openxmlformats.org/drawingml/2006/picture">
                 <pic:pic xmlns:pic="http://schemas.openxmlformats.org/drawingml/2006/picture">
                   <pic:nvPicPr>
-                    <pic:cNvPr id="7" name="View Pool.png"/>
+                    <pic:cNvPr id="17" name="Screen Shot 2018-10-19 at 4.59.19 PM.jpg"/>
                     <pic:cNvPicPr/>
                   </pic:nvPicPr>
                   <pic:blipFill>
-                    <a:blip r:embed="rId12">
+                    <a:blip r:embed="rId12" cstate="print">
                       <a:extLst>
                         <a:ext uri="{28A0092B-C50C-407E-A947-70E740481C1C}">
                           <a14:useLocalDpi xmlns:a14="http://schemas.microsoft.com/office/drawing/2010/main" val="0"/>
@@ -1110,7 +1162,7 @@
                   <pic:spPr>
                     <a:xfrm>
                       <a:off x="0" y="0"/>
-                      <a:ext cx="4998391" cy="3554708"/>
+                      <a:ext cx="5940425" cy="4225290"/>
                     </a:xfrm>
                     <a:prstGeom prst="rect">
                       <a:avLst/>
@@ -1125,102 +1177,64 @@
     </w:p>
     <w:p>
       <w:pPr>
-        <w:pStyle w:val="ListParagraph"/>
-        <w:rPr>
-          <w:lang w:val="en-US"/>
-        </w:rPr>
-      </w:pPr>
-    </w:p>
-    <w:p>
-      <w:pPr>
-        <w:rPr>
-          <w:lang w:val="en-US"/>
-        </w:rPr>
-      </w:pPr>
-      <w:r>
-        <w:rPr>
-          <w:lang w:val="en-US"/>
-        </w:rPr>
-        <w:t xml:space="preserve">The View Pool Screen displays a list of </w:t>
-      </w:r>
-      <w:r>
-        <w:rPr>
-          <w:lang w:val="en-US"/>
-        </w:rPr>
-        <w:t xml:space="preserve">swimmers </w:t>
-      </w:r>
-      <w:r>
-        <w:rPr>
-          <w:lang w:val="en-US"/>
-        </w:rPr>
-        <w:t>currently checked in and active at the pool along with the</w:t>
-      </w:r>
-      <w:r>
-        <w:rPr>
-          <w:lang w:val="en-US"/>
-        </w:rPr>
-        <w:t xml:space="preserve"> swimmers’</w:t>
-      </w:r>
-      <w:r>
-        <w:rPr>
-          <w:lang w:val="en-US"/>
-        </w:rPr>
-        <w:t xml:space="preserve"> age, check-in time, </w:t>
-      </w:r>
-      <w:r>
-        <w:rPr>
-          <w:lang w:val="en-US"/>
-        </w:rPr>
-        <w:t xml:space="preserve">duration spent </w:t>
-      </w:r>
-      <w:r>
-        <w:rPr>
-          <w:lang w:val="en-US"/>
-        </w:rPr>
-        <w:t>at the pool, type (male, female, child, baby)</w:t>
-      </w:r>
-      <w:r>
-        <w:rPr>
-          <w:lang w:val="en-US"/>
-        </w:rPr>
-        <w:t>, and picture</w:t>
-      </w:r>
-      <w:r>
-        <w:rPr>
-          <w:lang w:val="en-US"/>
-        </w:rPr>
-        <w:t>.  The list can be further refined by name</w:t>
-      </w:r>
-      <w:r>
-        <w:rPr>
-          <w:lang w:val="en-US"/>
-        </w:rPr>
-        <w:t xml:space="preserve"> or sorted</w:t>
-      </w:r>
-      <w:r>
-        <w:rPr>
-          <w:lang w:val="en-US"/>
-        </w:rPr>
-        <w:t xml:space="preserve">.  The user may access a swimmer’s full profile information </w:t>
-      </w:r>
-      <w:r>
-        <w:rPr>
-          <w:lang w:val="en-US"/>
-        </w:rPr>
-        <w:t>or check swimmers out of the pool.</w:t>
-      </w:r>
-    </w:p>
-    <w:p>
-      <w:pPr>
-        <w:rPr>
-          <w:lang w:val="en-US"/>
-        </w:rPr>
-      </w:pPr>
-      <w:r>
-        <w:rPr>
-          <w:lang w:val="en-US"/>
-        </w:rPr>
-        <w:t>Instructions:</w:t>
+        <w:rPr>
+          <w:lang w:val="en-US"/>
+        </w:rPr>
+      </w:pPr>
+    </w:p>
+    <w:p>
+      <w:pPr>
+        <w:rPr>
+          <w:lang w:val="en-US"/>
+        </w:rPr>
+      </w:pPr>
+      <w:r>
+        <w:rPr>
+          <w:lang w:val="en-US"/>
+        </w:rPr>
+        <w:t>Similar to “Register New Swimmer”, “Swimmer</w:t>
+      </w:r>
+      <w:r>
+        <w:rPr>
+          <w:lang w:val="en-US"/>
+        </w:rPr>
+        <w:t xml:space="preserve"> </w:t>
+      </w:r>
+      <w:r>
+        <w:rPr>
+          <w:lang w:val="en-US"/>
+        </w:rPr>
+        <w:t>P</w:t>
+      </w:r>
+      <w:r>
+        <w:rPr>
+          <w:lang w:val="en-US"/>
+        </w:rPr>
+        <w:t>rofile</w:t>
+      </w:r>
+      <w:r>
+        <w:rPr>
+          <w:lang w:val="en-US"/>
+        </w:rPr>
+        <w:t xml:space="preserve">” allows the </w:t>
+      </w:r>
+      <w:r>
+        <w:rPr>
+          <w:lang w:val="en-US"/>
+        </w:rPr>
+        <w:t xml:space="preserve">user to view and edit (if permitted) </w:t>
+      </w:r>
+      <w:r>
+        <w:rPr>
+          <w:lang w:val="en-US"/>
+        </w:rPr>
+        <w:t xml:space="preserve">the specific swimmer’s information. </w:t>
+      </w:r>
+      <w:r>
+        <w:rPr>
+          <w:lang w:val="en-US"/>
+        </w:rPr>
+        <w:t xml:space="preserve">This screen contains a “History” section, which enables the user to view that swimmer’s visit history, along with information such as check in and out, date of visit, and duration of visit. </w:t>
       </w:r>
     </w:p>
     <w:p>
@@ -1238,7 +1252,7 @@
         <w:rPr>
           <w:lang w:val="en-US"/>
         </w:rPr>
-        <w:t xml:space="preserve">Search by Name </w:t>
+        <w:t>Upload photo</w:t>
       </w:r>
     </w:p>
     <w:p>
@@ -1256,7 +1270,7 @@
         <w:rPr>
           <w:lang w:val="en-US"/>
         </w:rPr>
-        <w:t>Type a first or last name into the search field and click the search button.  The screen will display matching results or an error message.</w:t>
+        <w:t>Opens the directory explorer for the user to select an appropriate file to attach to the swimmer’s profile.</w:t>
       </w:r>
     </w:p>
     <w:p>
@@ -1274,7 +1288,7 @@
         <w:rPr>
           <w:lang w:val="en-US"/>
         </w:rPr>
-        <w:t>Toggle order by Name, Age, Check-In Time, Duration at the Pool, or Type</w:t>
+        <w:t>Update</w:t>
       </w:r>
     </w:p>
     <w:p>
@@ -1292,132 +1306,8 @@
         <w:rPr>
           <w:lang w:val="en-US"/>
         </w:rPr>
-        <w:t>Click the respective category in the title bar to sort the list accordingly, an additional click will reverse the order</w:t>
-      </w:r>
-    </w:p>
-    <w:p>
-      <w:pPr>
-        <w:pStyle w:val="ListParagraph"/>
-        <w:numPr>
-          <w:ilvl w:val="0"/>
-          <w:numId w:val="29"/>
-        </w:numPr>
-        <w:rPr>
-          <w:lang w:val="en-US"/>
-        </w:rPr>
-      </w:pPr>
-      <w:r>
-        <w:rPr>
-          <w:lang w:val="en-US"/>
-        </w:rPr>
-        <w:t>Check-out Swimmer</w:t>
-      </w:r>
-    </w:p>
-    <w:p>
-      <w:pPr>
-        <w:pStyle w:val="ListParagraph"/>
-        <w:numPr>
-          <w:ilvl w:val="1"/>
-          <w:numId w:val="29"/>
-        </w:numPr>
-        <w:rPr>
-          <w:lang w:val="en-US"/>
-        </w:rPr>
-      </w:pPr>
-      <w:r>
-        <w:rPr>
-          <w:lang w:val="en-US"/>
-        </w:rPr>
-        <w:t>Click the ‘X’ on the row of the swimmer to be checked-out.  The swimmer will be removed from the list.</w:t>
-      </w:r>
-    </w:p>
-    <w:p>
-      <w:pPr>
-        <w:pStyle w:val="ListParagraph"/>
-        <w:numPr>
-          <w:ilvl w:val="0"/>
-          <w:numId w:val="29"/>
-        </w:numPr>
-        <w:rPr>
-          <w:lang w:val="en-US"/>
-        </w:rPr>
-      </w:pPr>
-      <w:r>
-        <w:rPr>
-          <w:lang w:val="en-US"/>
-        </w:rPr>
-        <w:t>View a Swimmer Profile</w:t>
-      </w:r>
-    </w:p>
-    <w:p>
-      <w:pPr>
-        <w:pStyle w:val="ListParagraph"/>
-        <w:numPr>
-          <w:ilvl w:val="1"/>
-          <w:numId w:val="29"/>
-        </w:numPr>
-        <w:rPr>
-          <w:lang w:val="en-US"/>
-        </w:rPr>
-      </w:pPr>
-      <w:r>
-        <w:rPr>
-          <w:lang w:val="en-US"/>
-        </w:rPr>
-        <w:t>Click the underlined name of the swimmer.</w:t>
-      </w:r>
-    </w:p>
-    <w:p>
-      <w:pPr>
-        <w:pStyle w:val="ListParagraph"/>
-        <w:numPr>
-          <w:ilvl w:val="0"/>
-          <w:numId w:val="29"/>
-        </w:numPr>
-        <w:rPr>
-          <w:lang w:val="en-US"/>
-        </w:rPr>
-      </w:pPr>
-      <w:r>
-        <w:rPr>
-          <w:lang w:val="en-US"/>
-        </w:rPr>
-        <w:t>Navigate to another use case</w:t>
-      </w:r>
-    </w:p>
-    <w:p>
-      <w:pPr>
-        <w:pStyle w:val="ListParagraph"/>
-        <w:numPr>
-          <w:ilvl w:val="1"/>
-          <w:numId w:val="29"/>
-        </w:numPr>
-        <w:rPr>
-          <w:lang w:val="en-US"/>
-        </w:rPr>
-      </w:pPr>
-      <w:r>
-        <w:rPr>
-          <w:lang w:val="en-US"/>
-        </w:rPr>
-        <w:t>Click on the tab on the top of the screen that corresponds to the desired use case</w:t>
-      </w:r>
-    </w:p>
-    <w:p>
-      <w:pPr>
-        <w:pStyle w:val="ListParagraph"/>
-        <w:ind w:left="1080"/>
-        <w:rPr>
-          <w:lang w:val="en-US"/>
-        </w:rPr>
-      </w:pPr>
-    </w:p>
-    <w:p>
-      <w:pPr>
-        <w:rPr>
-          <w:lang w:val="en-US"/>
-        </w:rPr>
-      </w:pPr>
+        <w:t xml:space="preserve">The Update button is disabled by default, and is only enabled once there has been a change made to any field. If the user wants to edit the swimmer, this is where they do so. </w:t>
+      </w:r>
     </w:p>
     <w:p>
       <w:pPr>
@@ -1440,30 +1330,30 @@
           <w:lang w:val="en-US"/>
         </w:rPr>
       </w:pPr>
-      <w:r>
-        <w:rPr>
-          <w:lang w:val="en-US"/>
-        </w:rPr>
-        <w:lastRenderedPageBreak/>
-        <w:t>Reports/View Visits screen:</w:t>
-      </w:r>
-    </w:p>
-    <w:p>
-      <w:pPr>
-        <w:rPr>
-          <w:lang w:val="en-US"/>
-        </w:rPr>
-      </w:pPr>
+    </w:p>
+    <w:p>
+      <w:pPr>
+        <w:pStyle w:val="Heading3"/>
+        <w:rPr>
+          <w:lang w:val="en-US"/>
+        </w:rPr>
+      </w:pPr>
+      <w:r>
+        <w:rPr>
+          <w:lang w:val="en-US"/>
+        </w:rPr>
+        <w:t>View Pool screen:</w:t>
+      </w:r>
       <w:r>
         <w:rPr>
           <w:noProof/>
           <w:lang w:val="en-US"/>
         </w:rPr>
         <w:drawing>
-          <wp:inline distT="0" distB="0" distL="0" distR="0" wp14:anchorId="1170B183" wp14:editId="2B56B6AC">
-            <wp:extent cx="5032227" cy="3578772"/>
-            <wp:effectExtent l="0" t="0" r="0" b="3175"/>
-            <wp:docPr id="5" name="Рисунок 5"/>
+          <wp:inline distT="0" distB="0" distL="0" distR="0" wp14:anchorId="18520D46" wp14:editId="7623B45E">
+            <wp:extent cx="4948903" cy="3522688"/>
+            <wp:effectExtent l="0" t="0" r="4445" b="0"/>
+            <wp:docPr id="18" name="Picture 18"/>
             <wp:cNvGraphicFramePr>
               <a:graphicFrameLocks xmlns:a="http://schemas.openxmlformats.org/drawingml/2006/main" noChangeAspect="1"/>
             </wp:cNvGraphicFramePr>
@@ -1471,11 +1361,11 @@
               <a:graphicData uri="http://schemas.openxmlformats.org/drawingml/2006/picture">
                 <pic:pic xmlns:pic="http://schemas.openxmlformats.org/drawingml/2006/picture">
                   <pic:nvPicPr>
-                    <pic:cNvPr id="5" name="Reports_Visits.png"/>
+                    <pic:cNvPr id="18" name="Screen Shot 2018-10-19 at 5.00.26 PM.jpg"/>
                     <pic:cNvPicPr/>
                   </pic:nvPicPr>
                   <pic:blipFill>
-                    <a:blip r:embed="rId13">
+                    <a:blip r:embed="rId13" cstate="print">
                       <a:extLst>
                         <a:ext uri="{28A0092B-C50C-407E-A947-70E740481C1C}">
                           <a14:useLocalDpi xmlns:a14="http://schemas.microsoft.com/office/drawing/2010/main" val="0"/>
@@ -1489,7 +1379,7 @@
                   <pic:spPr>
                     <a:xfrm>
                       <a:off x="0" y="0"/>
-                      <a:ext cx="5047777" cy="3589831"/>
+                      <a:ext cx="4969786" cy="3537552"/>
                     </a:xfrm>
                     <a:prstGeom prst="rect">
                       <a:avLst/>
@@ -1504,34 +1394,102 @@
     </w:p>
     <w:p>
       <w:pPr>
-        <w:rPr>
-          <w:lang w:val="en-US"/>
-        </w:rPr>
-      </w:pPr>
-      <w:r>
-        <w:rPr>
-          <w:lang w:val="en-US"/>
-        </w:rPr>
-        <w:t xml:space="preserve">The Reports/View Visits screen shows the relevant data for a visits report. This report is essentially the replacement for a check-in log/book that would be used record attendance at the pool. It displays each instance of a customer visit between a time period specified by the user. </w:t>
-      </w:r>
-      <w:r>
-        <w:rPr>
-          <w:lang w:val="en-US"/>
-        </w:rPr>
-        <w:t xml:space="preserve">It can be sorted by any of the columns on the screen. </w:t>
-      </w:r>
-    </w:p>
-    <w:p>
-      <w:pPr>
-        <w:rPr>
-          <w:lang w:val="en-US"/>
-        </w:rPr>
-      </w:pPr>
-      <w:r>
-        <w:rPr>
-          <w:lang w:val="en-US"/>
-        </w:rPr>
-        <w:t xml:space="preserve">Instructions: </w:t>
+        <w:pStyle w:val="ListParagraph"/>
+        <w:rPr>
+          <w:lang w:val="en-US"/>
+        </w:rPr>
+      </w:pPr>
+    </w:p>
+    <w:p>
+      <w:pPr>
+        <w:rPr>
+          <w:lang w:val="en-US"/>
+        </w:rPr>
+      </w:pPr>
+      <w:r>
+        <w:rPr>
+          <w:lang w:val="en-US"/>
+        </w:rPr>
+        <w:t xml:space="preserve">The View Pool Screen displays a list of </w:t>
+      </w:r>
+      <w:r>
+        <w:rPr>
+          <w:lang w:val="en-US"/>
+        </w:rPr>
+        <w:t xml:space="preserve">swimmers </w:t>
+      </w:r>
+      <w:r>
+        <w:rPr>
+          <w:lang w:val="en-US"/>
+        </w:rPr>
+        <w:t>currently checked in and active at the pool along with the</w:t>
+      </w:r>
+      <w:r>
+        <w:rPr>
+          <w:lang w:val="en-US"/>
+        </w:rPr>
+        <w:t xml:space="preserve"> swimmers’</w:t>
+      </w:r>
+      <w:r>
+        <w:rPr>
+          <w:lang w:val="en-US"/>
+        </w:rPr>
+        <w:t xml:space="preserve"> age, check-in time, </w:t>
+      </w:r>
+      <w:r>
+        <w:rPr>
+          <w:lang w:val="en-US"/>
+        </w:rPr>
+        <w:t xml:space="preserve">duration spent </w:t>
+      </w:r>
+      <w:r>
+        <w:rPr>
+          <w:lang w:val="en-US"/>
+        </w:rPr>
+        <w:t>at the pool, type (male, female, child, baby)</w:t>
+      </w:r>
+      <w:r>
+        <w:rPr>
+          <w:lang w:val="en-US"/>
+        </w:rPr>
+        <w:t>, and picture</w:t>
+      </w:r>
+      <w:r>
+        <w:rPr>
+          <w:lang w:val="en-US"/>
+        </w:rPr>
+        <w:t>.  The list can be further refined by name</w:t>
+      </w:r>
+      <w:r>
+        <w:rPr>
+          <w:lang w:val="en-US"/>
+        </w:rPr>
+        <w:t xml:space="preserve"> or sorted</w:t>
+      </w:r>
+      <w:r>
+        <w:rPr>
+          <w:lang w:val="en-US"/>
+        </w:rPr>
+        <w:t xml:space="preserve">.  The user may access a swimmer’s full profile information </w:t>
+      </w:r>
+      <w:r>
+        <w:rPr>
+          <w:lang w:val="en-US"/>
+        </w:rPr>
+        <w:t>or check swimmers out of the pool.</w:t>
+      </w:r>
+    </w:p>
+    <w:p>
+      <w:pPr>
+        <w:rPr>
+          <w:lang w:val="en-US"/>
+        </w:rPr>
+      </w:pPr>
+      <w:r>
+        <w:rPr>
+          <w:lang w:val="en-US"/>
+        </w:rPr>
+        <w:t>Instructions:</w:t>
       </w:r>
     </w:p>
     <w:p>
@@ -1539,7 +1497,7 @@
         <w:pStyle w:val="ListParagraph"/>
         <w:numPr>
           <w:ilvl w:val="0"/>
-          <w:numId w:val="30"/>
+          <w:numId w:val="29"/>
         </w:numPr>
         <w:rPr>
           <w:lang w:val="en-US"/>
@@ -1549,7 +1507,7 @@
         <w:rPr>
           <w:lang w:val="en-US"/>
         </w:rPr>
-        <w:t>Select date range:</w:t>
+        <w:t xml:space="preserve">Search by Name </w:t>
       </w:r>
     </w:p>
     <w:p>
@@ -1557,7 +1515,7 @@
         <w:pStyle w:val="ListParagraph"/>
         <w:numPr>
           <w:ilvl w:val="1"/>
-          <w:numId w:val="30"/>
+          <w:numId w:val="29"/>
         </w:numPr>
         <w:rPr>
           <w:lang w:val="en-US"/>
@@ -1567,21 +1525,7 @@
         <w:rPr>
           <w:lang w:val="en-US"/>
         </w:rPr>
-        <w:t xml:space="preserve">Selecting a date can be done by clicking on the calendar next to each date at the top of the report. Click the calendar to the right of the field labeled “from” to choose a beginning date and do the same on the calendar to the right of the “to” field to select </w:t>
-      </w:r>
-      <w:proofErr w:type="gramStart"/>
-      <w:r>
-        <w:rPr>
-          <w:lang w:val="en-US"/>
-        </w:rPr>
-        <w:t>a</w:t>
-      </w:r>
-      <w:proofErr w:type="gramEnd"/>
-      <w:r>
-        <w:rPr>
-          <w:lang w:val="en-US"/>
-        </w:rPr>
-        <w:t xml:space="preserve"> end date for the report. </w:t>
+        <w:t>Type a first or last name into the search field and click the search button.  The screen will display matching results or an error message.</w:t>
       </w:r>
     </w:p>
     <w:p>
@@ -1589,7 +1533,7 @@
         <w:pStyle w:val="ListParagraph"/>
         <w:numPr>
           <w:ilvl w:val="0"/>
-          <w:numId w:val="30"/>
+          <w:numId w:val="29"/>
         </w:numPr>
         <w:rPr>
           <w:lang w:val="en-US"/>
@@ -1599,7 +1543,7 @@
         <w:rPr>
           <w:lang w:val="en-US"/>
         </w:rPr>
-        <w:t>Update report data:</w:t>
+        <w:t>Toggle order by Name, Age, Check-In Time, Duration at the Pool, or Type</w:t>
       </w:r>
     </w:p>
     <w:p>
@@ -1607,7 +1551,7 @@
         <w:pStyle w:val="ListParagraph"/>
         <w:numPr>
           <w:ilvl w:val="1"/>
-          <w:numId w:val="30"/>
+          <w:numId w:val="29"/>
         </w:numPr>
         <w:rPr>
           <w:lang w:val="en-US"/>
@@ -1617,11 +1561,121 @@
         <w:rPr>
           <w:lang w:val="en-US"/>
         </w:rPr>
-        <w:t xml:space="preserve">Select the date range for the report and then click the “update” button to show the updated range. </w:t>
-      </w:r>
-    </w:p>
-    <w:p>
-      <w:pPr>
+        <w:t>Click the respective category in the title bar to sort the list accordingly, an additional click will reverse the order</w:t>
+      </w:r>
+    </w:p>
+    <w:p>
+      <w:pPr>
+        <w:pStyle w:val="ListParagraph"/>
+        <w:numPr>
+          <w:ilvl w:val="0"/>
+          <w:numId w:val="29"/>
+        </w:numPr>
+        <w:rPr>
+          <w:lang w:val="en-US"/>
+        </w:rPr>
+      </w:pPr>
+      <w:r>
+        <w:rPr>
+          <w:lang w:val="en-US"/>
+        </w:rPr>
+        <w:t>Check-out Swimmer</w:t>
+      </w:r>
+    </w:p>
+    <w:p>
+      <w:pPr>
+        <w:pStyle w:val="ListParagraph"/>
+        <w:numPr>
+          <w:ilvl w:val="1"/>
+          <w:numId w:val="29"/>
+        </w:numPr>
+        <w:rPr>
+          <w:lang w:val="en-US"/>
+        </w:rPr>
+      </w:pPr>
+      <w:r>
+        <w:rPr>
+          <w:lang w:val="en-US"/>
+        </w:rPr>
+        <w:t>Click the ‘X’ on the row of the swimmer to be checked-out.  The swimmer will be removed from the list.</w:t>
+      </w:r>
+    </w:p>
+    <w:p>
+      <w:pPr>
+        <w:pStyle w:val="ListParagraph"/>
+        <w:numPr>
+          <w:ilvl w:val="0"/>
+          <w:numId w:val="29"/>
+        </w:numPr>
+        <w:rPr>
+          <w:lang w:val="en-US"/>
+        </w:rPr>
+      </w:pPr>
+      <w:r>
+        <w:rPr>
+          <w:lang w:val="en-US"/>
+        </w:rPr>
+        <w:t>View a Swimmer Profile</w:t>
+      </w:r>
+    </w:p>
+    <w:p>
+      <w:pPr>
+        <w:pStyle w:val="ListParagraph"/>
+        <w:numPr>
+          <w:ilvl w:val="1"/>
+          <w:numId w:val="29"/>
+        </w:numPr>
+        <w:rPr>
+          <w:lang w:val="en-US"/>
+        </w:rPr>
+      </w:pPr>
+      <w:r>
+        <w:rPr>
+          <w:lang w:val="en-US"/>
+        </w:rPr>
+        <w:t>Click the underlined name of the swimmer.</w:t>
+      </w:r>
+    </w:p>
+    <w:p>
+      <w:pPr>
+        <w:pStyle w:val="ListParagraph"/>
+        <w:numPr>
+          <w:ilvl w:val="0"/>
+          <w:numId w:val="29"/>
+        </w:numPr>
+        <w:rPr>
+          <w:lang w:val="en-US"/>
+        </w:rPr>
+      </w:pPr>
+      <w:r>
+        <w:rPr>
+          <w:lang w:val="en-US"/>
+        </w:rPr>
+        <w:t>Back</w:t>
+      </w:r>
+    </w:p>
+    <w:p>
+      <w:pPr>
+        <w:pStyle w:val="ListParagraph"/>
+        <w:numPr>
+          <w:ilvl w:val="1"/>
+          <w:numId w:val="29"/>
+        </w:numPr>
+        <w:rPr>
+          <w:lang w:val="en-US"/>
+        </w:rPr>
+      </w:pPr>
+      <w:r>
+        <w:rPr>
+          <w:lang w:val="en-US"/>
+        </w:rPr>
+        <w:t>Click on the Back button to return to Main Menu</w:t>
+      </w:r>
+    </w:p>
+    <w:p>
+      <w:pPr>
+        <w:pStyle w:val="ListParagraph"/>
+        <w:ind w:left="1080"/>
         <w:rPr>
           <w:lang w:val="en-US"/>
         </w:rPr>
@@ -1667,25 +1721,18 @@
         <w:rPr>
           <w:lang w:val="en-US"/>
         </w:rPr>
-        <w:t>Reports/View Customers screen:</w:t>
-      </w:r>
-    </w:p>
-    <w:p>
-      <w:pPr>
-        <w:rPr>
-          <w:lang w:val="en-US"/>
-        </w:rPr>
-      </w:pPr>
+        <w:t>Reports/View Visits screen:</w:t>
+      </w:r>
       <w:r>
         <w:rPr>
           <w:noProof/>
           <w:lang w:val="en-US"/>
         </w:rPr>
         <w:drawing>
-          <wp:inline distT="0" distB="0" distL="0" distR="0" wp14:anchorId="38AAB449" wp14:editId="07D31928">
-            <wp:extent cx="4965723" cy="3531476"/>
-            <wp:effectExtent l="0" t="0" r="6350" b="0"/>
-            <wp:docPr id="4" name="Рисунок 4"/>
+          <wp:inline distT="0" distB="0" distL="0" distR="0" wp14:anchorId="597F1C6D" wp14:editId="3C8497A3">
+            <wp:extent cx="5040642" cy="3590144"/>
+            <wp:effectExtent l="0" t="0" r="1270" b="4445"/>
+            <wp:docPr id="19" name="Picture 19"/>
             <wp:cNvGraphicFramePr>
               <a:graphicFrameLocks xmlns:a="http://schemas.openxmlformats.org/drawingml/2006/main" noChangeAspect="1"/>
             </wp:cNvGraphicFramePr>
@@ -1693,11 +1740,11 @@
               <a:graphicData uri="http://schemas.openxmlformats.org/drawingml/2006/picture">
                 <pic:pic xmlns:pic="http://schemas.openxmlformats.org/drawingml/2006/picture">
                   <pic:nvPicPr>
-                    <pic:cNvPr id="4" name="Reports_Customers.png"/>
+                    <pic:cNvPr id="19" name="Screen Shot 2018-10-19 at 5.01.22 PM.jpg"/>
                     <pic:cNvPicPr/>
                   </pic:nvPicPr>
                   <pic:blipFill>
-                    <a:blip r:embed="rId14">
+                    <a:blip r:embed="rId14" cstate="print">
                       <a:extLst>
                         <a:ext uri="{28A0092B-C50C-407E-A947-70E740481C1C}">
                           <a14:useLocalDpi xmlns:a14="http://schemas.microsoft.com/office/drawing/2010/main" val="0"/>
@@ -1711,7 +1758,7 @@
                   <pic:spPr>
                     <a:xfrm>
                       <a:off x="0" y="0"/>
-                      <a:ext cx="4970600" cy="3534944"/>
+                      <a:ext cx="5055501" cy="3600727"/>
                     </a:xfrm>
                     <a:prstGeom prst="rect">
                       <a:avLst/>
@@ -1726,29 +1773,28 @@
     </w:p>
     <w:p>
       <w:pPr>
-        <w:pStyle w:val="Heading3"/>
-        <w:rPr>
-          <w:lang w:val="en-US"/>
-        </w:rPr>
-      </w:pPr>
-    </w:p>
-    <w:p>
-      <w:pPr>
-        <w:rPr>
-          <w:lang w:val="en-US"/>
-        </w:rPr>
-      </w:pPr>
-      <w:r>
-        <w:rPr>
-          <w:lang w:val="en-US"/>
-        </w:rPr>
-        <w:t>The reports/ View Customers screen shows a report for each customer based on the date range spe</w:t>
-      </w:r>
-      <w:r>
-        <w:rPr>
-          <w:lang w:val="en-US"/>
-        </w:rPr>
-        <w:t xml:space="preserve">cified. Columns from left to right consist of: Customer, the number of visits for said customer, their average time attended per visit, the total time spent at the pool during this period, and the type of customer. </w:t>
+        <w:rPr>
+          <w:lang w:val="en-US"/>
+        </w:rPr>
+      </w:pPr>
+    </w:p>
+    <w:p>
+      <w:pPr>
+        <w:rPr>
+          <w:lang w:val="en-US"/>
+        </w:rPr>
+      </w:pPr>
+      <w:r>
+        <w:rPr>
+          <w:lang w:val="en-US"/>
+        </w:rPr>
+        <w:t xml:space="preserve">The Reports/View Visits screen shows the relevant data for a visits report. This report is essentially the replacement for a check-in log/book that would be used record attendance at the pool. It displays each instance of a customer visit between a time period specified by the user. </w:t>
+      </w:r>
+      <w:r>
+        <w:rPr>
+          <w:lang w:val="en-US"/>
+        </w:rPr>
+        <w:t xml:space="preserve">It can be sorted by any of the columns on the screen. </w:t>
       </w:r>
     </w:p>
     <w:p>
@@ -1769,7 +1815,7 @@
         <w:pStyle w:val="ListParagraph"/>
         <w:numPr>
           <w:ilvl w:val="0"/>
-          <w:numId w:val="31"/>
+          <w:numId w:val="30"/>
         </w:numPr>
         <w:rPr>
           <w:lang w:val="en-US"/>
@@ -1779,7 +1825,7 @@
         <w:rPr>
           <w:lang w:val="en-US"/>
         </w:rPr>
-        <w:t xml:space="preserve">Sort by customer, number of visits, average time, total time, or type. </w:t>
+        <w:t>Select date range:</w:t>
       </w:r>
     </w:p>
     <w:p>
@@ -1787,7 +1833,7 @@
         <w:pStyle w:val="ListParagraph"/>
         <w:numPr>
           <w:ilvl w:val="1"/>
-          <w:numId w:val="31"/>
+          <w:numId w:val="30"/>
         </w:numPr>
         <w:rPr>
           <w:lang w:val="en-US"/>
@@ -1797,7 +1843,21 @@
         <w:rPr>
           <w:lang w:val="en-US"/>
         </w:rPr>
-        <w:t xml:space="preserve">You can sort by any column by clicking on the column header. </w:t>
+        <w:t xml:space="preserve">Selecting a date can be done by clicking on the calendar next to each date at the top of the report. Click the calendar to the right of the field labeled “from” to choose a beginning date and do the same on the calendar to the right of the “to” field to select </w:t>
+      </w:r>
+      <w:proofErr w:type="gramStart"/>
+      <w:r>
+        <w:rPr>
+          <w:lang w:val="en-US"/>
+        </w:rPr>
+        <w:t>a</w:t>
+      </w:r>
+      <w:proofErr w:type="gramEnd"/>
+      <w:r>
+        <w:rPr>
+          <w:lang w:val="en-US"/>
+        </w:rPr>
+        <w:t xml:space="preserve"> end date for the report. </w:t>
       </w:r>
     </w:p>
     <w:p>
@@ -1805,7 +1865,7 @@
         <w:pStyle w:val="ListParagraph"/>
         <w:numPr>
           <w:ilvl w:val="0"/>
-          <w:numId w:val="31"/>
+          <w:numId w:val="30"/>
         </w:numPr>
         <w:rPr>
           <w:lang w:val="en-US"/>
@@ -1815,7 +1875,7 @@
         <w:rPr>
           <w:lang w:val="en-US"/>
         </w:rPr>
-        <w:t>Select date range:</w:t>
+        <w:t>Update report data:</w:t>
       </w:r>
     </w:p>
     <w:p>
@@ -1823,7 +1883,7 @@
         <w:pStyle w:val="ListParagraph"/>
         <w:numPr>
           <w:ilvl w:val="1"/>
-          <w:numId w:val="31"/>
+          <w:numId w:val="30"/>
         </w:numPr>
         <w:rPr>
           <w:lang w:val="en-US"/>
@@ -1833,35 +1893,49 @@
         <w:rPr>
           <w:lang w:val="en-US"/>
         </w:rPr>
-        <w:t xml:space="preserve">Selecting a date can be done by clicking on the calendar next to each date at the top of the report. Click the calendar to the right of the field labeled “from” to choose a beginning date and do the same on the calendar to the right of the “to” field to select </w:t>
-      </w:r>
-      <w:proofErr w:type="spellStart"/>
-      <w:proofErr w:type="gramStart"/>
-      <w:r>
-        <w:rPr>
-          <w:lang w:val="en-US"/>
-        </w:rPr>
-        <w:t>a</w:t>
-      </w:r>
-      <w:proofErr w:type="spellEnd"/>
-      <w:proofErr w:type="gramEnd"/>
-      <w:r>
-        <w:rPr>
-          <w:lang w:val="en-US"/>
-        </w:rPr>
-        <w:t xml:space="preserve"> end date for the report. </w:t>
-      </w:r>
-    </w:p>
-    <w:p>
-      <w:pPr>
-        <w:pStyle w:val="ListParagraph"/>
-        <w:rPr>
-          <w:lang w:val="en-US"/>
-        </w:rPr>
-      </w:pPr>
-    </w:p>
-    <w:p>
-      <w:pPr>
+        <w:t xml:space="preserve">Select the date range for the report and then click the “update” button to show the updated range. </w:t>
+      </w:r>
+    </w:p>
+    <w:p>
+      <w:pPr>
+        <w:pStyle w:val="ListParagraph"/>
+        <w:numPr>
+          <w:ilvl w:val="0"/>
+          <w:numId w:val="30"/>
+        </w:numPr>
+        <w:rPr>
+          <w:lang w:val="en-US"/>
+        </w:rPr>
+      </w:pPr>
+      <w:r>
+        <w:rPr>
+          <w:lang w:val="en-US"/>
+        </w:rPr>
+        <w:t>Back</w:t>
+      </w:r>
+    </w:p>
+    <w:p>
+      <w:pPr>
+        <w:pStyle w:val="ListParagraph"/>
+        <w:numPr>
+          <w:ilvl w:val="1"/>
+          <w:numId w:val="30"/>
+        </w:numPr>
+        <w:rPr>
+          <w:lang w:val="en-US"/>
+        </w:rPr>
+      </w:pPr>
+      <w:r>
+        <w:rPr>
+          <w:lang w:val="en-US"/>
+        </w:rPr>
+        <w:t>Click on the Back button to return to Main Menu</w:t>
+      </w:r>
+    </w:p>
+    <w:p>
+      <w:pPr>
+        <w:pStyle w:val="ListParagraph"/>
+        <w:ind w:left="1492"/>
         <w:rPr>
           <w:lang w:val="en-US"/>
         </w:rPr>
@@ -1914,25 +1988,18 @@
         <w:rPr>
           <w:lang w:val="en-US"/>
         </w:rPr>
-        <w:t>Reports/Attendance screen:</w:t>
-      </w:r>
-    </w:p>
-    <w:p>
-      <w:pPr>
-        <w:rPr>
-          <w:lang w:val="en-US"/>
-        </w:rPr>
-      </w:pPr>
+        <w:t>Reports/View Customers screen:</w:t>
+      </w:r>
       <w:r>
         <w:rPr>
           <w:noProof/>
           <w:lang w:val="en-US"/>
         </w:rPr>
         <w:drawing>
-          <wp:inline distT="0" distB="0" distL="0" distR="0" wp14:anchorId="4878D5B1" wp14:editId="5EAAD00D">
-            <wp:extent cx="4981903" cy="3542982"/>
-            <wp:effectExtent l="0" t="0" r="0" b="635"/>
-            <wp:docPr id="3" name="Рисунок 3"/>
+          <wp:inline distT="0" distB="0" distL="0" distR="0" wp14:anchorId="147E1E98" wp14:editId="64A12943">
+            <wp:extent cx="4982684" cy="3537679"/>
+            <wp:effectExtent l="0" t="0" r="0" b="5715"/>
+            <wp:docPr id="20" name="Picture 20"/>
             <wp:cNvGraphicFramePr>
               <a:graphicFrameLocks xmlns:a="http://schemas.openxmlformats.org/drawingml/2006/main" noChangeAspect="1"/>
             </wp:cNvGraphicFramePr>
@@ -1940,11 +2007,11 @@
               <a:graphicData uri="http://schemas.openxmlformats.org/drawingml/2006/picture">
                 <pic:pic xmlns:pic="http://schemas.openxmlformats.org/drawingml/2006/picture">
                   <pic:nvPicPr>
-                    <pic:cNvPr id="3" name="Reports_Attendance.png"/>
+                    <pic:cNvPr id="20" name="Screen Shot 2018-10-19 at 5.02.10 PM.jpg"/>
                     <pic:cNvPicPr/>
                   </pic:nvPicPr>
                   <pic:blipFill>
-                    <a:blip r:embed="rId15">
+                    <a:blip r:embed="rId15" cstate="print">
                       <a:extLst>
                         <a:ext uri="{28A0092B-C50C-407E-A947-70E740481C1C}">
                           <a14:useLocalDpi xmlns:a14="http://schemas.microsoft.com/office/drawing/2010/main" val="0"/>
@@ -1958,7 +2025,7 @@
                   <pic:spPr>
                     <a:xfrm>
                       <a:off x="0" y="0"/>
-                      <a:ext cx="4999366" cy="3555401"/>
+                      <a:ext cx="4996793" cy="3547697"/>
                     </a:xfrm>
                     <a:prstGeom prst="rect">
                       <a:avLst/>
@@ -1973,41 +2040,42 @@
     </w:p>
     <w:p>
       <w:pPr>
-        <w:rPr>
-          <w:lang w:val="en-US"/>
-        </w:rPr>
-      </w:pPr>
-    </w:p>
-    <w:p>
-      <w:pPr>
-        <w:rPr>
-          <w:lang w:val="en-US"/>
-        </w:rPr>
-      </w:pPr>
-      <w:r>
-        <w:rPr>
-          <w:lang w:val="en-US"/>
-        </w:rPr>
-        <w:t xml:space="preserve">The reports/ attendance screens give an in-depth report of attendance during a specified date range. The time of day refers to the hour of the day in military time. The table pictured above shows the average load per each hour, and day of the week. </w:t>
-      </w:r>
-      <w:r>
-        <w:rPr>
-          <w:lang w:val="en-US"/>
-        </w:rPr>
-        <w:t xml:space="preserve">Different statistics pertaining to attendance can be selected using the statistic drop down. </w:t>
-      </w:r>
-    </w:p>
-    <w:p>
-      <w:pPr>
-        <w:rPr>
-          <w:lang w:val="en-US"/>
-        </w:rPr>
-      </w:pPr>
-      <w:r>
-        <w:rPr>
-          <w:lang w:val="en-US"/>
-        </w:rPr>
-        <w:t>Instructions:</w:t>
+        <w:pStyle w:val="Heading3"/>
+        <w:rPr>
+          <w:lang w:val="en-US"/>
+        </w:rPr>
+      </w:pPr>
+    </w:p>
+    <w:p>
+      <w:pPr>
+        <w:rPr>
+          <w:lang w:val="en-US"/>
+        </w:rPr>
+      </w:pPr>
+      <w:r>
+        <w:rPr>
+          <w:lang w:val="en-US"/>
+        </w:rPr>
+        <w:t>The reports/ View Customers screen shows a report for each customer based on the date range spe</w:t>
+      </w:r>
+      <w:r>
+        <w:rPr>
+          <w:lang w:val="en-US"/>
+        </w:rPr>
+        <w:t xml:space="preserve">cified. Columns from left to right consist of: Customer, the number of visits for said customer, their average time attended per visit, the total time spent at the pool during this period, and the type of customer. </w:t>
+      </w:r>
+    </w:p>
+    <w:p>
+      <w:pPr>
+        <w:rPr>
+          <w:lang w:val="en-US"/>
+        </w:rPr>
+      </w:pPr>
+      <w:r>
+        <w:rPr>
+          <w:lang w:val="en-US"/>
+        </w:rPr>
+        <w:t xml:space="preserve">Instructions: </w:t>
       </w:r>
     </w:p>
     <w:p>
@@ -2015,7 +2083,7 @@
         <w:pStyle w:val="ListParagraph"/>
         <w:numPr>
           <w:ilvl w:val="0"/>
-          <w:numId w:val="32"/>
+          <w:numId w:val="31"/>
         </w:numPr>
         <w:rPr>
           <w:lang w:val="en-US"/>
@@ -2025,7 +2093,7 @@
         <w:rPr>
           <w:lang w:val="en-US"/>
         </w:rPr>
-        <w:t>Change statistic</w:t>
+        <w:t xml:space="preserve">Sort by customer, number of visits, average time, total time, or type. </w:t>
       </w:r>
     </w:p>
     <w:p>
@@ -2033,7 +2101,7 @@
         <w:pStyle w:val="ListParagraph"/>
         <w:numPr>
           <w:ilvl w:val="1"/>
-          <w:numId w:val="32"/>
+          <w:numId w:val="31"/>
         </w:numPr>
         <w:rPr>
           <w:lang w:val="en-US"/>
@@ -2043,21 +2111,7 @@
         <w:rPr>
           <w:lang w:val="en-US"/>
         </w:rPr>
-        <w:t xml:space="preserve">To change the statistic displayed, use the </w:t>
-      </w:r>
-      <w:proofErr w:type="gramStart"/>
-      <w:r>
-        <w:rPr>
-          <w:lang w:val="en-US"/>
-        </w:rPr>
-        <w:t>drop down</w:t>
-      </w:r>
-      <w:proofErr w:type="gramEnd"/>
-      <w:r>
-        <w:rPr>
-          <w:lang w:val="en-US"/>
-        </w:rPr>
-        <w:t xml:space="preserve"> field labeled “Statistic” to select the statistic you want, then click the update button to display it.</w:t>
+        <w:t xml:space="preserve">You can sort by any column by clicking on the column header. </w:t>
       </w:r>
     </w:p>
     <w:p>
@@ -2065,7 +2119,7 @@
         <w:pStyle w:val="ListParagraph"/>
         <w:numPr>
           <w:ilvl w:val="0"/>
-          <w:numId w:val="32"/>
+          <w:numId w:val="31"/>
         </w:numPr>
         <w:rPr>
           <w:lang w:val="en-US"/>
@@ -2083,7 +2137,7 @@
         <w:pStyle w:val="ListParagraph"/>
         <w:numPr>
           <w:ilvl w:val="1"/>
-          <w:numId w:val="32"/>
+          <w:numId w:val="31"/>
         </w:numPr>
         <w:rPr>
           <w:lang w:val="en-US"/>
@@ -2115,6 +2169,56 @@
     <w:p>
       <w:pPr>
         <w:pStyle w:val="ListParagraph"/>
+        <w:numPr>
+          <w:ilvl w:val="0"/>
+          <w:numId w:val="31"/>
+        </w:numPr>
+        <w:rPr>
+          <w:lang w:val="en-US"/>
+        </w:rPr>
+      </w:pPr>
+      <w:r>
+        <w:rPr>
+          <w:lang w:val="en-US"/>
+        </w:rPr>
+        <w:t>Back</w:t>
+      </w:r>
+    </w:p>
+    <w:p>
+      <w:pPr>
+        <w:pStyle w:val="ListParagraph"/>
+        <w:numPr>
+          <w:ilvl w:val="1"/>
+          <w:numId w:val="31"/>
+        </w:numPr>
+        <w:rPr>
+          <w:lang w:val="en-US"/>
+        </w:rPr>
+      </w:pPr>
+      <w:r>
+        <w:rPr>
+          <w:lang w:val="en-US"/>
+        </w:rPr>
+        <w:t>Click on the Back button to return to Main Menu</w:t>
+      </w:r>
+    </w:p>
+    <w:p>
+      <w:pPr>
+        <w:pStyle w:val="ListParagraph"/>
+        <w:rPr>
+          <w:lang w:val="en-US"/>
+        </w:rPr>
+      </w:pPr>
+    </w:p>
+    <w:p>
+      <w:pPr>
+        <w:rPr>
+          <w:lang w:val="en-US"/>
+        </w:rPr>
+      </w:pPr>
+    </w:p>
+    <w:p>
+      <w:pPr>
         <w:rPr>
           <w:lang w:val="en-US"/>
         </w:rPr>
@@ -2151,58 +2255,27 @@
     </w:p>
     <w:p>
       <w:pPr>
-        <w:rPr>
-          <w:lang w:val="en-US"/>
-        </w:rPr>
-      </w:pPr>
-    </w:p>
-    <w:p>
-      <w:pPr>
-        <w:rPr>
-          <w:lang w:val="en-US"/>
-        </w:rPr>
-      </w:pPr>
-      <w:bookmarkStart w:id="0" w:name="_GoBack"/>
-      <w:bookmarkEnd w:id="0"/>
-    </w:p>
-    <w:p>
-      <w:pPr>
         <w:pStyle w:val="Heading3"/>
         <w:rPr>
           <w:lang w:val="en-US"/>
         </w:rPr>
       </w:pPr>
-    </w:p>
-    <w:p>
-      <w:pPr>
-        <w:pStyle w:val="Heading3"/>
-        <w:rPr>
-          <w:lang w:val="en-US"/>
-        </w:rPr>
-      </w:pPr>
-      <w:r>
-        <w:rPr>
-          <w:lang w:val="en-US"/>
-        </w:rPr>
-        <w:t>Staff screen:</w:t>
-      </w:r>
-    </w:p>
-    <w:p>
-      <w:pPr>
-        <w:rPr>
-          <w:lang w:val="en-US"/>
-        </w:rPr>
-      </w:pPr>
+      <w:r>
+        <w:rPr>
+          <w:lang w:val="en-US"/>
+        </w:rPr>
+        <w:t>Reports/Attendance screen:</w:t>
+      </w:r>
       <w:r>
         <w:rPr>
           <w:noProof/>
           <w:lang w:val="en-US"/>
         </w:rPr>
         <w:drawing>
-          <wp:inline distT="0" distB="0" distL="0" distR="0" wp14:anchorId="250D1ED0" wp14:editId="457F259B">
-            <wp:extent cx="5940425" cy="4231005"/>
-            <wp:effectExtent l="0" t="0" r="3175" b="0"/>
-            <wp:docPr id="15" name="Picture 15"/>
+          <wp:inline distT="0" distB="0" distL="0" distR="0" wp14:anchorId="285A3D2A" wp14:editId="2F37A0B0">
+            <wp:extent cx="5014210" cy="3557382"/>
+            <wp:effectExtent l="0" t="0" r="2540" b="0"/>
+            <wp:docPr id="21" name="Picture 21"/>
             <wp:cNvGraphicFramePr>
               <a:graphicFrameLocks xmlns:a="http://schemas.openxmlformats.org/drawingml/2006/main" noChangeAspect="1"/>
             </wp:cNvGraphicFramePr>
@@ -2210,7 +2283,7 @@
               <a:graphicData uri="http://schemas.openxmlformats.org/drawingml/2006/picture">
                 <pic:pic xmlns:pic="http://schemas.openxmlformats.org/drawingml/2006/picture">
                   <pic:nvPicPr>
-                    <pic:cNvPr id="15" name="Screen Shot 2018-10-17 at 11.31.53 AM.jpg"/>
+                    <pic:cNvPr id="21" name="Screen Shot 2018-10-19 at 5.02.49 PM.jpg"/>
                     <pic:cNvPicPr/>
                   </pic:nvPicPr>
                   <pic:blipFill>
@@ -2228,7 +2301,7 @@
                   <pic:spPr>
                     <a:xfrm>
                       <a:off x="0" y="0"/>
-                      <a:ext cx="5940425" cy="4231005"/>
+                      <a:ext cx="5024671" cy="3564803"/>
                     </a:xfrm>
                     <a:prstGeom prst="rect">
                       <a:avLst/>
@@ -2243,29 +2316,41 @@
     </w:p>
     <w:p>
       <w:pPr>
-        <w:pStyle w:val="Heading3"/>
-        <w:rPr>
-          <w:lang w:val="en-US"/>
-        </w:rPr>
-      </w:pPr>
-    </w:p>
-    <w:p>
-      <w:pPr>
-        <w:rPr>
-          <w:lang w:val="en-US"/>
-        </w:rPr>
-      </w:pPr>
-      <w:r>
-        <w:rPr>
-          <w:lang w:val="en-US"/>
-        </w:rPr>
-        <w:t xml:space="preserve">The Staff screen enables </w:t>
-      </w:r>
-      <w:r>
-        <w:rPr>
-          <w:lang w:val="en-US"/>
-        </w:rPr>
-        <w:t>any-role user to search for an employee. This screen serves as a landing page for editing, removing, and creating new employees for Admin users. For Operator users, this is only a searchable page where they can see their and other employee’s role.</w:t>
+        <w:rPr>
+          <w:lang w:val="en-US"/>
+        </w:rPr>
+      </w:pPr>
+    </w:p>
+    <w:p>
+      <w:pPr>
+        <w:rPr>
+          <w:lang w:val="en-US"/>
+        </w:rPr>
+      </w:pPr>
+      <w:r>
+        <w:rPr>
+          <w:lang w:val="en-US"/>
+        </w:rPr>
+        <w:t xml:space="preserve">The reports/ attendance screens give an in-depth report of attendance during a specified date range. The time of day refers to the hour of the day in military time. The table pictured above shows the average load per each hour, and day of the week. </w:t>
+      </w:r>
+      <w:r>
+        <w:rPr>
+          <w:lang w:val="en-US"/>
+        </w:rPr>
+        <w:t xml:space="preserve">Different statistics pertaining to attendance can be selected using the statistic drop down. </w:t>
+      </w:r>
+    </w:p>
+    <w:p>
+      <w:pPr>
+        <w:rPr>
+          <w:lang w:val="en-US"/>
+        </w:rPr>
+      </w:pPr>
+      <w:r>
+        <w:rPr>
+          <w:lang w:val="en-US"/>
+        </w:rPr>
+        <w:t>Instructions:</w:t>
       </w:r>
     </w:p>
     <w:p>
@@ -2273,7 +2358,7 @@
         <w:pStyle w:val="ListParagraph"/>
         <w:numPr>
           <w:ilvl w:val="0"/>
-          <w:numId w:val="29"/>
+          <w:numId w:val="32"/>
         </w:numPr>
         <w:rPr>
           <w:lang w:val="en-US"/>
@@ -2283,7 +2368,7 @@
         <w:rPr>
           <w:lang w:val="en-US"/>
         </w:rPr>
-        <w:t>Staff name hyperlink and Edit</w:t>
+        <w:t>Change statistic</w:t>
       </w:r>
     </w:p>
     <w:p>
@@ -2291,7 +2376,7 @@
         <w:pStyle w:val="ListParagraph"/>
         <w:numPr>
           <w:ilvl w:val="1"/>
-          <w:numId w:val="29"/>
+          <w:numId w:val="32"/>
         </w:numPr>
         <w:rPr>
           <w:lang w:val="en-US"/>
@@ -2301,7 +2386,21 @@
         <w:rPr>
           <w:lang w:val="en-US"/>
         </w:rPr>
-        <w:t>The clickable staff’s name and Edit buttons are for Admins only, they will be disabled otherwise. Both of these buttons lead the user to the same Edit Employee screen. Any changes made in that screen are reflected when the user returns to this page.</w:t>
+        <w:t xml:space="preserve">To change the statistic displayed, use the </w:t>
+      </w:r>
+      <w:proofErr w:type="gramStart"/>
+      <w:r>
+        <w:rPr>
+          <w:lang w:val="en-US"/>
+        </w:rPr>
+        <w:t>drop down</w:t>
+      </w:r>
+      <w:proofErr w:type="gramEnd"/>
+      <w:r>
+        <w:rPr>
+          <w:lang w:val="en-US"/>
+        </w:rPr>
+        <w:t xml:space="preserve"> field labeled “Statistic” to select the statistic you want, then click the update button to display it.</w:t>
       </w:r>
     </w:p>
     <w:p>
@@ -2309,7 +2408,7 @@
         <w:pStyle w:val="ListParagraph"/>
         <w:numPr>
           <w:ilvl w:val="0"/>
-          <w:numId w:val="29"/>
+          <w:numId w:val="32"/>
         </w:numPr>
         <w:rPr>
           <w:lang w:val="en-US"/>
@@ -2319,7 +2418,7 @@
         <w:rPr>
           <w:lang w:val="en-US"/>
         </w:rPr>
-        <w:t>Remove</w:t>
+        <w:t>Select date range:</w:t>
       </w:r>
     </w:p>
     <w:p>
@@ -2327,7 +2426,7 @@
         <w:pStyle w:val="ListParagraph"/>
         <w:numPr>
           <w:ilvl w:val="1"/>
-          <w:numId w:val="29"/>
+          <w:numId w:val="32"/>
         </w:numPr>
         <w:rPr>
           <w:lang w:val="en-US"/>
@@ -2337,21 +2436,23 @@
         <w:rPr>
           <w:lang w:val="en-US"/>
         </w:rPr>
-        <w:t xml:space="preserve">Clicking Remove prompts the Admin to verify the name of the employee they want to delete. This is to ensure they clicked on the correct employee. If the typed-in swimmer name matches the one they wish to remove, then that employee is removed from </w:t>
+        <w:t xml:space="preserve">Selecting a date can be done by clicking on the calendar next to each date at the top of the report. Click the calendar to the right of the field labeled “from” to choose a beginning date and do the same on the calendar to the right of the “to” field to select </w:t>
       </w:r>
       <w:proofErr w:type="spellStart"/>
-      <w:r>
-        <w:rPr>
-          <w:lang w:val="en-US"/>
-        </w:rPr>
-        <w:t>EmployeeList</w:t>
+      <w:proofErr w:type="gramStart"/>
+      <w:r>
+        <w:rPr>
+          <w:lang w:val="en-US"/>
+        </w:rPr>
+        <w:t>a</w:t>
       </w:r>
       <w:proofErr w:type="spellEnd"/>
-      <w:r>
-        <w:rPr>
-          <w:lang w:val="en-US"/>
-        </w:rPr>
-        <w:t>.</w:t>
+      <w:proofErr w:type="gramEnd"/>
+      <w:r>
+        <w:rPr>
+          <w:lang w:val="en-US"/>
+        </w:rPr>
+        <w:t xml:space="preserve"> end date for the report. </w:t>
       </w:r>
     </w:p>
     <w:p>
@@ -2359,7 +2460,7 @@
         <w:pStyle w:val="ListParagraph"/>
         <w:numPr>
           <w:ilvl w:val="0"/>
-          <w:numId w:val="29"/>
+          <w:numId w:val="32"/>
         </w:numPr>
         <w:rPr>
           <w:lang w:val="en-US"/>
@@ -2369,7 +2470,7 @@
         <w:rPr>
           <w:lang w:val="en-US"/>
         </w:rPr>
-        <w:t>New Employee</w:t>
+        <w:t>Back</w:t>
       </w:r>
     </w:p>
     <w:p>
@@ -2377,7 +2478,7 @@
         <w:pStyle w:val="ListParagraph"/>
         <w:numPr>
           <w:ilvl w:val="1"/>
-          <w:numId w:val="29"/>
+          <w:numId w:val="32"/>
         </w:numPr>
         <w:rPr>
           <w:lang w:val="en-US"/>
@@ -2387,44 +2488,16 @@
         <w:rPr>
           <w:lang w:val="en-US"/>
         </w:rPr>
-        <w:t>Clicking New Employee redirects the Admin user to the New Employee screen. After finishing with that screen, any new employees will be immediately present and searchable in this Staff list.</w:t>
-      </w:r>
-    </w:p>
-    <w:p>
-      <w:pPr>
-        <w:pStyle w:val="ListParagraph"/>
-        <w:numPr>
-          <w:ilvl w:val="0"/>
-          <w:numId w:val="29"/>
-        </w:numPr>
-        <w:rPr>
-          <w:lang w:val="en-US"/>
-        </w:rPr>
-      </w:pPr>
-      <w:r>
-        <w:rPr>
-          <w:lang w:val="en-US"/>
-        </w:rPr>
-        <w:t>Navigate to another use case</w:t>
-      </w:r>
-    </w:p>
-    <w:p>
-      <w:pPr>
-        <w:pStyle w:val="ListParagraph"/>
-        <w:numPr>
-          <w:ilvl w:val="1"/>
-          <w:numId w:val="29"/>
-        </w:numPr>
-        <w:rPr>
-          <w:lang w:val="en-US"/>
-        </w:rPr>
-      </w:pPr>
-      <w:r>
-        <w:rPr>
-          <w:lang w:val="en-US"/>
-        </w:rPr>
-        <w:t>Click on the tab on the top of the screen that corresponds to the desired use case</w:t>
-      </w:r>
+        <w:t>Click on the Back button to return to Main Menu</w:t>
+      </w:r>
+    </w:p>
+    <w:p>
+      <w:pPr>
+        <w:pStyle w:val="ListParagraph"/>
+        <w:rPr>
+          <w:lang w:val="en-US"/>
+        </w:rPr>
+      </w:pPr>
     </w:p>
     <w:p>
       <w:pPr>
@@ -2454,30 +2527,45 @@
           <w:lang w:val="en-US"/>
         </w:rPr>
       </w:pPr>
-      <w:r>
-        <w:rPr>
-          <w:lang w:val="en-US"/>
-        </w:rPr>
-        <w:t>New Employee screen:</w:t>
-      </w:r>
-    </w:p>
-    <w:p>
-      <w:pPr>
+    </w:p>
+    <w:p>
+      <w:pPr>
+        <w:rPr>
+          <w:lang w:val="en-US"/>
+        </w:rPr>
+      </w:pPr>
+    </w:p>
+    <w:p>
+      <w:pPr>
+        <w:pStyle w:val="Heading3"/>
+        <w:rPr>
+          <w:lang w:val="en-US"/>
+        </w:rPr>
+      </w:pPr>
+    </w:p>
+    <w:p>
+      <w:pPr>
+        <w:pStyle w:val="Heading3"/>
+        <w:rPr>
+          <w:lang w:val="en-US"/>
+        </w:rPr>
+      </w:pPr>
+      <w:r>
+        <w:rPr>
+          <w:lang w:val="en-US"/>
+        </w:rPr>
+        <w:t>Staff screen:</w:t>
+      </w:r>
+      <w:r>
         <w:rPr>
           <w:noProof/>
           <w:lang w:val="en-US"/>
         </w:rPr>
-      </w:pPr>
-      <w:r>
-        <w:rPr>
-          <w:noProof/>
-          <w:lang w:val="en-US"/>
-        </w:rPr>
         <w:drawing>
-          <wp:inline distT="0" distB="0" distL="0" distR="0" wp14:anchorId="034EDE40" wp14:editId="22D204E2">
-            <wp:extent cx="5321030" cy="3783653"/>
-            <wp:effectExtent l="0" t="0" r="635" b="1270"/>
-            <wp:docPr id="11" name="Рисунок 11" descr="C:\Users\d.mikhaylov\Documents\Локальный\Personal\Обучение\IST311\Mockups\New Employee.png"/>
+          <wp:inline distT="0" distB="0" distL="0" distR="0" wp14:anchorId="7200B3E1" wp14:editId="513D0E48">
+            <wp:extent cx="5940425" cy="4211955"/>
+            <wp:effectExtent l="0" t="0" r="3175" b="4445"/>
+            <wp:docPr id="22" name="Picture 22"/>
             <wp:cNvGraphicFramePr>
               <a:graphicFrameLocks xmlns:a="http://schemas.openxmlformats.org/drawingml/2006/main" noChangeAspect="1"/>
             </wp:cNvGraphicFramePr>
@@ -2485,10 +2573,8 @@
               <a:graphicData uri="http://schemas.openxmlformats.org/drawingml/2006/picture">
                 <pic:pic xmlns:pic="http://schemas.openxmlformats.org/drawingml/2006/picture">
                   <pic:nvPicPr>
-                    <pic:cNvPr id="0" name="Picture 3" descr="C:\Users\d.mikhaylov\Documents\Локальный\Personal\Обучение\IST311\Mockups\New Employee.png"/>
-                    <pic:cNvPicPr>
-                      <a:picLocks noChangeAspect="1" noChangeArrowheads="1"/>
-                    </pic:cNvPicPr>
+                    <pic:cNvPr id="22" name="Screen Shot 2018-10-19 at 5.03.23 PM.jpg"/>
+                    <pic:cNvPicPr/>
                   </pic:nvPicPr>
                   <pic:blipFill>
                     <a:blip r:embed="rId17" cstate="print">
@@ -2498,23 +2584,18 @@
                         </a:ext>
                       </a:extLst>
                     </a:blip>
-                    <a:srcRect/>
                     <a:stretch>
                       <a:fillRect/>
                     </a:stretch>
                   </pic:blipFill>
-                  <pic:spPr bwMode="auto">
+                  <pic:spPr>
                     <a:xfrm>
                       <a:off x="0" y="0"/>
-                      <a:ext cx="5353637" cy="3806839"/>
+                      <a:ext cx="5940425" cy="4211955"/>
                     </a:xfrm>
                     <a:prstGeom prst="rect">
                       <a:avLst/>
                     </a:prstGeom>
-                    <a:noFill/>
-                    <a:ln>
-                      <a:noFill/>
-                    </a:ln>
                   </pic:spPr>
                 </pic:pic>
               </a:graphicData>
@@ -2525,51 +2606,29 @@
     </w:p>
     <w:p>
       <w:pPr>
-        <w:rPr>
-          <w:lang w:val="en-US"/>
-        </w:rPr>
-      </w:pPr>
-      <w:r>
-        <w:rPr>
-          <w:lang w:val="en-US"/>
-        </w:rPr>
-        <w:t>The “New Employee”</w:t>
-      </w:r>
-      <w:r>
-        <w:rPr>
-          <w:lang w:val="en-US"/>
-        </w:rPr>
-        <w:t xml:space="preserve"> screen</w:t>
-      </w:r>
-      <w:r>
-        <w:rPr>
-          <w:lang w:val="en-US"/>
-        </w:rPr>
-        <w:t xml:space="preserve"> allows any Admin users </w:t>
-      </w:r>
-      <w:r>
-        <w:rPr>
-          <w:lang w:val="en-US"/>
-        </w:rPr>
-        <w:t xml:space="preserve">to </w:t>
-      </w:r>
-      <w:r>
-        <w:rPr>
-          <w:lang w:val="en-US"/>
-        </w:rPr>
-        <w:t>create a new employee for the application. The Role dropdown signifies the Admin or Operator role that the user will have. This is editable later, but it determines what the newly created employee can and cannot do. The employee ID is automatically generated with the surname + first 2 characters of first name. The password is also entered on this screen</w:t>
-      </w:r>
-      <w:r>
-        <w:rPr>
-          <w:lang w:val="en-US"/>
-        </w:rPr>
-        <w:t xml:space="preserve"> and verified</w:t>
-      </w:r>
-      <w:r>
-        <w:rPr>
-          <w:lang w:val="en-US"/>
-        </w:rPr>
-        <w:t>. Both of these make up the employee’s credential, which they can use to log in afterwards.</w:t>
+        <w:pStyle w:val="Heading3"/>
+        <w:rPr>
+          <w:lang w:val="en-US"/>
+        </w:rPr>
+      </w:pPr>
+    </w:p>
+    <w:p>
+      <w:pPr>
+        <w:rPr>
+          <w:lang w:val="en-US"/>
+        </w:rPr>
+      </w:pPr>
+      <w:r>
+        <w:rPr>
+          <w:lang w:val="en-US"/>
+        </w:rPr>
+        <w:t xml:space="preserve">The Staff screen enables </w:t>
+      </w:r>
+      <w:r>
+        <w:rPr>
+          <w:lang w:val="en-US"/>
+        </w:rPr>
+        <w:t>any-role user to search for an employee. This screen serves as a landing page for editing, removing, and creating new employees for Admin users. For Operator users, this is only a searchable page where they can see their and other employee’s role.</w:t>
       </w:r>
     </w:p>
     <w:p>
@@ -2587,7 +2646,7 @@
         <w:rPr>
           <w:lang w:val="en-US"/>
         </w:rPr>
-        <w:t>Create</w:t>
+        <w:t>Staff name hyperlink and Edit</w:t>
       </w:r>
     </w:p>
     <w:p>
@@ -2605,7 +2664,7 @@
         <w:rPr>
           <w:lang w:val="en-US"/>
         </w:rPr>
-        <w:t xml:space="preserve">Clicking Create verifies that all fields are filled out appropriately, and if so then it saves the employee into the appropriate file to be accessed later. </w:t>
+        <w:t>The clickable staff’s name and Edit buttons are for Admins only, they will be disabled otherwise. Both of these buttons lead the user to the same Edit Employee screen. Any changes made in that screen are reflected when the user returns to this page.</w:t>
       </w:r>
     </w:p>
     <w:p>
@@ -2623,7 +2682,7 @@
         <w:rPr>
           <w:lang w:val="en-US"/>
         </w:rPr>
-        <w:t>Navigate to another use case</w:t>
+        <w:t>Remove</w:t>
       </w:r>
     </w:p>
     <w:p>
@@ -2641,53 +2700,99 @@
         <w:rPr>
           <w:lang w:val="en-US"/>
         </w:rPr>
-        <w:t xml:space="preserve">Click on the tab on the top of the screen that corresponds to the desired use case. In this case, doing so without clicking Create will not save any changes. </w:t>
-      </w:r>
-    </w:p>
-    <w:p>
-      <w:pPr>
-        <w:rPr>
-          <w:lang w:val="en-US"/>
-        </w:rPr>
-      </w:pPr>
-    </w:p>
-    <w:p>
-      <w:pPr>
-        <w:rPr>
-          <w:lang w:val="en-US"/>
-        </w:rPr>
-      </w:pPr>
-    </w:p>
-    <w:p>
-      <w:pPr>
-        <w:rPr>
-          <w:lang w:val="en-US"/>
-        </w:rPr>
-      </w:pPr>
-    </w:p>
-    <w:p>
-      <w:pPr>
-        <w:rPr>
-          <w:lang w:val="en-US"/>
-        </w:rPr>
-      </w:pPr>
-    </w:p>
-    <w:p>
-      <w:pPr>
-        <w:rPr>
-          <w:lang w:val="en-US"/>
-        </w:rPr>
-      </w:pPr>
-    </w:p>
-    <w:p>
-      <w:pPr>
-        <w:rPr>
-          <w:lang w:val="en-US"/>
-        </w:rPr>
-      </w:pPr>
-    </w:p>
-    <w:p>
-      <w:pPr>
+        <w:t xml:space="preserve">Clicking Remove prompts the Admin to verify the name of the employee they want to delete. This is to ensure they clicked on the correct employee. If the typed-in swimmer name matches the one they wish to remove, then that employee is removed from </w:t>
+      </w:r>
+      <w:proofErr w:type="spellStart"/>
+      <w:r>
+        <w:rPr>
+          <w:lang w:val="en-US"/>
+        </w:rPr>
+        <w:t>EmployeeList</w:t>
+      </w:r>
+      <w:proofErr w:type="spellEnd"/>
+      <w:r>
+        <w:rPr>
+          <w:lang w:val="en-US"/>
+        </w:rPr>
+        <w:t>.</w:t>
+      </w:r>
+    </w:p>
+    <w:p>
+      <w:pPr>
+        <w:pStyle w:val="ListParagraph"/>
+        <w:numPr>
+          <w:ilvl w:val="0"/>
+          <w:numId w:val="29"/>
+        </w:numPr>
+        <w:rPr>
+          <w:lang w:val="en-US"/>
+        </w:rPr>
+      </w:pPr>
+      <w:r>
+        <w:rPr>
+          <w:lang w:val="en-US"/>
+        </w:rPr>
+        <w:t>New Employee</w:t>
+      </w:r>
+    </w:p>
+    <w:p>
+      <w:pPr>
+        <w:pStyle w:val="ListParagraph"/>
+        <w:numPr>
+          <w:ilvl w:val="1"/>
+          <w:numId w:val="29"/>
+        </w:numPr>
+        <w:rPr>
+          <w:lang w:val="en-US"/>
+        </w:rPr>
+      </w:pPr>
+      <w:r>
+        <w:rPr>
+          <w:lang w:val="en-US"/>
+        </w:rPr>
+        <w:t>Clicking New Employee redirects the Admin user to the New Employee screen. After finishing with that screen, any new employees will be immediately present and searchable in this Staff list.</w:t>
+      </w:r>
+    </w:p>
+    <w:p>
+      <w:pPr>
+        <w:pStyle w:val="ListParagraph"/>
+        <w:numPr>
+          <w:ilvl w:val="0"/>
+          <w:numId w:val="29"/>
+        </w:numPr>
+        <w:rPr>
+          <w:lang w:val="en-US"/>
+        </w:rPr>
+      </w:pPr>
+      <w:r>
+        <w:rPr>
+          <w:lang w:val="en-US"/>
+        </w:rPr>
+        <w:t>Back</w:t>
+      </w:r>
+    </w:p>
+    <w:p>
+      <w:pPr>
+        <w:pStyle w:val="ListParagraph"/>
+        <w:numPr>
+          <w:ilvl w:val="1"/>
+          <w:numId w:val="29"/>
+        </w:numPr>
+        <w:rPr>
+          <w:lang w:val="en-US"/>
+        </w:rPr>
+      </w:pPr>
+      <w:r>
+        <w:rPr>
+          <w:lang w:val="en-US"/>
+        </w:rPr>
+        <w:t>Click on the Back button to return to Main Menu</w:t>
+      </w:r>
+    </w:p>
+    <w:p>
+      <w:pPr>
+        <w:pStyle w:val="ListParagraph"/>
+        <w:ind w:left="1080"/>
         <w:rPr>
           <w:lang w:val="en-US"/>
         </w:rPr>
@@ -2712,31 +2817,18 @@
         <w:rPr>
           <w:lang w:val="en-US"/>
         </w:rPr>
-        <w:t>Edit</w:t>
-      </w:r>
-      <w:r>
-        <w:rPr>
-          <w:lang w:val="en-US"/>
-        </w:rPr>
-        <w:t xml:space="preserve"> Employee screen:</w:t>
-      </w:r>
-    </w:p>
-    <w:p>
-      <w:pPr>
-        <w:rPr>
-          <w:lang w:val="en-US"/>
-        </w:rPr>
-      </w:pPr>
+        <w:t>New Employee screen:</w:t>
+      </w:r>
       <w:r>
         <w:rPr>
           <w:noProof/>
           <w:lang w:val="en-US"/>
         </w:rPr>
         <w:drawing>
-          <wp:inline distT="0" distB="0" distL="0" distR="0" wp14:anchorId="13A561A7" wp14:editId="2B3C7688">
-            <wp:extent cx="5940425" cy="4223385"/>
-            <wp:effectExtent l="0" t="0" r="3175" b="5715"/>
-            <wp:docPr id="14" name="Picture 14"/>
+          <wp:inline distT="0" distB="0" distL="0" distR="0" wp14:anchorId="065B2819" wp14:editId="0DF2479D">
+            <wp:extent cx="5321508" cy="3785068"/>
+            <wp:effectExtent l="0" t="0" r="0" b="0"/>
+            <wp:docPr id="23" name="Picture 23"/>
             <wp:cNvGraphicFramePr>
               <a:graphicFrameLocks xmlns:a="http://schemas.openxmlformats.org/drawingml/2006/main" noChangeAspect="1"/>
             </wp:cNvGraphicFramePr>
@@ -2744,7 +2836,7 @@
               <a:graphicData uri="http://schemas.openxmlformats.org/drawingml/2006/picture">
                 <pic:pic xmlns:pic="http://schemas.openxmlformats.org/drawingml/2006/picture">
                   <pic:nvPicPr>
-                    <pic:cNvPr id="14" name="Screen Shot 2018-10-17 at 11.12.06 AM.jpg"/>
+                    <pic:cNvPr id="23" name="Screen Shot 2018-10-19 at 5.03.58 PM.jpg"/>
                     <pic:cNvPicPr/>
                   </pic:nvPicPr>
                   <pic:blipFill>
@@ -2762,7 +2854,7 @@
                   <pic:spPr>
                     <a:xfrm>
                       <a:off x="0" y="0"/>
-                      <a:ext cx="5940425" cy="4223385"/>
+                      <a:ext cx="5321508" cy="3785068"/>
                     </a:xfrm>
                     <a:prstGeom prst="rect">
                       <a:avLst/>
@@ -2778,44 +2870,58 @@
     <w:p>
       <w:pPr>
         <w:rPr>
-          <w:lang w:val="en-US"/>
-        </w:rPr>
-      </w:pPr>
-      <w:r>
-        <w:rPr>
-          <w:lang w:val="en-US"/>
-        </w:rPr>
-        <w:t xml:space="preserve">The Edit Employee screen allows any Admin users </w:t>
-      </w:r>
-      <w:r>
-        <w:rPr>
-          <w:lang w:val="en-US"/>
-        </w:rPr>
-        <w:t>to edit any existing employee</w:t>
-      </w:r>
-      <w:r>
-        <w:rPr>
-          <w:lang w:val="en-US"/>
-        </w:rPr>
-        <w:t>.</w:t>
-      </w:r>
-      <w:r>
-        <w:rPr>
-          <w:lang w:val="en-US"/>
-        </w:rPr>
-        <w:t xml:space="preserve"> The fields are mostly the same as the New Employee screen, with the exception of having the ability to change the user’s password</w:t>
-      </w:r>
-      <w:r>
-        <w:rPr>
-          <w:lang w:val="en-US"/>
-        </w:rPr>
-        <w:t xml:space="preserve">. </w:t>
-      </w:r>
-      <w:r>
-        <w:rPr>
-          <w:lang w:val="en-US"/>
-        </w:rPr>
-        <w:t xml:space="preserve"> </w:t>
+          <w:noProof/>
+          <w:lang w:val="en-US"/>
+        </w:rPr>
+      </w:pPr>
+    </w:p>
+    <w:p>
+      <w:pPr>
+        <w:rPr>
+          <w:lang w:val="en-US"/>
+        </w:rPr>
+      </w:pPr>
+      <w:r>
+        <w:rPr>
+          <w:lang w:val="en-US"/>
+        </w:rPr>
+        <w:t>The “New Employee”</w:t>
+      </w:r>
+      <w:r>
+        <w:rPr>
+          <w:lang w:val="en-US"/>
+        </w:rPr>
+        <w:t xml:space="preserve"> screen</w:t>
+      </w:r>
+      <w:r>
+        <w:rPr>
+          <w:lang w:val="en-US"/>
+        </w:rPr>
+        <w:t xml:space="preserve"> allows any Admin users </w:t>
+      </w:r>
+      <w:r>
+        <w:rPr>
+          <w:lang w:val="en-US"/>
+        </w:rPr>
+        <w:t xml:space="preserve">to </w:t>
+      </w:r>
+      <w:r>
+        <w:rPr>
+          <w:lang w:val="en-US"/>
+        </w:rPr>
+        <w:t>create a new employee for the application. The Role dropdown signifies the Admin or Operator role that the user will have. This is editable later, but it determines what the newly created employee can and cannot do. The employee ID is automatically generated with the surname + first 2 characters of first name. The password is also entered on this screen</w:t>
+      </w:r>
+      <w:r>
+        <w:rPr>
+          <w:lang w:val="en-US"/>
+        </w:rPr>
+        <w:t xml:space="preserve"> and verified</w:t>
+      </w:r>
+      <w:r>
+        <w:rPr>
+          <w:lang w:val="en-US"/>
+        </w:rPr>
+        <w:t>. Both of these make up the employee’s credential, which they can use to log in afterwards.</w:t>
       </w:r>
     </w:p>
     <w:p>
@@ -2833,7 +2939,7 @@
         <w:rPr>
           <w:lang w:val="en-US"/>
         </w:rPr>
-        <w:t>Update</w:t>
+        <w:t>Create</w:t>
       </w:r>
     </w:p>
     <w:p>
@@ -2851,34 +2957,8 @@
         <w:rPr>
           <w:lang w:val="en-US"/>
         </w:rPr>
-        <w:t xml:space="preserve">Clicking </w:t>
-      </w:r>
-      <w:r>
-        <w:rPr>
-          <w:lang w:val="en-US"/>
-        </w:rPr>
-        <w:t>Update</w:t>
-      </w:r>
-      <w:r>
-        <w:rPr>
-          <w:lang w:val="en-US"/>
-        </w:rPr>
-        <w:t xml:space="preserve"> verifies that all fields are filled out appropriately, and if so </w:t>
-      </w:r>
-      <w:r>
-        <w:rPr>
-          <w:lang w:val="en-US"/>
-        </w:rPr>
-        <w:t xml:space="preserve">then t updates the specified Employee in the </w:t>
-      </w:r>
-      <w:proofErr w:type="spellStart"/>
-      <w:r>
-        <w:rPr>
-          <w:lang w:val="en-US"/>
-        </w:rPr>
-        <w:t>EmployeeList</w:t>
-      </w:r>
-      <w:proofErr w:type="spellEnd"/>
+        <w:t xml:space="preserve">Clicking Create verifies that all fields are filled out appropriately, and if so then it saves the employee into the appropriate file to be accessed later. </w:t>
+      </w:r>
     </w:p>
     <w:p>
       <w:pPr>
@@ -2913,13 +2993,187 @@
         <w:rPr>
           <w:lang w:val="en-US"/>
         </w:rPr>
-        <w:t>Clicking Cancel clears out any changes and returns the user to the previous screen (Staff) ignoring any unsaved changes</w:t>
-      </w:r>
-      <w:r>
-        <w:rPr>
-          <w:lang w:val="en-US"/>
-        </w:rPr>
-        <w:t xml:space="preserve"> that were made. </w:t>
+        <w:t>Will return to the previous screen</w:t>
+      </w:r>
+      <w:r>
+        <w:rPr>
+          <w:lang w:val="en-US"/>
+        </w:rPr>
+        <w:t xml:space="preserve">, doing so without clicking Create will not save any changes. </w:t>
+      </w:r>
+    </w:p>
+    <w:p>
+      <w:pPr>
+        <w:rPr>
+          <w:lang w:val="en-US"/>
+        </w:rPr>
+      </w:pPr>
+    </w:p>
+    <w:p>
+      <w:pPr>
+        <w:rPr>
+          <w:lang w:val="en-US"/>
+        </w:rPr>
+      </w:pPr>
+    </w:p>
+    <w:p>
+      <w:pPr>
+        <w:rPr>
+          <w:lang w:val="en-US"/>
+        </w:rPr>
+      </w:pPr>
+    </w:p>
+    <w:p>
+      <w:pPr>
+        <w:rPr>
+          <w:lang w:val="en-US"/>
+        </w:rPr>
+      </w:pPr>
+    </w:p>
+    <w:p>
+      <w:pPr>
+        <w:rPr>
+          <w:lang w:val="en-US"/>
+        </w:rPr>
+      </w:pPr>
+    </w:p>
+    <w:p>
+      <w:pPr>
+        <w:rPr>
+          <w:lang w:val="en-US"/>
+        </w:rPr>
+      </w:pPr>
+    </w:p>
+    <w:p>
+      <w:pPr>
+        <w:rPr>
+          <w:lang w:val="en-US"/>
+        </w:rPr>
+      </w:pPr>
+    </w:p>
+    <w:p>
+      <w:pPr>
+        <w:pStyle w:val="Heading3"/>
+        <w:rPr>
+          <w:lang w:val="en-US"/>
+        </w:rPr>
+      </w:pPr>
+    </w:p>
+    <w:p>
+      <w:pPr>
+        <w:pStyle w:val="Heading3"/>
+        <w:rPr>
+          <w:lang w:val="en-US"/>
+        </w:rPr>
+      </w:pPr>
+      <w:r>
+        <w:rPr>
+          <w:lang w:val="en-US"/>
+        </w:rPr>
+        <w:t>Edit</w:t>
+      </w:r>
+      <w:r>
+        <w:rPr>
+          <w:lang w:val="en-US"/>
+        </w:rPr>
+        <w:t xml:space="preserve"> Employee screen:</w:t>
+      </w:r>
+      <w:r>
+        <w:rPr>
+          <w:noProof/>
+          <w:lang w:val="en-US"/>
+        </w:rPr>
+        <w:drawing>
+          <wp:inline distT="0" distB="0" distL="0" distR="0" wp14:anchorId="2B5D26E3" wp14:editId="69BA002E">
+            <wp:extent cx="5940425" cy="4228465"/>
+            <wp:effectExtent l="0" t="0" r="3175" b="635"/>
+            <wp:docPr id="24" name="Picture 24"/>
+            <wp:cNvGraphicFramePr>
+              <a:graphicFrameLocks xmlns:a="http://schemas.openxmlformats.org/drawingml/2006/main" noChangeAspect="1"/>
+            </wp:cNvGraphicFramePr>
+            <a:graphic xmlns:a="http://schemas.openxmlformats.org/drawingml/2006/main">
+              <a:graphicData uri="http://schemas.openxmlformats.org/drawingml/2006/picture">
+                <pic:pic xmlns:pic="http://schemas.openxmlformats.org/drawingml/2006/picture">
+                  <pic:nvPicPr>
+                    <pic:cNvPr id="24" name="Screen Shot 2018-10-19 at 5.04.57 PM.jpg"/>
+                    <pic:cNvPicPr/>
+                  </pic:nvPicPr>
+                  <pic:blipFill>
+                    <a:blip r:embed="rId19" cstate="print">
+                      <a:extLst>
+                        <a:ext uri="{28A0092B-C50C-407E-A947-70E740481C1C}">
+                          <a14:useLocalDpi xmlns:a14="http://schemas.microsoft.com/office/drawing/2010/main" val="0"/>
+                        </a:ext>
+                      </a:extLst>
+                    </a:blip>
+                    <a:stretch>
+                      <a:fillRect/>
+                    </a:stretch>
+                  </pic:blipFill>
+                  <pic:spPr>
+                    <a:xfrm>
+                      <a:off x="0" y="0"/>
+                      <a:ext cx="5940425" cy="4228465"/>
+                    </a:xfrm>
+                    <a:prstGeom prst="rect">
+                      <a:avLst/>
+                    </a:prstGeom>
+                  </pic:spPr>
+                </pic:pic>
+              </a:graphicData>
+            </a:graphic>
+          </wp:inline>
+        </w:drawing>
+      </w:r>
+    </w:p>
+    <w:p>
+      <w:pPr>
+        <w:rPr>
+          <w:lang w:val="en-US"/>
+        </w:rPr>
+      </w:pPr>
+    </w:p>
+    <w:p>
+      <w:pPr>
+        <w:rPr>
+          <w:lang w:val="en-US"/>
+        </w:rPr>
+      </w:pPr>
+      <w:r>
+        <w:rPr>
+          <w:lang w:val="en-US"/>
+        </w:rPr>
+        <w:t xml:space="preserve">The Edit Employee screen allows any Admin users </w:t>
+      </w:r>
+      <w:r>
+        <w:rPr>
+          <w:lang w:val="en-US"/>
+        </w:rPr>
+        <w:t>to edit any existing employee</w:t>
+      </w:r>
+      <w:r>
+        <w:rPr>
+          <w:lang w:val="en-US"/>
+        </w:rPr>
+        <w:t>.</w:t>
+      </w:r>
+      <w:r>
+        <w:rPr>
+          <w:lang w:val="en-US"/>
+        </w:rPr>
+        <w:t xml:space="preserve"> The fields are mostly the same as the New Employee screen, with the exception of having the ability to change the user’s password</w:t>
+      </w:r>
+      <w:r>
+        <w:rPr>
+          <w:lang w:val="en-US"/>
+        </w:rPr>
+        <w:t xml:space="preserve">. </w:t>
+      </w:r>
+      <w:r>
+        <w:rPr>
+          <w:lang w:val="en-US"/>
+        </w:rPr>
+        <w:t xml:space="preserve"> </w:t>
       </w:r>
     </w:p>
     <w:p>
@@ -2937,7 +3191,7 @@
         <w:rPr>
           <w:lang w:val="en-US"/>
         </w:rPr>
-        <w:t>Navigate to another use case</w:t>
+        <w:t>Update</w:t>
       </w:r>
     </w:p>
     <w:p>
@@ -2955,7 +3209,111 @@
         <w:rPr>
           <w:lang w:val="en-US"/>
         </w:rPr>
-        <w:t>Click on the tab on the top of the screen that corresponds to the desired use case. In this case, doing so without clicking Update will not save any changes made to that employee.</w:t>
+        <w:t xml:space="preserve">Clicking </w:t>
+      </w:r>
+      <w:r>
+        <w:rPr>
+          <w:lang w:val="en-US"/>
+        </w:rPr>
+        <w:t>Update</w:t>
+      </w:r>
+      <w:r>
+        <w:rPr>
+          <w:lang w:val="en-US"/>
+        </w:rPr>
+        <w:t xml:space="preserve"> verifies that all fields are filled out appropriately, and if so </w:t>
+      </w:r>
+      <w:r>
+        <w:rPr>
+          <w:lang w:val="en-US"/>
+        </w:rPr>
+        <w:t xml:space="preserve">then t updates the specified Employee in the </w:t>
+      </w:r>
+      <w:proofErr w:type="spellStart"/>
+      <w:r>
+        <w:rPr>
+          <w:lang w:val="en-US"/>
+        </w:rPr>
+        <w:t>EmployeeList</w:t>
+      </w:r>
+      <w:proofErr w:type="spellEnd"/>
+    </w:p>
+    <w:p>
+      <w:pPr>
+        <w:pStyle w:val="ListParagraph"/>
+        <w:numPr>
+          <w:ilvl w:val="0"/>
+          <w:numId w:val="29"/>
+        </w:numPr>
+        <w:rPr>
+          <w:lang w:val="en-US"/>
+        </w:rPr>
+      </w:pPr>
+      <w:r>
+        <w:rPr>
+          <w:lang w:val="en-US"/>
+        </w:rPr>
+        <w:t>Cancel</w:t>
+      </w:r>
+    </w:p>
+    <w:p>
+      <w:pPr>
+        <w:pStyle w:val="ListParagraph"/>
+        <w:numPr>
+          <w:ilvl w:val="1"/>
+          <w:numId w:val="29"/>
+        </w:numPr>
+        <w:rPr>
+          <w:lang w:val="en-US"/>
+        </w:rPr>
+      </w:pPr>
+      <w:r>
+        <w:rPr>
+          <w:lang w:val="en-US"/>
+        </w:rPr>
+        <w:t>Clicking Cancel clears out any changes and returns the user to the previous screen (Staff) ignoring any unsaved changes</w:t>
+      </w:r>
+      <w:r>
+        <w:rPr>
+          <w:lang w:val="en-US"/>
+        </w:rPr>
+        <w:t xml:space="preserve"> that were made. </w:t>
+      </w:r>
+    </w:p>
+    <w:p>
+      <w:pPr>
+        <w:pStyle w:val="ListParagraph"/>
+        <w:numPr>
+          <w:ilvl w:val="0"/>
+          <w:numId w:val="29"/>
+        </w:numPr>
+        <w:rPr>
+          <w:lang w:val="en-US"/>
+        </w:rPr>
+      </w:pPr>
+      <w:r>
+        <w:rPr>
+          <w:lang w:val="en-US"/>
+        </w:rPr>
+        <w:t>Cancel</w:t>
+      </w:r>
+    </w:p>
+    <w:p>
+      <w:pPr>
+        <w:pStyle w:val="ListParagraph"/>
+        <w:numPr>
+          <w:ilvl w:val="1"/>
+          <w:numId w:val="29"/>
+        </w:numPr>
+        <w:rPr>
+          <w:lang w:val="en-US"/>
+        </w:rPr>
+      </w:pPr>
+      <w:r>
+        <w:rPr>
+          <w:lang w:val="en-US"/>
+        </w:rPr>
+        <w:t xml:space="preserve">Will return to the previous screen, doing so without clicking Create will not save any changes. </w:t>
       </w:r>
     </w:p>
     <w:p>
@@ -2988,7 +3346,7 @@
       </w:pPr>
     </w:p>
     <w:sectPr>
-      <w:headerReference w:type="default" r:id="rId19"/>
+      <w:headerReference w:type="default" r:id="rId20"/>
       <w:pgSz w:w="11906" w:h="16838"/>
       <w:pgMar w:top="1134" w:right="850" w:bottom="1134" w:left="1701" w:header="708" w:footer="708" w:gutter="0"/>
       <w:cols w:space="708"/>
@@ -7539,7 +7897,7 @@
 </file>
 
 <file path=customXml/itemProps1.xml><?xml version="1.0" encoding="utf-8"?>
-<ds:datastoreItem xmlns:ds="http://schemas.openxmlformats.org/officeDocument/2006/customXml" ds:itemID="{B2FF651C-8757-4876-92C1-9E1A8A828B1B}">
+<ds:datastoreItem xmlns:ds="http://schemas.openxmlformats.org/officeDocument/2006/customXml" ds:itemID="{0723E741-CE43-0146-B8D1-5509E1F76311}">
   <ds:schemaRefs>
     <ds:schemaRef ds:uri="http://schemas.openxmlformats.org/officeDocument/2006/bibliography"/>
   </ds:schemaRefs>

</xml_diff>